<commit_message>
ADD: end of topic about UI
</commit_message>
<xml_diff>
--- a/Summer/SummerReport.docx
+++ b/Summer/SummerReport.docx
@@ -9235,7 +9235,10 @@
     </w:p>
     <w:p>
       <w:r>
-        <w:t>Через данную область происходит основное взаимодействие пользователя с обстановкой сцены.</w:t>
+        <w:t>Через данную область происходит основное взаимодействие пользователя с обстановкой сцены</w:t>
+      </w:r>
+      <w:r>
+        <w:t xml:space="preserve"> – выделение объектов для их дальнейшего перемещения, поворота или удаления. Также данная область отвечает за выбор точки наблюдения.</w:t>
       </w:r>
     </w:p>
     <w:p/>
@@ -9276,6 +9279,7 @@
         </w:rPr>
       </w:pPr>
       <w:r>
+        <w:lastRenderedPageBreak/>
         <w:t xml:space="preserve">2. </w:t>
       </w:r>
       <w:r>
@@ -9291,16 +9295,7 @@
             <w:rFonts w:eastAsiaTheme="majorEastAsia"/>
             <w:szCs w:val="28"/>
           </w:rPr>
-          <w:t>https://ru.wikipedia.org/wiki/%D0%9F%D0%BE%D0%BB%D0%B8%D0%B3%</w:t>
-        </w:r>
-        <w:r>
-          <w:rPr>
-            <w:rStyle w:val="a9"/>
-            <w:rFonts w:eastAsiaTheme="majorEastAsia"/>
-            <w:szCs w:val="28"/>
-          </w:rPr>
-          <w:lastRenderedPageBreak/>
-          <w:t>D0%BE%D0%BD%D0%B0%D0%BB%D1%8C%D0%BD%D0%B0%D1%8F_%D1%81%D0%B5%D1%82%D0%BA%D0%B0</w:t>
+          <w:t>https://ru.wikipedia.org/wiki/%D0%9F%D0%BE%D0%BB%D0%B8%D0%B3%D0%BE%D0%BD%D0%B0%D0%BB%D1%8C%D0%BD%D0%B0%D1%8F_%D1%81%D0%B5%D1%82%D0%BA%D0%B0</w:t>
         </w:r>
       </w:hyperlink>
       <w:r>

</xml_diff>

<commit_message>
FIX: N remarks for introduction
</commit_message>
<xml_diff>
--- a/Summer/SummerReport.docx
+++ b/Summer/SummerReport.docx
@@ -3193,12 +3193,18 @@
         <w:t>ации</w:t>
       </w:r>
       <w:r>
-        <w:t xml:space="preserve"> средств предварительного показа. Это связанно с тем, что для исполнителя очень важно исключить возникновение правок на поздних стадиях выполнения заказа. Для построения реалистичного изображения, которое позволит понять пользователю концепцию декораций, потребуется учитывать невидимость рёбер объектов сцены по отношению к наблюдателю и освещение отдельных участков рабочей плоскости. При этом ни в коем случае не стоит вносить в рассмотрение, например, рассеивание, интерференцию, дифракцию, отражения света или передачу цвета объектов. Связано это с тем, что на поздних этапах согласования проекта более качественное изображение, в котором больше уделено внимания деталям, синтезируют в специализированном программном обеспечении.</w:t>
-      </w:r>
-    </w:p>
-    <w:p>
-      <w:r>
-        <w:t>Цель работы на время практики - проектирование программного обеспечения. Таким образом, я должен буду выбрать оптимальные алгоритмы синтеза сцены, отвечающие вышеизложенным требованиям, создать удобный пользовательский интерфейс и реализовать выбранные алгоритмы.</w:t>
+        <w:t xml:space="preserve"> средств предварительного показа. Это связанно с тем, что для исполнителя очень важно исключить возникновение правок на поздних стадиях выполнения заказа. Для построения реалистичного изображения, которое позволит понять пользователю концепцию декораций, потребуется учитывать невидимость рёбер объектов сцены по отношению к наблюдателю и освещение отдельных участков рабочей плоскости. При этом не стоит вносить в рассмотрение, например, рассеивание, интерференцию, дифракцию, отражения света или передачу цвета объектов. Связано это с тем, что на поздних этапах согласования проекта более качественное изображение, в котором больше уделено внимания деталям, синтезируют в специализированном программном обеспечении.</w:t>
+      </w:r>
+    </w:p>
+    <w:p>
+      <w:r>
+        <w:t xml:space="preserve">Цель работы на время практики - проектирование программного обеспечения. Таким образом, </w:t>
+      </w:r>
+      <w:r>
+        <w:t xml:space="preserve">необходимо </w:t>
+      </w:r>
+      <w:r>
+        <w:t>выбрать оптимальные алгоритмы синтеза сцены, отвечающие вышеизложенным требованиям, создать удобный пользовательский интерфейс и реализовать выбранные алгоритмы.</w:t>
       </w:r>
     </w:p>
     <w:p>
@@ -4950,11 +4956,6 @@
       <w:bookmarkEnd w:id="13"/>
     </w:p>
     <w:p>
-      <w:pPr>
-        <w:rPr>
-          <w:lang w:val="en-US"/>
-        </w:rPr>
-      </w:pPr>
       <w:r>
         <w:t>1. Задать размеры области размещения объектов</w:t>
       </w:r>
@@ -9851,19 +9852,7 @@
         <w:t xml:space="preserve">3. </w:t>
       </w:r>
       <w:r>
-        <w:t>Набережнов</w:t>
-      </w:r>
-      <w:r>
-        <w:t xml:space="preserve"> </w:t>
-      </w:r>
-      <w:r>
-        <w:t>Г</w:t>
-      </w:r>
-      <w:r>
-        <w:t xml:space="preserve">. </w:t>
-      </w:r>
-      <w:r>
-        <w:t>М</w:t>
+        <w:t>Набережнов Г. М</w:t>
       </w:r>
       <w:r>
         <w:rPr>

</xml_diff>

<commit_message>
FIX: no me or for me anymore
</commit_message>
<xml_diff>
--- a/Summer/SummerReport.docx
+++ b/Summer/SummerReport.docx
@@ -794,7 +794,31 @@
                       <w:sz w:val="24"/>
                       <w:szCs w:val="24"/>
                     </w:rPr>
-                    <w:t>фамилия, и.о.</w:t>
+                    <w:t xml:space="preserve">фамилия, </w:t>
+                  </w:r>
+                  <w:proofErr w:type="spellStart"/>
+                  <w:r>
+                    <w:rPr>
+                      <w:rFonts w:eastAsia="Calibri"/>
+                      <w:bCs/>
+                      <w:i/>
+                      <w:iCs/>
+                      <w:sz w:val="24"/>
+                      <w:szCs w:val="24"/>
+                    </w:rPr>
+                    <w:t>и.о</w:t>
+                  </w:r>
+                  <w:proofErr w:type="spellEnd"/>
+                  <w:r>
+                    <w:rPr>
+                      <w:rFonts w:eastAsia="Calibri"/>
+                      <w:bCs/>
+                      <w:i/>
+                      <w:iCs/>
+                      <w:sz w:val="24"/>
+                      <w:szCs w:val="24"/>
+                    </w:rPr>
+                    <w:t>.</w:t>
                   </w:r>
                 </w:p>
               </w:tc>
@@ -1067,7 +1091,31 @@
                       <w:sz w:val="24"/>
                       <w:szCs w:val="24"/>
                     </w:rPr>
-                    <w:t>фамилия, и.о.</w:t>
+                    <w:t xml:space="preserve">фамилия, </w:t>
+                  </w:r>
+                  <w:proofErr w:type="spellStart"/>
+                  <w:r>
+                    <w:rPr>
+                      <w:rFonts w:eastAsia="Calibri"/>
+                      <w:bCs/>
+                      <w:i/>
+                      <w:iCs/>
+                      <w:sz w:val="24"/>
+                      <w:szCs w:val="24"/>
+                    </w:rPr>
+                    <w:t>и.о</w:t>
+                  </w:r>
+                  <w:proofErr w:type="spellEnd"/>
+                  <w:r>
+                    <w:rPr>
+                      <w:rFonts w:eastAsia="Calibri"/>
+                      <w:bCs/>
+                      <w:i/>
+                      <w:iCs/>
+                      <w:sz w:val="24"/>
+                      <w:szCs w:val="24"/>
+                    </w:rPr>
+                    <w:t>.</w:t>
                   </w:r>
                 </w:p>
               </w:tc>
@@ -3363,7 +3411,10 @@
         <w:t>ь</w:t>
       </w:r>
       <w:r>
-        <w:t>. Также для некоторых моделей доступна возможность выбрать их длину или ширину</w:t>
+        <w:t xml:space="preserve">. Также для некоторых моделей доступна возможность </w:t>
+      </w:r>
+      <w:r>
+        <w:t>выбора их длины, ширины или высоты</w:t>
       </w:r>
       <w:r>
         <w:t>;</w:t>
@@ -3449,7 +3500,13 @@
         <w:t>а</w:t>
       </w:r>
       <w:r>
-        <w:t xml:space="preserve"> имеет один существенный недостаток: модель не всегда правильно передаёт представление о форме объекта.</w:t>
+        <w:t xml:space="preserve"> имеет один существенный недостаток: модель не всегда </w:t>
+      </w:r>
+      <w:r>
+        <w:t>однозначно</w:t>
+      </w:r>
+      <w:r>
+        <w:t xml:space="preserve"> передаёт представление о форме объекта.</w:t>
       </w:r>
     </w:p>
     <w:p>
@@ -3727,8 +3784,13 @@
           <w:numId w:val="4"/>
         </w:numPr>
       </w:pPr>
-      <w:r>
-        <w:t>Полурёберные сетки. То же «крылатое» представление, но информация обхода хранится для половины грани</w:t>
+      <w:proofErr w:type="spellStart"/>
+      <w:r>
+        <w:t>Полурёберные</w:t>
+      </w:r>
+      <w:proofErr w:type="spellEnd"/>
+      <w:r>
+        <w:t xml:space="preserve"> сетки. То же «крылатое» представление, но информация обхода хранится для половины грани</w:t>
       </w:r>
       <w:r>
         <w:t>;</w:t>
@@ -3882,7 +3944,7 @@
         <w:t xml:space="preserve"> </w:t>
       </w:r>
       <w:r>
-        <w:t>на программный продукт ни коим образом не повлияет</w:t>
+        <w:t>на программный продукт не повлияет</w:t>
       </w:r>
       <w:r>
         <w:t xml:space="preserve">, так как задание геометрии тел предусмотрены только на этапе выбора специфичных моделей, для которых можно </w:t>
@@ -3891,10 +3953,28 @@
         <w:t>определить</w:t>
       </w:r>
       <w:r>
-        <w:t xml:space="preserve"> длину или ширину.</w:t>
-      </w:r>
-      <w:r>
-        <w:t xml:space="preserve"> То есть, в моём случае, начальная геометрия тел будет задаваться определённым алгоритмом, что р</w:t>
+        <w:t xml:space="preserve"> длину</w:t>
+      </w:r>
+      <w:r>
+        <w:t xml:space="preserve">, </w:t>
+      </w:r>
+      <w:r>
+        <w:t>ширину</w:t>
+      </w:r>
+      <w:r>
+        <w:t xml:space="preserve"> или высоту</w:t>
+      </w:r>
+      <w:r>
+        <w:t>.</w:t>
+      </w:r>
+      <w:r>
+        <w:t xml:space="preserve"> То есть</w:t>
+      </w:r>
+      <w:r>
+        <w:t xml:space="preserve"> </w:t>
+      </w:r>
+      <w:r>
+        <w:t>начальная геометрия тел будет задаваться определённым алгоритмом, что р</w:t>
       </w:r>
       <w:r>
         <w:t>азр</w:t>
@@ -6420,7 +6500,7 @@
         <w:t xml:space="preserve">1. </w:t>
       </w:r>
       <w:r>
-        <w:t xml:space="preserve">Я ознакомлен с этим языком, так как он </w:t>
+        <w:t xml:space="preserve">Данный язык </w:t>
       </w:r>
       <w:r>
         <w:t>преподавался в рамках курса Объектно-Ориентированного Программирования</w:t>
@@ -6508,10 +6588,10 @@
     </w:p>
     <w:p>
       <w:r>
-        <w:t>1. Я пользуюсь данной средой разработки уже 1,5 года</w:t>
-      </w:r>
-      <w:r>
-        <w:t xml:space="preserve"> и достаточно хорошо с ней знаком</w:t>
+        <w:t xml:space="preserve">1. </w:t>
+      </w:r>
+      <w:r>
+        <w:t>Основы работы с данной средой разработки преподаётся в рамках курса Программирования на Си</w:t>
       </w:r>
       <w:r>
         <w:t>;</w:t>
@@ -6589,18 +6669,6 @@
       </w:r>
     </w:p>
     <w:p>
-      <w:r>
-        <w:t xml:space="preserve">3. Я ознакомлен с механикой работы расширений </w:t>
-      </w:r>
-      <w:r>
-        <w:rPr>
-          <w:lang w:val="en-US"/>
-        </w:rPr>
-        <w:t>Qt</w:t>
-      </w:r>
-      <w:r>
-        <w:t>.</w:t>
-      </w:r>
       <w:r>
         <w:t xml:space="preserve"> </w:t>
       </w:r>
@@ -6807,13 +6875,23 @@
         </w:rPr>
         <w:t xml:space="preserve">double </w:t>
       </w:r>
-      <w:r>
-        <w:rPr>
-          <w:rFonts w:ascii="Courier New" w:hAnsi="Courier New" w:cs="Courier New"/>
-          <w:sz w:val="20"/>
-          <w:lang w:val="en-US" w:eastAsia="ru-RU"/>
-        </w:rPr>
-        <w:t>xCoordinate,</w:t>
+      <w:proofErr w:type="spellStart"/>
+      <w:r>
+        <w:rPr>
+          <w:rFonts w:ascii="Courier New" w:hAnsi="Courier New" w:cs="Courier New"/>
+          <w:sz w:val="20"/>
+          <w:lang w:val="en-US" w:eastAsia="ru-RU"/>
+        </w:rPr>
+        <w:t>xCoordinate</w:t>
+      </w:r>
+      <w:proofErr w:type="spellEnd"/>
+      <w:r>
+        <w:rPr>
+          <w:rFonts w:ascii="Courier New" w:hAnsi="Courier New" w:cs="Courier New"/>
+          <w:sz w:val="20"/>
+          <w:lang w:val="en-US" w:eastAsia="ru-RU"/>
+        </w:rPr>
+        <w:t>,</w:t>
       </w:r>
       <w:r>
         <w:rPr>
@@ -6824,13 +6902,23 @@
         </w:rPr>
         <w:t xml:space="preserve"> </w:t>
       </w:r>
-      <w:r>
-        <w:rPr>
-          <w:rFonts w:ascii="Courier New" w:hAnsi="Courier New" w:cs="Courier New"/>
-          <w:sz w:val="20"/>
-          <w:lang w:val="en-US" w:eastAsia="ru-RU"/>
-        </w:rPr>
-        <w:t>yCoordinate;</w:t>
+      <w:proofErr w:type="spellStart"/>
+      <w:r>
+        <w:rPr>
+          <w:rFonts w:ascii="Courier New" w:hAnsi="Courier New" w:cs="Courier New"/>
+          <w:sz w:val="20"/>
+          <w:lang w:val="en-US" w:eastAsia="ru-RU"/>
+        </w:rPr>
+        <w:t>yCoordinate</w:t>
+      </w:r>
+      <w:proofErr w:type="spellEnd"/>
+      <w:r>
+        <w:rPr>
+          <w:rFonts w:ascii="Courier New" w:hAnsi="Courier New" w:cs="Courier New"/>
+          <w:sz w:val="20"/>
+          <w:lang w:val="en-US" w:eastAsia="ru-RU"/>
+        </w:rPr>
+        <w:t>;</w:t>
       </w:r>
     </w:p>
     <w:p>
@@ -7070,13 +7158,23 @@
         </w:rPr>
         <w:t xml:space="preserve"> double </w:t>
       </w:r>
-      <w:r>
-        <w:rPr>
-          <w:rFonts w:ascii="Courier New" w:hAnsi="Courier New" w:cs="Courier New"/>
-          <w:sz w:val="20"/>
-          <w:lang w:val="en-US" w:eastAsia="ru-RU"/>
-        </w:rPr>
-        <w:t>xCoordinate,</w:t>
+      <w:proofErr w:type="spellStart"/>
+      <w:r>
+        <w:rPr>
+          <w:rFonts w:ascii="Courier New" w:hAnsi="Courier New" w:cs="Courier New"/>
+          <w:sz w:val="20"/>
+          <w:lang w:val="en-US" w:eastAsia="ru-RU"/>
+        </w:rPr>
+        <w:t>xCoordinate</w:t>
+      </w:r>
+      <w:proofErr w:type="spellEnd"/>
+      <w:r>
+        <w:rPr>
+          <w:rFonts w:ascii="Courier New" w:hAnsi="Courier New" w:cs="Courier New"/>
+          <w:sz w:val="20"/>
+          <w:lang w:val="en-US" w:eastAsia="ru-RU"/>
+        </w:rPr>
+        <w:t>,</w:t>
       </w:r>
       <w:r>
         <w:rPr>
@@ -7087,13 +7185,23 @@
         </w:rPr>
         <w:t xml:space="preserve"> </w:t>
       </w:r>
-      <w:r>
-        <w:rPr>
-          <w:rFonts w:ascii="Courier New" w:hAnsi="Courier New" w:cs="Courier New"/>
-          <w:sz w:val="20"/>
-          <w:lang w:val="en-US" w:eastAsia="ru-RU"/>
-        </w:rPr>
-        <w:t>yCoordinate,</w:t>
+      <w:proofErr w:type="spellStart"/>
+      <w:r>
+        <w:rPr>
+          <w:rFonts w:ascii="Courier New" w:hAnsi="Courier New" w:cs="Courier New"/>
+          <w:sz w:val="20"/>
+          <w:lang w:val="en-US" w:eastAsia="ru-RU"/>
+        </w:rPr>
+        <w:t>yCoordinate</w:t>
+      </w:r>
+      <w:proofErr w:type="spellEnd"/>
+      <w:r>
+        <w:rPr>
+          <w:rFonts w:ascii="Courier New" w:hAnsi="Courier New" w:cs="Courier New"/>
+          <w:sz w:val="20"/>
+          <w:lang w:val="en-US" w:eastAsia="ru-RU"/>
+        </w:rPr>
+        <w:t>,</w:t>
       </w:r>
       <w:r>
         <w:rPr>
@@ -7104,13 +7212,23 @@
         </w:rPr>
         <w:t xml:space="preserve"> </w:t>
       </w:r>
-      <w:r>
-        <w:rPr>
-          <w:rFonts w:ascii="Courier New" w:hAnsi="Courier New" w:cs="Courier New"/>
-          <w:sz w:val="20"/>
-          <w:lang w:val="en-US" w:eastAsia="ru-RU"/>
-        </w:rPr>
-        <w:t>zCoordinate;</w:t>
+      <w:proofErr w:type="spellStart"/>
+      <w:r>
+        <w:rPr>
+          <w:rFonts w:ascii="Courier New" w:hAnsi="Courier New" w:cs="Courier New"/>
+          <w:sz w:val="20"/>
+          <w:lang w:val="en-US" w:eastAsia="ru-RU"/>
+        </w:rPr>
+        <w:t>zCoordinate</w:t>
+      </w:r>
+      <w:proofErr w:type="spellEnd"/>
+      <w:r>
+        <w:rPr>
+          <w:rFonts w:ascii="Courier New" w:hAnsi="Courier New" w:cs="Courier New"/>
+          <w:sz w:val="20"/>
+          <w:lang w:val="en-US" w:eastAsia="ru-RU"/>
+        </w:rPr>
+        <w:t>;</w:t>
       </w:r>
     </w:p>
     <w:p>
@@ -7254,6 +7372,7 @@
         </w:rPr>
         <w:t xml:space="preserve"> </w:t>
       </w:r>
+      <w:proofErr w:type="spellStart"/>
       <w:r>
         <w:rPr>
           <w:rFonts w:ascii="Courier New" w:hAnsi="Courier New" w:cs="Courier New"/>
@@ -7265,6 +7384,7 @@
         </w:rPr>
         <w:t>MathVec</w:t>
       </w:r>
+      <w:proofErr w:type="spellEnd"/>
     </w:p>
     <w:p>
       <w:pPr>
@@ -7388,13 +7508,23 @@
         </w:rPr>
         <w:t xml:space="preserve"> double </w:t>
       </w:r>
-      <w:r>
-        <w:rPr>
-          <w:rFonts w:ascii="Courier New" w:hAnsi="Courier New" w:cs="Courier New"/>
-          <w:sz w:val="20"/>
-          <w:lang w:val="en-US" w:eastAsia="ru-RU"/>
-        </w:rPr>
-        <w:t>xInc,</w:t>
+      <w:proofErr w:type="spellStart"/>
+      <w:r>
+        <w:rPr>
+          <w:rFonts w:ascii="Courier New" w:hAnsi="Courier New" w:cs="Courier New"/>
+          <w:sz w:val="20"/>
+          <w:lang w:val="en-US" w:eastAsia="ru-RU"/>
+        </w:rPr>
+        <w:t>xInc</w:t>
+      </w:r>
+      <w:proofErr w:type="spellEnd"/>
+      <w:r>
+        <w:rPr>
+          <w:rFonts w:ascii="Courier New" w:hAnsi="Courier New" w:cs="Courier New"/>
+          <w:sz w:val="20"/>
+          <w:lang w:val="en-US" w:eastAsia="ru-RU"/>
+        </w:rPr>
+        <w:t>,</w:t>
       </w:r>
       <w:r>
         <w:rPr>
@@ -7405,13 +7535,23 @@
         </w:rPr>
         <w:t xml:space="preserve"> </w:t>
       </w:r>
-      <w:r>
-        <w:rPr>
-          <w:rFonts w:ascii="Courier New" w:hAnsi="Courier New" w:cs="Courier New"/>
-          <w:sz w:val="20"/>
-          <w:lang w:val="en-US" w:eastAsia="ru-RU"/>
-        </w:rPr>
-        <w:t>yInc,</w:t>
+      <w:proofErr w:type="spellStart"/>
+      <w:r>
+        <w:rPr>
+          <w:rFonts w:ascii="Courier New" w:hAnsi="Courier New" w:cs="Courier New"/>
+          <w:sz w:val="20"/>
+          <w:lang w:val="en-US" w:eastAsia="ru-RU"/>
+        </w:rPr>
+        <w:t>yInc</w:t>
+      </w:r>
+      <w:proofErr w:type="spellEnd"/>
+      <w:r>
+        <w:rPr>
+          <w:rFonts w:ascii="Courier New" w:hAnsi="Courier New" w:cs="Courier New"/>
+          <w:sz w:val="20"/>
+          <w:lang w:val="en-US" w:eastAsia="ru-RU"/>
+        </w:rPr>
+        <w:t>,</w:t>
       </w:r>
       <w:r>
         <w:rPr>
@@ -7422,13 +7562,23 @@
         </w:rPr>
         <w:t xml:space="preserve"> </w:t>
       </w:r>
-      <w:r>
-        <w:rPr>
-          <w:rFonts w:ascii="Courier New" w:hAnsi="Courier New" w:cs="Courier New"/>
-          <w:sz w:val="20"/>
-          <w:lang w:val="en-US" w:eastAsia="ru-RU"/>
-        </w:rPr>
-        <w:t>zInc;</w:t>
+      <w:proofErr w:type="spellStart"/>
+      <w:r>
+        <w:rPr>
+          <w:rFonts w:ascii="Courier New" w:hAnsi="Courier New" w:cs="Courier New"/>
+          <w:sz w:val="20"/>
+          <w:lang w:val="en-US" w:eastAsia="ru-RU"/>
+        </w:rPr>
+        <w:t>zInc</w:t>
+      </w:r>
+      <w:proofErr w:type="spellEnd"/>
+      <w:r>
+        <w:rPr>
+          <w:rFonts w:ascii="Courier New" w:hAnsi="Courier New" w:cs="Courier New"/>
+          <w:sz w:val="20"/>
+          <w:lang w:val="en-US" w:eastAsia="ru-RU"/>
+        </w:rPr>
+        <w:t>;</w:t>
       </w:r>
     </w:p>
     <w:p>
@@ -7717,6 +7867,7 @@
         </w:rPr>
         <w:t>&lt;</w:t>
       </w:r>
+      <w:proofErr w:type="spellStart"/>
       <w:r>
         <w:rPr>
           <w:rFonts w:ascii="Courier New" w:hAnsi="Courier New" w:cs="Courier New"/>
@@ -7726,6 +7877,7 @@
         </w:rPr>
         <w:t>size_t</w:t>
       </w:r>
+      <w:proofErr w:type="spellEnd"/>
       <w:r>
         <w:rPr>
           <w:rFonts w:ascii="Courier New" w:hAnsi="Courier New" w:cs="Courier New"/>
@@ -7743,13 +7895,23 @@
         </w:rPr>
         <w:t xml:space="preserve"> </w:t>
       </w:r>
-      <w:r>
-        <w:rPr>
-          <w:rFonts w:ascii="Courier New" w:hAnsi="Courier New" w:cs="Courier New"/>
-          <w:sz w:val="20"/>
-          <w:lang w:val="en-US" w:eastAsia="ru-RU"/>
-        </w:rPr>
-        <w:t>usedFacets;</w:t>
+      <w:proofErr w:type="spellStart"/>
+      <w:r>
+        <w:rPr>
+          <w:rFonts w:ascii="Courier New" w:hAnsi="Courier New" w:cs="Courier New"/>
+          <w:sz w:val="20"/>
+          <w:lang w:val="en-US" w:eastAsia="ru-RU"/>
+        </w:rPr>
+        <w:t>usedFacets</w:t>
+      </w:r>
+      <w:proofErr w:type="spellEnd"/>
+      <w:r>
+        <w:rPr>
+          <w:rFonts w:ascii="Courier New" w:hAnsi="Courier New" w:cs="Courier New"/>
+          <w:sz w:val="20"/>
+          <w:lang w:val="en-US" w:eastAsia="ru-RU"/>
+        </w:rPr>
+        <w:t>;</w:t>
       </w:r>
     </w:p>
     <w:p>
@@ -8006,6 +8168,7 @@
         </w:rPr>
         <w:t>&lt;</w:t>
       </w:r>
+      <w:proofErr w:type="spellStart"/>
       <w:r>
         <w:rPr>
           <w:rFonts w:ascii="Courier New" w:hAnsi="Courier New" w:cs="Courier New"/>
@@ -8015,6 +8178,7 @@
         </w:rPr>
         <w:t>size_t</w:t>
       </w:r>
+      <w:proofErr w:type="spellEnd"/>
       <w:r>
         <w:rPr>
           <w:rFonts w:ascii="Courier New" w:hAnsi="Courier New" w:cs="Courier New"/>
@@ -8032,13 +8196,23 @@
         </w:rPr>
         <w:t xml:space="preserve"> </w:t>
       </w:r>
-      <w:r>
-        <w:rPr>
-          <w:rFonts w:ascii="Courier New" w:hAnsi="Courier New" w:cs="Courier New"/>
-          <w:sz w:val="20"/>
-          <w:lang w:val="en-US" w:eastAsia="ru-RU"/>
-        </w:rPr>
-        <w:t>usedDots;</w:t>
+      <w:proofErr w:type="spellStart"/>
+      <w:r>
+        <w:rPr>
+          <w:rFonts w:ascii="Courier New" w:hAnsi="Courier New" w:cs="Courier New"/>
+          <w:sz w:val="20"/>
+          <w:lang w:val="en-US" w:eastAsia="ru-RU"/>
+        </w:rPr>
+        <w:t>usedDots</w:t>
+      </w:r>
+      <w:proofErr w:type="spellEnd"/>
+      <w:r>
+        <w:rPr>
+          <w:rFonts w:ascii="Courier New" w:hAnsi="Courier New" w:cs="Courier New"/>
+          <w:sz w:val="20"/>
+          <w:lang w:val="en-US" w:eastAsia="ru-RU"/>
+        </w:rPr>
+        <w:t>;</w:t>
       </w:r>
     </w:p>
     <w:p>
@@ -8121,6 +8295,7 @@
         </w:rPr>
         <w:t xml:space="preserve">class </w:t>
       </w:r>
+      <w:proofErr w:type="spellStart"/>
       <w:r>
         <w:rPr>
           <w:rFonts w:ascii="Courier New" w:hAnsi="Courier New" w:cs="Courier New"/>
@@ -8132,6 +8307,7 @@
         </w:rPr>
         <w:t>PolModel</w:t>
       </w:r>
+      <w:proofErr w:type="spellEnd"/>
     </w:p>
     <w:p>
       <w:pPr>
@@ -8686,7 +8862,27 @@
           <w:sz w:val="20"/>
           <w:lang w:val="en-US" w:eastAsia="ru-RU"/>
         </w:rPr>
-        <w:t xml:space="preserve"> MathVec </w:t>
+        <w:t xml:space="preserve"> </w:t>
+      </w:r>
+      <w:proofErr w:type="spellStart"/>
+      <w:r>
+        <w:rPr>
+          <w:rFonts w:ascii="Courier New" w:hAnsi="Courier New" w:cs="Courier New"/>
+          <w:color w:val="7030A0"/>
+          <w:sz w:val="20"/>
+          <w:lang w:val="en-US" w:eastAsia="ru-RU"/>
+        </w:rPr>
+        <w:t>MathVec</w:t>
+      </w:r>
+      <w:proofErr w:type="spellEnd"/>
+      <w:r>
+        <w:rPr>
+          <w:rFonts w:ascii="Courier New" w:hAnsi="Courier New" w:cs="Courier New"/>
+          <w:color w:val="7030A0"/>
+          <w:sz w:val="20"/>
+          <w:lang w:val="en-US" w:eastAsia="ru-RU"/>
+        </w:rPr>
+        <w:t xml:space="preserve"> </w:t>
       </w:r>
       <w:r>
         <w:rPr>
@@ -8777,6 +8973,7 @@
         </w:rPr>
         <w:t xml:space="preserve"> </w:t>
       </w:r>
+      <w:proofErr w:type="spellStart"/>
       <w:r>
         <w:rPr>
           <w:rFonts w:ascii="Courier New" w:hAnsi="Courier New" w:cs="Courier New"/>
@@ -8788,6 +8985,7 @@
         </w:rPr>
         <w:t>cellScene</w:t>
       </w:r>
+      <w:proofErr w:type="spellEnd"/>
     </w:p>
     <w:p>
       <w:pPr>
@@ -8901,7 +9099,27 @@
           <w:sz w:val="20"/>
           <w:lang w:val="en-US" w:eastAsia="ru-RU"/>
         </w:rPr>
-        <w:t xml:space="preserve">    size_t </w:t>
+        <w:t xml:space="preserve">    </w:t>
+      </w:r>
+      <w:proofErr w:type="spellStart"/>
+      <w:r>
+        <w:rPr>
+          <w:rFonts w:ascii="Courier New" w:hAnsi="Courier New" w:cs="Courier New"/>
+          <w:color w:val="7030A0"/>
+          <w:sz w:val="20"/>
+          <w:lang w:val="en-US" w:eastAsia="ru-RU"/>
+        </w:rPr>
+        <w:t>size_t</w:t>
+      </w:r>
+      <w:proofErr w:type="spellEnd"/>
+      <w:r>
+        <w:rPr>
+          <w:rFonts w:ascii="Courier New" w:hAnsi="Courier New" w:cs="Courier New"/>
+          <w:color w:val="7030A0"/>
+          <w:sz w:val="20"/>
+          <w:lang w:val="en-US" w:eastAsia="ru-RU"/>
+        </w:rPr>
+        <w:t xml:space="preserve"> </w:t>
       </w:r>
       <w:r>
         <w:rPr>
@@ -8995,6 +9213,7 @@
         </w:rPr>
         <w:t xml:space="preserve">    </w:t>
       </w:r>
+      <w:proofErr w:type="spellStart"/>
       <w:r>
         <w:rPr>
           <w:rFonts w:ascii="Courier New" w:hAnsi="Courier New" w:cs="Courier New"/>
@@ -9002,15 +9221,35 @@
           <w:sz w:val="20"/>
           <w:lang w:val="en-US" w:eastAsia="ru-RU"/>
         </w:rPr>
-        <w:t xml:space="preserve">size_t </w:t>
-      </w:r>
-      <w:r>
-        <w:rPr>
-          <w:rFonts w:ascii="Courier New" w:hAnsi="Courier New" w:cs="Courier New"/>
-          <w:sz w:val="20"/>
-          <w:lang w:val="en-US" w:eastAsia="ru-RU"/>
-        </w:rPr>
-        <w:t>modelsNum;</w:t>
+        <w:t>size_t</w:t>
+      </w:r>
+      <w:proofErr w:type="spellEnd"/>
+      <w:r>
+        <w:rPr>
+          <w:rFonts w:ascii="Courier New" w:hAnsi="Courier New" w:cs="Courier New"/>
+          <w:color w:val="7030A0"/>
+          <w:sz w:val="20"/>
+          <w:lang w:val="en-US" w:eastAsia="ru-RU"/>
+        </w:rPr>
+        <w:t xml:space="preserve"> </w:t>
+      </w:r>
+      <w:proofErr w:type="spellStart"/>
+      <w:r>
+        <w:rPr>
+          <w:rFonts w:ascii="Courier New" w:hAnsi="Courier New" w:cs="Courier New"/>
+          <w:sz w:val="20"/>
+          <w:lang w:val="en-US" w:eastAsia="ru-RU"/>
+        </w:rPr>
+        <w:t>modelsNum</w:t>
+      </w:r>
+      <w:proofErr w:type="spellEnd"/>
+      <w:r>
+        <w:rPr>
+          <w:rFonts w:ascii="Courier New" w:hAnsi="Courier New" w:cs="Courier New"/>
+          <w:sz w:val="20"/>
+          <w:lang w:val="en-US" w:eastAsia="ru-RU"/>
+        </w:rPr>
+        <w:t>;</w:t>
       </w:r>
     </w:p>
     <w:p>
@@ -9067,6 +9306,7 @@
         </w:rPr>
         <w:t>&lt;</w:t>
       </w:r>
+      <w:proofErr w:type="spellStart"/>
       <w:r>
         <w:rPr>
           <w:rFonts w:ascii="Courier New" w:hAnsi="Courier New" w:cs="Courier New"/>
@@ -9076,6 +9316,7 @@
         </w:rPr>
         <w:t>PolModel</w:t>
       </w:r>
+      <w:proofErr w:type="spellEnd"/>
       <w:r>
         <w:rPr>
           <w:rFonts w:ascii="Courier New" w:hAnsi="Courier New" w:cs="Courier New"/>
@@ -9166,15 +9407,45 @@
           <w:sz w:val="20"/>
           <w:lang w:val="en-US" w:eastAsia="ru-RU"/>
         </w:rPr>
-        <w:t xml:space="preserve">    size_t </w:t>
-      </w:r>
-      <w:r>
-        <w:rPr>
-          <w:rFonts w:ascii="Courier New" w:hAnsi="Courier New" w:cs="Courier New"/>
-          <w:sz w:val="20"/>
-          <w:lang w:val="en-US" w:eastAsia="ru-RU"/>
-        </w:rPr>
-        <w:t>illumNum;</w:t>
+        <w:t xml:space="preserve">    </w:t>
+      </w:r>
+      <w:proofErr w:type="spellStart"/>
+      <w:r>
+        <w:rPr>
+          <w:rFonts w:ascii="Courier New" w:hAnsi="Courier New" w:cs="Courier New"/>
+          <w:color w:val="7030A0"/>
+          <w:sz w:val="20"/>
+          <w:lang w:val="en-US" w:eastAsia="ru-RU"/>
+        </w:rPr>
+        <w:t>size_t</w:t>
+      </w:r>
+      <w:proofErr w:type="spellEnd"/>
+      <w:r>
+        <w:rPr>
+          <w:rFonts w:ascii="Courier New" w:hAnsi="Courier New" w:cs="Courier New"/>
+          <w:color w:val="7030A0"/>
+          <w:sz w:val="20"/>
+          <w:lang w:val="en-US" w:eastAsia="ru-RU"/>
+        </w:rPr>
+        <w:t xml:space="preserve"> </w:t>
+      </w:r>
+      <w:proofErr w:type="spellStart"/>
+      <w:r>
+        <w:rPr>
+          <w:rFonts w:ascii="Courier New" w:hAnsi="Courier New" w:cs="Courier New"/>
+          <w:sz w:val="20"/>
+          <w:lang w:val="en-US" w:eastAsia="ru-RU"/>
+        </w:rPr>
+        <w:t>illumNum</w:t>
+      </w:r>
+      <w:proofErr w:type="spellEnd"/>
+      <w:r>
+        <w:rPr>
+          <w:rFonts w:ascii="Courier New" w:hAnsi="Courier New" w:cs="Courier New"/>
+          <w:sz w:val="20"/>
+          <w:lang w:val="en-US" w:eastAsia="ru-RU"/>
+        </w:rPr>
+        <w:t>;</w:t>
       </w:r>
     </w:p>
     <w:p>
@@ -9392,6 +9663,7 @@
         </w:rPr>
         <w:t xml:space="preserve"> </w:t>
       </w:r>
+      <w:proofErr w:type="spellStart"/>
       <w:r>
         <w:rPr>
           <w:rFonts w:ascii="Courier New" w:hAnsi="Courier New" w:cs="Courier New"/>
@@ -9400,6 +9672,7 @@
         </w:rPr>
         <w:t>cellsMap</w:t>
       </w:r>
+      <w:proofErr w:type="spellEnd"/>
       <w:r>
         <w:rPr>
           <w:rFonts w:ascii="Courier New" w:hAnsi="Courier New" w:cs="Courier New"/>
@@ -9659,21 +9932,51 @@
     </w:p>
     <w:p>
       <w:r>
-        <w:t>Во время выполнения практики было разработано программное обеспечение для визуализации и редактирования площадки и интерьера выставочных стендов. Был реализован интерфейс, который позволил выбирать из предложенного набора элементы декора, представленные в виде объёмных моделей, и расставлять их по сетке сцены, заданной пользователем. Программный продукт предоставляет возможность размещения источников света, а также возможность просмотра сцены для разных положений наблюдателя.</w:t>
-      </w:r>
-    </w:p>
-    <w:p>
-      <w:r>
-        <w:t xml:space="preserve">Во </w:t>
-      </w:r>
-      <w:r>
-        <w:t xml:space="preserve">время реализации были получены знания в области компьютерной графики и закреплены навыки проектирования программного обеспечения, а поиск оптимальных решений для эффективной работы программного обеспечения </w:t>
-      </w:r>
-      <w:r>
-        <w:t xml:space="preserve">улучшил </w:t>
-      </w:r>
-      <w:r>
-        <w:t xml:space="preserve">мои навыки поиска </w:t>
+        <w:t xml:space="preserve">Во время выполнения практики было </w:t>
+      </w:r>
+      <w:r>
+        <w:t>спроектировано</w:t>
+      </w:r>
+      <w:r>
+        <w:t xml:space="preserve"> программное обеспечение для визуализации и редактирования площадки и интерьера выставочных стендов. Был </w:t>
+      </w:r>
+      <w:r>
+        <w:t xml:space="preserve">разработан </w:t>
+      </w:r>
+      <w:r>
+        <w:t xml:space="preserve">интерфейс, </w:t>
+      </w:r>
+      <w:r>
+        <w:t xml:space="preserve">позволяющий </w:t>
+      </w:r>
+      <w:r>
+        <w:t>выбирать из предложенного набора элементы декора, представленные в виде объёмных моделей</w:t>
+      </w:r>
+      <w:r>
+        <w:t>,</w:t>
+      </w:r>
+      <w:r>
+        <w:t xml:space="preserve"> и расставлять их по сетке сцены, заданной пользователем. </w:t>
+      </w:r>
+      <w:r>
+        <w:t xml:space="preserve">Проект предусматривает </w:t>
+      </w:r>
+      <w:r>
+        <w:t>возможность размещения источников света, а также возможность просмотра сцены для разных положений наблюдателя.</w:t>
+      </w:r>
+    </w:p>
+    <w:p>
+      <w:r>
+        <w:t xml:space="preserve">При проведении работы </w:t>
+      </w:r>
+      <w:r>
+        <w:t xml:space="preserve">были получены знания в области компьютерной графики и закреплены навыки проектирования программного обеспечения, а поиск оптимальных решений для эффективной работы программного обеспечения </w:t>
+      </w:r>
+      <w:r>
+        <w:t xml:space="preserve">позволил улучшить </w:t>
+      </w:r>
+      <w:r>
+        <w:t xml:space="preserve">навыки поиска </w:t>
       </w:r>
       <w:r>
         <w:t xml:space="preserve">и анализа </w:t>
@@ -9687,10 +9990,13 @@
         <w:t>Следует</w:t>
       </w:r>
       <w:r>
-        <w:t xml:space="preserve"> отметить, что проделанная работа позволила мне </w:t>
-      </w:r>
-      <w:r>
-        <w:t xml:space="preserve">ещё лучше изучить </w:t>
+        <w:t xml:space="preserve"> отметить, что проделанная работа позволила </w:t>
+      </w:r>
+      <w:r>
+        <w:t xml:space="preserve">лучше </w:t>
+      </w:r>
+      <w:r>
+        <w:t xml:space="preserve">изучить </w:t>
       </w:r>
       <w:r>
         <w:t>как язык программирования С++, так и сред</w:t>
@@ -9729,7 +10035,10 @@
         <w:t>eator</w:t>
       </w:r>
       <w:r>
-        <w:t xml:space="preserve"> и её расширений</w:t>
+        <w:t xml:space="preserve"> и её расширени</w:t>
+      </w:r>
+      <w:r>
+        <w:t>я</w:t>
       </w:r>
       <w:r>
         <w:t>.</w:t>
@@ -9851,8 +10160,13 @@
         </w:rPr>
         <w:t xml:space="preserve">3. </w:t>
       </w:r>
-      <w:r>
-        <w:t>Набережнов Г. М</w:t>
+      <w:proofErr w:type="spellStart"/>
+      <w:r>
+        <w:t>Набережнов</w:t>
+      </w:r>
+      <w:proofErr w:type="spellEnd"/>
+      <w:r>
+        <w:t xml:space="preserve"> Г. М</w:t>
       </w:r>
       <w:r>
         <w:rPr>
@@ -9876,12 +10190,26 @@
         <w:rPr>
           <w:szCs w:val="28"/>
         </w:rPr>
-        <w:t>Г. М. Набережнов, Н. Н. Максимов</w:t>
-      </w:r>
+        <w:t xml:space="preserve">Г. М. </w:t>
+      </w:r>
+      <w:proofErr w:type="spellStart"/>
       <w:r>
         <w:rPr>
           <w:szCs w:val="28"/>
         </w:rPr>
+        <w:t>Набережнов</w:t>
+      </w:r>
+      <w:proofErr w:type="spellEnd"/>
+      <w:r>
+        <w:rPr>
+          <w:szCs w:val="28"/>
+        </w:rPr>
+        <w:t>, Н. Н. Максимов</w:t>
+      </w:r>
+      <w:r>
+        <w:rPr>
+          <w:szCs w:val="28"/>
+        </w:rPr>
         <w:t xml:space="preserve"> // </w:t>
       </w:r>
       <w:r>
@@ -9912,8 +10240,16 @@
         <w:rPr>
           <w:szCs w:val="28"/>
         </w:rPr>
-        <w:t>им. А.Н.Туполева</w:t>
-      </w:r>
+        <w:t xml:space="preserve">им. </w:t>
+      </w:r>
+      <w:proofErr w:type="spellStart"/>
+      <w:r>
+        <w:rPr>
+          <w:szCs w:val="28"/>
+        </w:rPr>
+        <w:t>А.Н.Туполева</w:t>
+      </w:r>
+      <w:proofErr w:type="spellEnd"/>
       <w:r>
         <w:rPr>
           <w:szCs w:val="28"/>

</xml_diff>

<commit_message>
FIX: pic of UI
</commit_message>
<xml_diff>
--- a/Summer/SummerReport.docx
+++ b/Summer/SummerReport.docx
@@ -794,31 +794,7 @@
                       <w:sz w:val="24"/>
                       <w:szCs w:val="24"/>
                     </w:rPr>
-                    <w:t xml:space="preserve">фамилия, </w:t>
-                  </w:r>
-                  <w:proofErr w:type="spellStart"/>
-                  <w:r>
-                    <w:rPr>
-                      <w:rFonts w:eastAsia="Calibri"/>
-                      <w:bCs/>
-                      <w:i/>
-                      <w:iCs/>
-                      <w:sz w:val="24"/>
-                      <w:szCs w:val="24"/>
-                    </w:rPr>
-                    <w:t>и.о</w:t>
-                  </w:r>
-                  <w:proofErr w:type="spellEnd"/>
-                  <w:r>
-                    <w:rPr>
-                      <w:rFonts w:eastAsia="Calibri"/>
-                      <w:bCs/>
-                      <w:i/>
-                      <w:iCs/>
-                      <w:sz w:val="24"/>
-                      <w:szCs w:val="24"/>
-                    </w:rPr>
-                    <w:t>.</w:t>
+                    <w:t>фамилия, и.о.</w:t>
                   </w:r>
                 </w:p>
               </w:tc>
@@ -1091,31 +1067,7 @@
                       <w:sz w:val="24"/>
                       <w:szCs w:val="24"/>
                     </w:rPr>
-                    <w:t xml:space="preserve">фамилия, </w:t>
-                  </w:r>
-                  <w:proofErr w:type="spellStart"/>
-                  <w:r>
-                    <w:rPr>
-                      <w:rFonts w:eastAsia="Calibri"/>
-                      <w:bCs/>
-                      <w:i/>
-                      <w:iCs/>
-                      <w:sz w:val="24"/>
-                      <w:szCs w:val="24"/>
-                    </w:rPr>
-                    <w:t>и.о</w:t>
-                  </w:r>
-                  <w:proofErr w:type="spellEnd"/>
-                  <w:r>
-                    <w:rPr>
-                      <w:rFonts w:eastAsia="Calibri"/>
-                      <w:bCs/>
-                      <w:i/>
-                      <w:iCs/>
-                      <w:sz w:val="24"/>
-                      <w:szCs w:val="24"/>
-                    </w:rPr>
-                    <w:t>.</w:t>
+                    <w:t>фамилия, и.о.</w:t>
                   </w:r>
                 </w:p>
               </w:tc>
@@ -3784,13 +3736,8 @@
           <w:numId w:val="4"/>
         </w:numPr>
       </w:pPr>
-      <w:proofErr w:type="spellStart"/>
-      <w:r>
-        <w:t>Полурёберные</w:t>
-      </w:r>
-      <w:proofErr w:type="spellEnd"/>
-      <w:r>
-        <w:t xml:space="preserve"> сетки. То же «крылатое» представление, но информация обхода хранится для половины грани</w:t>
+      <w:r>
+        <w:t>Полурёберные сетки. То же «крылатое» представление, но информация обхода хранится для половины грани</w:t>
       </w:r>
       <w:r>
         <w:t>;</w:t>
@@ -6875,23 +6822,13 @@
         </w:rPr>
         <w:t xml:space="preserve">double </w:t>
       </w:r>
-      <w:proofErr w:type="spellStart"/>
-      <w:r>
-        <w:rPr>
-          <w:rFonts w:ascii="Courier New" w:hAnsi="Courier New" w:cs="Courier New"/>
-          <w:sz w:val="20"/>
-          <w:lang w:val="en-US" w:eastAsia="ru-RU"/>
-        </w:rPr>
-        <w:t>xCoordinate</w:t>
-      </w:r>
-      <w:proofErr w:type="spellEnd"/>
-      <w:r>
-        <w:rPr>
-          <w:rFonts w:ascii="Courier New" w:hAnsi="Courier New" w:cs="Courier New"/>
-          <w:sz w:val="20"/>
-          <w:lang w:val="en-US" w:eastAsia="ru-RU"/>
-        </w:rPr>
-        <w:t>,</w:t>
+      <w:r>
+        <w:rPr>
+          <w:rFonts w:ascii="Courier New" w:hAnsi="Courier New" w:cs="Courier New"/>
+          <w:sz w:val="20"/>
+          <w:lang w:val="en-US" w:eastAsia="ru-RU"/>
+        </w:rPr>
+        <w:t>xCoordinate,</w:t>
       </w:r>
       <w:r>
         <w:rPr>
@@ -6902,23 +6839,13 @@
         </w:rPr>
         <w:t xml:space="preserve"> </w:t>
       </w:r>
-      <w:proofErr w:type="spellStart"/>
-      <w:r>
-        <w:rPr>
-          <w:rFonts w:ascii="Courier New" w:hAnsi="Courier New" w:cs="Courier New"/>
-          <w:sz w:val="20"/>
-          <w:lang w:val="en-US" w:eastAsia="ru-RU"/>
-        </w:rPr>
-        <w:t>yCoordinate</w:t>
-      </w:r>
-      <w:proofErr w:type="spellEnd"/>
-      <w:r>
-        <w:rPr>
-          <w:rFonts w:ascii="Courier New" w:hAnsi="Courier New" w:cs="Courier New"/>
-          <w:sz w:val="20"/>
-          <w:lang w:val="en-US" w:eastAsia="ru-RU"/>
-        </w:rPr>
-        <w:t>;</w:t>
+      <w:r>
+        <w:rPr>
+          <w:rFonts w:ascii="Courier New" w:hAnsi="Courier New" w:cs="Courier New"/>
+          <w:sz w:val="20"/>
+          <w:lang w:val="en-US" w:eastAsia="ru-RU"/>
+        </w:rPr>
+        <w:t>yCoordinate;</w:t>
       </w:r>
     </w:p>
     <w:p>
@@ -7158,23 +7085,13 @@
         </w:rPr>
         <w:t xml:space="preserve"> double </w:t>
       </w:r>
-      <w:proofErr w:type="spellStart"/>
-      <w:r>
-        <w:rPr>
-          <w:rFonts w:ascii="Courier New" w:hAnsi="Courier New" w:cs="Courier New"/>
-          <w:sz w:val="20"/>
-          <w:lang w:val="en-US" w:eastAsia="ru-RU"/>
-        </w:rPr>
-        <w:t>xCoordinate</w:t>
-      </w:r>
-      <w:proofErr w:type="spellEnd"/>
-      <w:r>
-        <w:rPr>
-          <w:rFonts w:ascii="Courier New" w:hAnsi="Courier New" w:cs="Courier New"/>
-          <w:sz w:val="20"/>
-          <w:lang w:val="en-US" w:eastAsia="ru-RU"/>
-        </w:rPr>
-        <w:t>,</w:t>
+      <w:r>
+        <w:rPr>
+          <w:rFonts w:ascii="Courier New" w:hAnsi="Courier New" w:cs="Courier New"/>
+          <w:sz w:val="20"/>
+          <w:lang w:val="en-US" w:eastAsia="ru-RU"/>
+        </w:rPr>
+        <w:t>xCoordinate,</w:t>
       </w:r>
       <w:r>
         <w:rPr>
@@ -7185,23 +7102,13 @@
         </w:rPr>
         <w:t xml:space="preserve"> </w:t>
       </w:r>
-      <w:proofErr w:type="spellStart"/>
-      <w:r>
-        <w:rPr>
-          <w:rFonts w:ascii="Courier New" w:hAnsi="Courier New" w:cs="Courier New"/>
-          <w:sz w:val="20"/>
-          <w:lang w:val="en-US" w:eastAsia="ru-RU"/>
-        </w:rPr>
-        <w:t>yCoordinate</w:t>
-      </w:r>
-      <w:proofErr w:type="spellEnd"/>
-      <w:r>
-        <w:rPr>
-          <w:rFonts w:ascii="Courier New" w:hAnsi="Courier New" w:cs="Courier New"/>
-          <w:sz w:val="20"/>
-          <w:lang w:val="en-US" w:eastAsia="ru-RU"/>
-        </w:rPr>
-        <w:t>,</w:t>
+      <w:r>
+        <w:rPr>
+          <w:rFonts w:ascii="Courier New" w:hAnsi="Courier New" w:cs="Courier New"/>
+          <w:sz w:val="20"/>
+          <w:lang w:val="en-US" w:eastAsia="ru-RU"/>
+        </w:rPr>
+        <w:t>yCoordinate,</w:t>
       </w:r>
       <w:r>
         <w:rPr>
@@ -7212,23 +7119,13 @@
         </w:rPr>
         <w:t xml:space="preserve"> </w:t>
       </w:r>
-      <w:proofErr w:type="spellStart"/>
-      <w:r>
-        <w:rPr>
-          <w:rFonts w:ascii="Courier New" w:hAnsi="Courier New" w:cs="Courier New"/>
-          <w:sz w:val="20"/>
-          <w:lang w:val="en-US" w:eastAsia="ru-RU"/>
-        </w:rPr>
-        <w:t>zCoordinate</w:t>
-      </w:r>
-      <w:proofErr w:type="spellEnd"/>
-      <w:r>
-        <w:rPr>
-          <w:rFonts w:ascii="Courier New" w:hAnsi="Courier New" w:cs="Courier New"/>
-          <w:sz w:val="20"/>
-          <w:lang w:val="en-US" w:eastAsia="ru-RU"/>
-        </w:rPr>
-        <w:t>;</w:t>
+      <w:r>
+        <w:rPr>
+          <w:rFonts w:ascii="Courier New" w:hAnsi="Courier New" w:cs="Courier New"/>
+          <w:sz w:val="20"/>
+          <w:lang w:val="en-US" w:eastAsia="ru-RU"/>
+        </w:rPr>
+        <w:t>zCoordinate;</w:t>
       </w:r>
     </w:p>
     <w:p>
@@ -7372,7 +7269,6 @@
         </w:rPr>
         <w:t xml:space="preserve"> </w:t>
       </w:r>
-      <w:proofErr w:type="spellStart"/>
       <w:r>
         <w:rPr>
           <w:rFonts w:ascii="Courier New" w:hAnsi="Courier New" w:cs="Courier New"/>
@@ -7384,7 +7280,6 @@
         </w:rPr>
         <w:t>MathVec</w:t>
       </w:r>
-      <w:proofErr w:type="spellEnd"/>
     </w:p>
     <w:p>
       <w:pPr>
@@ -7508,23 +7403,13 @@
         </w:rPr>
         <w:t xml:space="preserve"> double </w:t>
       </w:r>
-      <w:proofErr w:type="spellStart"/>
-      <w:r>
-        <w:rPr>
-          <w:rFonts w:ascii="Courier New" w:hAnsi="Courier New" w:cs="Courier New"/>
-          <w:sz w:val="20"/>
-          <w:lang w:val="en-US" w:eastAsia="ru-RU"/>
-        </w:rPr>
-        <w:t>xInc</w:t>
-      </w:r>
-      <w:proofErr w:type="spellEnd"/>
-      <w:r>
-        <w:rPr>
-          <w:rFonts w:ascii="Courier New" w:hAnsi="Courier New" w:cs="Courier New"/>
-          <w:sz w:val="20"/>
-          <w:lang w:val="en-US" w:eastAsia="ru-RU"/>
-        </w:rPr>
-        <w:t>,</w:t>
+      <w:r>
+        <w:rPr>
+          <w:rFonts w:ascii="Courier New" w:hAnsi="Courier New" w:cs="Courier New"/>
+          <w:sz w:val="20"/>
+          <w:lang w:val="en-US" w:eastAsia="ru-RU"/>
+        </w:rPr>
+        <w:t>xInc,</w:t>
       </w:r>
       <w:r>
         <w:rPr>
@@ -7535,23 +7420,13 @@
         </w:rPr>
         <w:t xml:space="preserve"> </w:t>
       </w:r>
-      <w:proofErr w:type="spellStart"/>
-      <w:r>
-        <w:rPr>
-          <w:rFonts w:ascii="Courier New" w:hAnsi="Courier New" w:cs="Courier New"/>
-          <w:sz w:val="20"/>
-          <w:lang w:val="en-US" w:eastAsia="ru-RU"/>
-        </w:rPr>
-        <w:t>yInc</w:t>
-      </w:r>
-      <w:proofErr w:type="spellEnd"/>
-      <w:r>
-        <w:rPr>
-          <w:rFonts w:ascii="Courier New" w:hAnsi="Courier New" w:cs="Courier New"/>
-          <w:sz w:val="20"/>
-          <w:lang w:val="en-US" w:eastAsia="ru-RU"/>
-        </w:rPr>
-        <w:t>,</w:t>
+      <w:r>
+        <w:rPr>
+          <w:rFonts w:ascii="Courier New" w:hAnsi="Courier New" w:cs="Courier New"/>
+          <w:sz w:val="20"/>
+          <w:lang w:val="en-US" w:eastAsia="ru-RU"/>
+        </w:rPr>
+        <w:t>yInc,</w:t>
       </w:r>
       <w:r>
         <w:rPr>
@@ -7562,23 +7437,13 @@
         </w:rPr>
         <w:t xml:space="preserve"> </w:t>
       </w:r>
-      <w:proofErr w:type="spellStart"/>
-      <w:r>
-        <w:rPr>
-          <w:rFonts w:ascii="Courier New" w:hAnsi="Courier New" w:cs="Courier New"/>
-          <w:sz w:val="20"/>
-          <w:lang w:val="en-US" w:eastAsia="ru-RU"/>
-        </w:rPr>
-        <w:t>zInc</w:t>
-      </w:r>
-      <w:proofErr w:type="spellEnd"/>
-      <w:r>
-        <w:rPr>
-          <w:rFonts w:ascii="Courier New" w:hAnsi="Courier New" w:cs="Courier New"/>
-          <w:sz w:val="20"/>
-          <w:lang w:val="en-US" w:eastAsia="ru-RU"/>
-        </w:rPr>
-        <w:t>;</w:t>
+      <w:r>
+        <w:rPr>
+          <w:rFonts w:ascii="Courier New" w:hAnsi="Courier New" w:cs="Courier New"/>
+          <w:sz w:val="20"/>
+          <w:lang w:val="en-US" w:eastAsia="ru-RU"/>
+        </w:rPr>
+        <w:t>zInc;</w:t>
       </w:r>
     </w:p>
     <w:p>
@@ -7867,7 +7732,6 @@
         </w:rPr>
         <w:t>&lt;</w:t>
       </w:r>
-      <w:proofErr w:type="spellStart"/>
       <w:r>
         <w:rPr>
           <w:rFonts w:ascii="Courier New" w:hAnsi="Courier New" w:cs="Courier New"/>
@@ -7877,7 +7741,6 @@
         </w:rPr>
         <w:t>size_t</w:t>
       </w:r>
-      <w:proofErr w:type="spellEnd"/>
       <w:r>
         <w:rPr>
           <w:rFonts w:ascii="Courier New" w:hAnsi="Courier New" w:cs="Courier New"/>
@@ -7895,23 +7758,13 @@
         </w:rPr>
         <w:t xml:space="preserve"> </w:t>
       </w:r>
-      <w:proofErr w:type="spellStart"/>
-      <w:r>
-        <w:rPr>
-          <w:rFonts w:ascii="Courier New" w:hAnsi="Courier New" w:cs="Courier New"/>
-          <w:sz w:val="20"/>
-          <w:lang w:val="en-US" w:eastAsia="ru-RU"/>
-        </w:rPr>
-        <w:t>usedFacets</w:t>
-      </w:r>
-      <w:proofErr w:type="spellEnd"/>
-      <w:r>
-        <w:rPr>
-          <w:rFonts w:ascii="Courier New" w:hAnsi="Courier New" w:cs="Courier New"/>
-          <w:sz w:val="20"/>
-          <w:lang w:val="en-US" w:eastAsia="ru-RU"/>
-        </w:rPr>
-        <w:t>;</w:t>
+      <w:r>
+        <w:rPr>
+          <w:rFonts w:ascii="Courier New" w:hAnsi="Courier New" w:cs="Courier New"/>
+          <w:sz w:val="20"/>
+          <w:lang w:val="en-US" w:eastAsia="ru-RU"/>
+        </w:rPr>
+        <w:t>usedFacets;</w:t>
       </w:r>
     </w:p>
     <w:p>
@@ -8168,7 +8021,6 @@
         </w:rPr>
         <w:t>&lt;</w:t>
       </w:r>
-      <w:proofErr w:type="spellStart"/>
       <w:r>
         <w:rPr>
           <w:rFonts w:ascii="Courier New" w:hAnsi="Courier New" w:cs="Courier New"/>
@@ -8178,7 +8030,6 @@
         </w:rPr>
         <w:t>size_t</w:t>
       </w:r>
-      <w:proofErr w:type="spellEnd"/>
       <w:r>
         <w:rPr>
           <w:rFonts w:ascii="Courier New" w:hAnsi="Courier New" w:cs="Courier New"/>
@@ -8196,23 +8047,13 @@
         </w:rPr>
         <w:t xml:space="preserve"> </w:t>
       </w:r>
-      <w:proofErr w:type="spellStart"/>
-      <w:r>
-        <w:rPr>
-          <w:rFonts w:ascii="Courier New" w:hAnsi="Courier New" w:cs="Courier New"/>
-          <w:sz w:val="20"/>
-          <w:lang w:val="en-US" w:eastAsia="ru-RU"/>
-        </w:rPr>
-        <w:t>usedDots</w:t>
-      </w:r>
-      <w:proofErr w:type="spellEnd"/>
-      <w:r>
-        <w:rPr>
-          <w:rFonts w:ascii="Courier New" w:hAnsi="Courier New" w:cs="Courier New"/>
-          <w:sz w:val="20"/>
-          <w:lang w:val="en-US" w:eastAsia="ru-RU"/>
-        </w:rPr>
-        <w:t>;</w:t>
+      <w:r>
+        <w:rPr>
+          <w:rFonts w:ascii="Courier New" w:hAnsi="Courier New" w:cs="Courier New"/>
+          <w:sz w:val="20"/>
+          <w:lang w:val="en-US" w:eastAsia="ru-RU"/>
+        </w:rPr>
+        <w:t>usedDots;</w:t>
       </w:r>
     </w:p>
     <w:p>
@@ -8295,7 +8136,6 @@
         </w:rPr>
         <w:t xml:space="preserve">class </w:t>
       </w:r>
-      <w:proofErr w:type="spellStart"/>
       <w:r>
         <w:rPr>
           <w:rFonts w:ascii="Courier New" w:hAnsi="Courier New" w:cs="Courier New"/>
@@ -8307,7 +8147,6 @@
         </w:rPr>
         <w:t>PolModel</w:t>
       </w:r>
-      <w:proofErr w:type="spellEnd"/>
     </w:p>
     <w:p>
       <w:pPr>
@@ -8862,27 +8701,7 @@
           <w:sz w:val="20"/>
           <w:lang w:val="en-US" w:eastAsia="ru-RU"/>
         </w:rPr>
-        <w:t xml:space="preserve"> </w:t>
-      </w:r>
-      <w:proofErr w:type="spellStart"/>
-      <w:r>
-        <w:rPr>
-          <w:rFonts w:ascii="Courier New" w:hAnsi="Courier New" w:cs="Courier New"/>
-          <w:color w:val="7030A0"/>
-          <w:sz w:val="20"/>
-          <w:lang w:val="en-US" w:eastAsia="ru-RU"/>
-        </w:rPr>
-        <w:t>MathVec</w:t>
-      </w:r>
-      <w:proofErr w:type="spellEnd"/>
-      <w:r>
-        <w:rPr>
-          <w:rFonts w:ascii="Courier New" w:hAnsi="Courier New" w:cs="Courier New"/>
-          <w:color w:val="7030A0"/>
-          <w:sz w:val="20"/>
-          <w:lang w:val="en-US" w:eastAsia="ru-RU"/>
-        </w:rPr>
-        <w:t xml:space="preserve"> </w:t>
+        <w:t xml:space="preserve"> MathVec </w:t>
       </w:r>
       <w:r>
         <w:rPr>
@@ -8973,7 +8792,6 @@
         </w:rPr>
         <w:t xml:space="preserve"> </w:t>
       </w:r>
-      <w:proofErr w:type="spellStart"/>
       <w:r>
         <w:rPr>
           <w:rFonts w:ascii="Courier New" w:hAnsi="Courier New" w:cs="Courier New"/>
@@ -8985,7 +8803,6 @@
         </w:rPr>
         <w:t>cellScene</w:t>
       </w:r>
-      <w:proofErr w:type="spellEnd"/>
     </w:p>
     <w:p>
       <w:pPr>
@@ -9099,27 +8916,7 @@
           <w:sz w:val="20"/>
           <w:lang w:val="en-US" w:eastAsia="ru-RU"/>
         </w:rPr>
-        <w:t xml:space="preserve">    </w:t>
-      </w:r>
-      <w:proofErr w:type="spellStart"/>
-      <w:r>
-        <w:rPr>
-          <w:rFonts w:ascii="Courier New" w:hAnsi="Courier New" w:cs="Courier New"/>
-          <w:color w:val="7030A0"/>
-          <w:sz w:val="20"/>
-          <w:lang w:val="en-US" w:eastAsia="ru-RU"/>
-        </w:rPr>
-        <w:t>size_t</w:t>
-      </w:r>
-      <w:proofErr w:type="spellEnd"/>
-      <w:r>
-        <w:rPr>
-          <w:rFonts w:ascii="Courier New" w:hAnsi="Courier New" w:cs="Courier New"/>
-          <w:color w:val="7030A0"/>
-          <w:sz w:val="20"/>
-          <w:lang w:val="en-US" w:eastAsia="ru-RU"/>
-        </w:rPr>
-        <w:t xml:space="preserve"> </w:t>
+        <w:t xml:space="preserve">    size_t </w:t>
       </w:r>
       <w:r>
         <w:rPr>
@@ -9213,7 +9010,6 @@
         </w:rPr>
         <w:t xml:space="preserve">    </w:t>
       </w:r>
-      <w:proofErr w:type="spellStart"/>
       <w:r>
         <w:rPr>
           <w:rFonts w:ascii="Courier New" w:hAnsi="Courier New" w:cs="Courier New"/>
@@ -9221,35 +9017,15 @@
           <w:sz w:val="20"/>
           <w:lang w:val="en-US" w:eastAsia="ru-RU"/>
         </w:rPr>
-        <w:t>size_t</w:t>
-      </w:r>
-      <w:proofErr w:type="spellEnd"/>
-      <w:r>
-        <w:rPr>
-          <w:rFonts w:ascii="Courier New" w:hAnsi="Courier New" w:cs="Courier New"/>
-          <w:color w:val="7030A0"/>
-          <w:sz w:val="20"/>
-          <w:lang w:val="en-US" w:eastAsia="ru-RU"/>
-        </w:rPr>
-        <w:t xml:space="preserve"> </w:t>
-      </w:r>
-      <w:proofErr w:type="spellStart"/>
-      <w:r>
-        <w:rPr>
-          <w:rFonts w:ascii="Courier New" w:hAnsi="Courier New" w:cs="Courier New"/>
-          <w:sz w:val="20"/>
-          <w:lang w:val="en-US" w:eastAsia="ru-RU"/>
-        </w:rPr>
-        <w:t>modelsNum</w:t>
-      </w:r>
-      <w:proofErr w:type="spellEnd"/>
-      <w:r>
-        <w:rPr>
-          <w:rFonts w:ascii="Courier New" w:hAnsi="Courier New" w:cs="Courier New"/>
-          <w:sz w:val="20"/>
-          <w:lang w:val="en-US" w:eastAsia="ru-RU"/>
-        </w:rPr>
-        <w:t>;</w:t>
+        <w:t xml:space="preserve">size_t </w:t>
+      </w:r>
+      <w:r>
+        <w:rPr>
+          <w:rFonts w:ascii="Courier New" w:hAnsi="Courier New" w:cs="Courier New"/>
+          <w:sz w:val="20"/>
+          <w:lang w:val="en-US" w:eastAsia="ru-RU"/>
+        </w:rPr>
+        <w:t>modelsNum;</w:t>
       </w:r>
     </w:p>
     <w:p>
@@ -9306,7 +9082,6 @@
         </w:rPr>
         <w:t>&lt;</w:t>
       </w:r>
-      <w:proofErr w:type="spellStart"/>
       <w:r>
         <w:rPr>
           <w:rFonts w:ascii="Courier New" w:hAnsi="Courier New" w:cs="Courier New"/>
@@ -9316,7 +9091,6 @@
         </w:rPr>
         <w:t>PolModel</w:t>
       </w:r>
-      <w:proofErr w:type="spellEnd"/>
       <w:r>
         <w:rPr>
           <w:rFonts w:ascii="Courier New" w:hAnsi="Courier New" w:cs="Courier New"/>
@@ -9407,45 +9181,15 @@
           <w:sz w:val="20"/>
           <w:lang w:val="en-US" w:eastAsia="ru-RU"/>
         </w:rPr>
-        <w:t xml:space="preserve">    </w:t>
-      </w:r>
-      <w:proofErr w:type="spellStart"/>
-      <w:r>
-        <w:rPr>
-          <w:rFonts w:ascii="Courier New" w:hAnsi="Courier New" w:cs="Courier New"/>
-          <w:color w:val="7030A0"/>
-          <w:sz w:val="20"/>
-          <w:lang w:val="en-US" w:eastAsia="ru-RU"/>
-        </w:rPr>
-        <w:t>size_t</w:t>
-      </w:r>
-      <w:proofErr w:type="spellEnd"/>
-      <w:r>
-        <w:rPr>
-          <w:rFonts w:ascii="Courier New" w:hAnsi="Courier New" w:cs="Courier New"/>
-          <w:color w:val="7030A0"/>
-          <w:sz w:val="20"/>
-          <w:lang w:val="en-US" w:eastAsia="ru-RU"/>
-        </w:rPr>
-        <w:t xml:space="preserve"> </w:t>
-      </w:r>
-      <w:proofErr w:type="spellStart"/>
-      <w:r>
-        <w:rPr>
-          <w:rFonts w:ascii="Courier New" w:hAnsi="Courier New" w:cs="Courier New"/>
-          <w:sz w:val="20"/>
-          <w:lang w:val="en-US" w:eastAsia="ru-RU"/>
-        </w:rPr>
-        <w:t>illumNum</w:t>
-      </w:r>
-      <w:proofErr w:type="spellEnd"/>
-      <w:r>
-        <w:rPr>
-          <w:rFonts w:ascii="Courier New" w:hAnsi="Courier New" w:cs="Courier New"/>
-          <w:sz w:val="20"/>
-          <w:lang w:val="en-US" w:eastAsia="ru-RU"/>
-        </w:rPr>
-        <w:t>;</w:t>
+        <w:t xml:space="preserve">    size_t </w:t>
+      </w:r>
+      <w:r>
+        <w:rPr>
+          <w:rFonts w:ascii="Courier New" w:hAnsi="Courier New" w:cs="Courier New"/>
+          <w:sz w:val="20"/>
+          <w:lang w:val="en-US" w:eastAsia="ru-RU"/>
+        </w:rPr>
+        <w:t>illumNum;</w:t>
       </w:r>
     </w:p>
     <w:p>
@@ -9663,7 +9407,6 @@
         </w:rPr>
         <w:t xml:space="preserve"> </w:t>
       </w:r>
-      <w:proofErr w:type="spellStart"/>
       <w:r>
         <w:rPr>
           <w:rFonts w:ascii="Courier New" w:hAnsi="Courier New" w:cs="Courier New"/>
@@ -9672,7 +9415,6 @@
         </w:rPr>
         <w:t>cellsMap</w:t>
       </w:r>
-      <w:proofErr w:type="spellEnd"/>
       <w:r>
         <w:rPr>
           <w:rFonts w:ascii="Courier New" w:hAnsi="Courier New" w:cs="Courier New"/>
@@ -9714,15 +9456,24 @@
       <w:pPr>
         <w:keepNext/>
         <w:jc w:val="center"/>
-      </w:pPr>
-      <w:r>
         <w:rPr>
           <w:noProof/>
         </w:rPr>
+      </w:pPr>
+    </w:p>
+    <w:p>
+      <w:pPr>
+        <w:keepNext/>
+        <w:jc w:val="center"/>
+      </w:pPr>
+      <w:r>
+        <w:rPr>
+          <w:noProof/>
+        </w:rPr>
         <w:drawing>
-          <wp:inline distT="0" distB="0" distL="0" distR="0" wp14:anchorId="6800ABB4" wp14:editId="0A2C6EA7">
-            <wp:extent cx="3572539" cy="5407990"/>
-            <wp:effectExtent l="0" t="0" r="8890" b="2540"/>
+          <wp:inline distT="0" distB="0" distL="0" distR="0" wp14:anchorId="6800ABB4" wp14:editId="4CC91C56">
+            <wp:extent cx="1791857" cy="4752975"/>
+            <wp:effectExtent l="0" t="0" r="0" b="0"/>
             <wp:docPr id="1" name="Рисунок 1"/>
             <wp:cNvGraphicFramePr>
               <a:graphicFrameLocks xmlns:a="http://schemas.openxmlformats.org/drawingml/2006/main" noChangeAspect="1"/>
@@ -9734,20 +9485,27 @@
                     <pic:cNvPr id="1" name=""/>
                     <pic:cNvPicPr/>
                   </pic:nvPicPr>
-                  <pic:blipFill>
+                  <pic:blipFill rotWithShape="1">
                     <a:blip r:embed="rId9"/>
-                    <a:stretch>
-                      <a:fillRect/>
-                    </a:stretch>
+                    <a:srcRect l="21330" r="21601"/>
+                    <a:stretch/>
                   </pic:blipFill>
-                  <pic:spPr>
+                  <pic:spPr bwMode="auto">
                     <a:xfrm>
                       <a:off x="0" y="0"/>
-                      <a:ext cx="3611049" cy="5466286"/>
+                      <a:ext cx="1817343" cy="4820579"/>
                     </a:xfrm>
                     <a:prstGeom prst="rect">
                       <a:avLst/>
                     </a:prstGeom>
+                    <a:ln>
+                      <a:noFill/>
+                    </a:ln>
+                    <a:extLst>
+                      <a:ext uri="{53640926-AAD7-44D8-BBD7-CCE9431645EC}">
+                        <a14:shadowObscured xmlns:a14="http://schemas.microsoft.com/office/drawing/2010/main"/>
+                      </a:ext>
+                    </a:extLst>
                   </pic:spPr>
                 </pic:pic>
               </a:graphicData>
@@ -9821,7 +9579,13 @@
       </w:pPr>
       <w:r>
         <w:lastRenderedPageBreak/>
-        <w:t>Список доступных объектов (1)</w:t>
+        <w:t>Список доступных объектов (</w:t>
+      </w:r>
+      <w:r>
+        <w:t>Рисунок 2</w:t>
+      </w:r>
+      <w:r>
+        <w:t>)</w:t>
       </w:r>
       <w:r>
         <w:t>:</w:t>
@@ -9840,10 +9604,145 @@
     </w:p>
     <w:p>
       <w:pPr>
+        <w:jc w:val="center"/>
+        <w:rPr>
+          <w:noProof/>
+        </w:rPr>
+      </w:pPr>
+    </w:p>
+    <w:p>
+      <w:pPr>
+        <w:keepNext/>
+        <w:jc w:val="center"/>
+        <w:rPr>
+          <w:noProof/>
+        </w:rPr>
+      </w:pPr>
+    </w:p>
+    <w:p>
+      <w:pPr>
+        <w:keepNext/>
+        <w:jc w:val="center"/>
+      </w:pPr>
+      <w:r>
+        <w:rPr>
+          <w:noProof/>
+        </w:rPr>
+        <w:drawing>
+          <wp:inline distT="0" distB="0" distL="0" distR="0" wp14:anchorId="63A48003" wp14:editId="76FEEE42">
+            <wp:extent cx="1543050" cy="3752850"/>
+            <wp:effectExtent l="0" t="0" r="0" b="0"/>
+            <wp:docPr id="7" name="Рисунок 7"/>
+            <wp:cNvGraphicFramePr>
+              <a:graphicFrameLocks xmlns:a="http://schemas.openxmlformats.org/drawingml/2006/main" noChangeAspect="1"/>
+            </wp:cNvGraphicFramePr>
+            <a:graphic xmlns:a="http://schemas.openxmlformats.org/drawingml/2006/main">
+              <a:graphicData uri="http://schemas.openxmlformats.org/drawingml/2006/picture">
+                <pic:pic xmlns:pic="http://schemas.openxmlformats.org/drawingml/2006/picture">
+                  <pic:nvPicPr>
+                    <pic:cNvPr id="1" name=""/>
+                    <pic:cNvPicPr/>
+                  </pic:nvPicPr>
+                  <pic:blipFill rotWithShape="1">
+                    <a:blip r:embed="rId9"/>
+                    <a:srcRect l="21330" t="2406" r="35548" b="28312"/>
+                    <a:stretch/>
+                  </pic:blipFill>
+                  <pic:spPr bwMode="auto">
+                    <a:xfrm>
+                      <a:off x="0" y="0"/>
+                      <a:ext cx="1576297" cy="3833711"/>
+                    </a:xfrm>
+                    <a:prstGeom prst="rect">
+                      <a:avLst/>
+                    </a:prstGeom>
+                    <a:ln>
+                      <a:noFill/>
+                    </a:ln>
+                    <a:extLst>
+                      <a:ext uri="{53640926-AAD7-44D8-BBD7-CCE9431645EC}">
+                        <a14:shadowObscured xmlns:a14="http://schemas.microsoft.com/office/drawing/2010/main"/>
+                      </a:ext>
+                    </a:extLst>
+                  </pic:spPr>
+                </pic:pic>
+              </a:graphicData>
+            </a:graphic>
+          </wp:inline>
+        </w:drawing>
+      </w:r>
+    </w:p>
+    <w:p>
+      <w:pPr>
+        <w:pStyle w:val="ab"/>
+        <w:rPr>
+          <w:sz w:val="24"/>
+          <w:szCs w:val="24"/>
+        </w:rPr>
+      </w:pPr>
+      <w:r>
+        <w:rPr>
+          <w:sz w:val="24"/>
+          <w:szCs w:val="24"/>
+        </w:rPr>
+        <w:t xml:space="preserve">Рисунок </w:t>
+      </w:r>
+      <w:r>
+        <w:rPr>
+          <w:sz w:val="24"/>
+          <w:szCs w:val="24"/>
+        </w:rPr>
+        <w:fldChar w:fldCharType="begin"/>
+      </w:r>
+      <w:r>
+        <w:rPr>
+          <w:sz w:val="24"/>
+          <w:szCs w:val="24"/>
+        </w:rPr>
+        <w:instrText xml:space="preserve"> SEQ Рисунок \* ARABIC </w:instrText>
+      </w:r>
+      <w:r>
+        <w:rPr>
+          <w:sz w:val="24"/>
+          <w:szCs w:val="24"/>
+        </w:rPr>
+        <w:fldChar w:fldCharType="separate"/>
+      </w:r>
+      <w:r>
+        <w:rPr>
+          <w:noProof/>
+          <w:sz w:val="24"/>
+          <w:szCs w:val="24"/>
+        </w:rPr>
+        <w:t>2</w:t>
+      </w:r>
+      <w:r>
+        <w:rPr>
+          <w:sz w:val="24"/>
+          <w:szCs w:val="24"/>
+        </w:rPr>
+        <w:fldChar w:fldCharType="end"/>
+      </w:r>
+      <w:r>
+        <w:rPr>
+          <w:sz w:val="24"/>
+          <w:szCs w:val="24"/>
+        </w:rPr>
+        <w:t xml:space="preserve"> Список доступных объектов</w:t>
+      </w:r>
+    </w:p>
+    <w:p>
+      <w:pPr>
         <w:pStyle w:val="4"/>
       </w:pPr>
       <w:r>
-        <w:t>Работа со сценой (2)</w:t>
+        <w:t>Работа со сценой (</w:t>
+      </w:r>
+      <w:r>
+        <w:t>Рисунок 3</w:t>
+      </w:r>
+      <w:r>
+        <w:t>)</w:t>
       </w:r>
       <w:r>
         <w:t>:</w:t>
@@ -9862,10 +9761,130 @@
     </w:p>
     <w:p>
       <w:pPr>
+        <w:keepNext/>
+        <w:jc w:val="center"/>
+      </w:pPr>
+      <w:r>
+        <w:rPr>
+          <w:noProof/>
+        </w:rPr>
+        <w:lastRenderedPageBreak/>
+        <w:drawing>
+          <wp:inline distT="0" distB="0" distL="0" distR="0" wp14:anchorId="2C244F85" wp14:editId="24DB397C">
+            <wp:extent cx="2057400" cy="1098821"/>
+            <wp:effectExtent l="0" t="0" r="0" b="6350"/>
+            <wp:docPr id="8" name="Рисунок 8"/>
+            <wp:cNvGraphicFramePr>
+              <a:graphicFrameLocks xmlns:a="http://schemas.openxmlformats.org/drawingml/2006/main" noChangeAspect="1"/>
+            </wp:cNvGraphicFramePr>
+            <a:graphic xmlns:a="http://schemas.openxmlformats.org/drawingml/2006/main">
+              <a:graphicData uri="http://schemas.openxmlformats.org/drawingml/2006/picture">
+                <pic:pic xmlns:pic="http://schemas.openxmlformats.org/drawingml/2006/picture">
+                  <pic:nvPicPr>
+                    <pic:cNvPr id="1" name=""/>
+                    <pic:cNvPicPr/>
+                  </pic:nvPicPr>
+                  <pic:blipFill rotWithShape="1">
+                    <a:blip r:embed="rId9"/>
+                    <a:srcRect l="21330" t="72566" r="34335" b="11792"/>
+                    <a:stretch/>
+                  </pic:blipFill>
+                  <pic:spPr bwMode="auto">
+                    <a:xfrm>
+                      <a:off x="0" y="0"/>
+                      <a:ext cx="2140056" cy="1142966"/>
+                    </a:xfrm>
+                    <a:prstGeom prst="rect">
+                      <a:avLst/>
+                    </a:prstGeom>
+                    <a:ln>
+                      <a:noFill/>
+                    </a:ln>
+                    <a:extLst>
+                      <a:ext uri="{53640926-AAD7-44D8-BBD7-CCE9431645EC}">
+                        <a14:shadowObscured xmlns:a14="http://schemas.microsoft.com/office/drawing/2010/main"/>
+                      </a:ext>
+                    </a:extLst>
+                  </pic:spPr>
+                </pic:pic>
+              </a:graphicData>
+            </a:graphic>
+          </wp:inline>
+        </w:drawing>
+      </w:r>
+    </w:p>
+    <w:p>
+      <w:pPr>
+        <w:pStyle w:val="ab"/>
+        <w:rPr>
+          <w:noProof/>
+          <w:sz w:val="24"/>
+          <w:szCs w:val="24"/>
+        </w:rPr>
+      </w:pPr>
+      <w:r>
+        <w:rPr>
+          <w:sz w:val="24"/>
+          <w:szCs w:val="24"/>
+        </w:rPr>
+        <w:t xml:space="preserve">Рисунок </w:t>
+      </w:r>
+      <w:r>
+        <w:rPr>
+          <w:sz w:val="24"/>
+          <w:szCs w:val="24"/>
+        </w:rPr>
+        <w:fldChar w:fldCharType="begin"/>
+      </w:r>
+      <w:r>
+        <w:rPr>
+          <w:sz w:val="24"/>
+          <w:szCs w:val="24"/>
+        </w:rPr>
+        <w:instrText xml:space="preserve"> SEQ Рисунок \* ARABIC </w:instrText>
+      </w:r>
+      <w:r>
+        <w:rPr>
+          <w:sz w:val="24"/>
+          <w:szCs w:val="24"/>
+        </w:rPr>
+        <w:fldChar w:fldCharType="separate"/>
+      </w:r>
+      <w:r>
+        <w:rPr>
+          <w:noProof/>
+          <w:sz w:val="24"/>
+          <w:szCs w:val="24"/>
+        </w:rPr>
+        <w:t>3</w:t>
+      </w:r>
+      <w:r>
+        <w:rPr>
+          <w:sz w:val="24"/>
+          <w:szCs w:val="24"/>
+        </w:rPr>
+        <w:fldChar w:fldCharType="end"/>
+      </w:r>
+      <w:r>
+        <w:rPr>
+          <w:sz w:val="24"/>
+          <w:szCs w:val="24"/>
+        </w:rPr>
+        <w:t xml:space="preserve"> Работа со сценой</w:t>
+      </w:r>
+    </w:p>
+    <w:p>
+      <w:pPr>
         <w:pStyle w:val="4"/>
       </w:pPr>
       <w:r>
-        <w:t>Работа с объектом (3)</w:t>
+        <w:t>Работа с объектом (</w:t>
+      </w:r>
+      <w:r>
+        <w:t>Рисунок 4</w:t>
+      </w:r>
+      <w:r>
+        <w:t>)</w:t>
       </w:r>
       <w:r>
         <w:t>:</w:t>
@@ -9887,10 +9906,132 @@
     </w:p>
     <w:p>
       <w:pPr>
+        <w:rPr>
+          <w:noProof/>
+        </w:rPr>
+      </w:pPr>
+    </w:p>
+    <w:p>
+      <w:pPr>
+        <w:keepNext/>
+        <w:jc w:val="center"/>
+      </w:pPr>
+      <w:r>
+        <w:rPr>
+          <w:noProof/>
+        </w:rPr>
+        <w:drawing>
+          <wp:inline distT="0" distB="0" distL="0" distR="0" wp14:anchorId="1FCF3A04" wp14:editId="67363CD7">
+            <wp:extent cx="2164876" cy="895350"/>
+            <wp:effectExtent l="0" t="0" r="6985" b="0"/>
+            <wp:docPr id="9" name="Рисунок 9"/>
+            <wp:cNvGraphicFramePr>
+              <a:graphicFrameLocks xmlns:a="http://schemas.openxmlformats.org/drawingml/2006/main" noChangeAspect="1"/>
+            </wp:cNvGraphicFramePr>
+            <a:graphic xmlns:a="http://schemas.openxmlformats.org/drawingml/2006/main">
+              <a:graphicData uri="http://schemas.openxmlformats.org/drawingml/2006/picture">
+                <pic:pic xmlns:pic="http://schemas.openxmlformats.org/drawingml/2006/picture">
+                  <pic:nvPicPr>
+                    <pic:cNvPr id="1" name=""/>
+                    <pic:cNvPicPr/>
+                  </pic:nvPicPr>
+                  <pic:blipFill rotWithShape="1">
+                    <a:blip r:embed="rId9"/>
+                    <a:srcRect l="21330" t="88745" r="35548" b="-526"/>
+                    <a:stretch/>
+                  </pic:blipFill>
+                  <pic:spPr bwMode="auto">
+                    <a:xfrm>
+                      <a:off x="0" y="0"/>
+                      <a:ext cx="2214402" cy="915833"/>
+                    </a:xfrm>
+                    <a:prstGeom prst="rect">
+                      <a:avLst/>
+                    </a:prstGeom>
+                    <a:ln>
+                      <a:noFill/>
+                    </a:ln>
+                    <a:extLst>
+                      <a:ext uri="{53640926-AAD7-44D8-BBD7-CCE9431645EC}">
+                        <a14:shadowObscured xmlns:a14="http://schemas.microsoft.com/office/drawing/2010/main"/>
+                      </a:ext>
+                    </a:extLst>
+                  </pic:spPr>
+                </pic:pic>
+              </a:graphicData>
+            </a:graphic>
+          </wp:inline>
+        </w:drawing>
+      </w:r>
+    </w:p>
+    <w:p>
+      <w:pPr>
+        <w:pStyle w:val="ab"/>
+        <w:rPr>
+          <w:sz w:val="36"/>
+          <w:szCs w:val="36"/>
+        </w:rPr>
+      </w:pPr>
+      <w:r>
+        <w:rPr>
+          <w:sz w:val="24"/>
+          <w:szCs w:val="24"/>
+        </w:rPr>
+        <w:t xml:space="preserve">Рисунок </w:t>
+      </w:r>
+      <w:r>
+        <w:rPr>
+          <w:sz w:val="24"/>
+          <w:szCs w:val="24"/>
+        </w:rPr>
+        <w:fldChar w:fldCharType="begin"/>
+      </w:r>
+      <w:r>
+        <w:rPr>
+          <w:sz w:val="24"/>
+          <w:szCs w:val="24"/>
+        </w:rPr>
+        <w:instrText xml:space="preserve"> SEQ Рисунок \* ARABIC </w:instrText>
+      </w:r>
+      <w:r>
+        <w:rPr>
+          <w:sz w:val="24"/>
+          <w:szCs w:val="24"/>
+        </w:rPr>
+        <w:fldChar w:fldCharType="separate"/>
+      </w:r>
+      <w:r>
+        <w:rPr>
+          <w:noProof/>
+          <w:sz w:val="24"/>
+          <w:szCs w:val="24"/>
+        </w:rPr>
+        <w:t>4</w:t>
+      </w:r>
+      <w:r>
+        <w:rPr>
+          <w:sz w:val="24"/>
+          <w:szCs w:val="24"/>
+        </w:rPr>
+        <w:fldChar w:fldCharType="end"/>
+      </w:r>
+      <w:r>
+        <w:rPr>
+          <w:sz w:val="24"/>
+          <w:szCs w:val="24"/>
+        </w:rPr>
+        <w:t xml:space="preserve"> Работа с объектом</w:t>
+      </w:r>
+    </w:p>
+    <w:p>
+      <w:pPr>
         <w:pStyle w:val="4"/>
       </w:pPr>
       <w:r>
-        <w:t>Область визуализации (4)</w:t>
+        <w:t>Область визуализации</w:t>
+      </w:r>
+      <w:r>
+        <w:t xml:space="preserve"> (находится правее описанных областей на Рисунке 1)</w:t>
       </w:r>
       <w:r>
         <w:t>:</w:t>
@@ -9925,7 +10066,6 @@
       </w:pPr>
       <w:bookmarkStart w:id="21" w:name="_Toc45454586"/>
       <w:r>
-        <w:lastRenderedPageBreak/>
         <w:t>Заключение</w:t>
       </w:r>
       <w:bookmarkEnd w:id="21"/>
@@ -10059,7 +10199,6 @@
       </w:pPr>
       <w:bookmarkStart w:id="22" w:name="_Toc45454587"/>
       <w:r>
-        <w:lastRenderedPageBreak/>
         <w:t>Список</w:t>
       </w:r>
       <w:r>
@@ -10160,13 +10299,8 @@
         </w:rPr>
         <w:t xml:space="preserve">3. </w:t>
       </w:r>
-      <w:proofErr w:type="spellStart"/>
-      <w:r>
-        <w:t>Набережнов</w:t>
-      </w:r>
-      <w:proofErr w:type="spellEnd"/>
-      <w:r>
-        <w:t xml:space="preserve"> Г. М</w:t>
+      <w:r>
+        <w:t>Набережнов Г. М</w:t>
       </w:r>
       <w:r>
         <w:rPr>
@@ -10190,66 +10324,44 @@
         <w:rPr>
           <w:szCs w:val="28"/>
         </w:rPr>
-        <w:t xml:space="preserve">Г. М. </w:t>
-      </w:r>
-      <w:proofErr w:type="spellStart"/>
+        <w:t>Г. М. Набережнов, Н. Н. Максимов</w:t>
+      </w:r>
       <w:r>
         <w:rPr>
           <w:szCs w:val="28"/>
         </w:rPr>
-        <w:t>Набережнов</w:t>
-      </w:r>
-      <w:proofErr w:type="spellEnd"/>
+        <w:t xml:space="preserve"> // </w:t>
+      </w:r>
       <w:r>
         <w:rPr>
           <w:szCs w:val="28"/>
         </w:rPr>
-        <w:t>, Н. Н. Максимов</w:t>
+        <w:t>Казань</w:t>
       </w:r>
       <w:r>
         <w:rPr>
           <w:szCs w:val="28"/>
         </w:rPr>
-        <w:t xml:space="preserve"> // </w:t>
+        <w:t xml:space="preserve">: </w:t>
       </w:r>
       <w:r>
         <w:rPr>
           <w:szCs w:val="28"/>
         </w:rPr>
-        <w:t>Казань</w:t>
+        <w:t>Казанский Государственный Технический университет</w:t>
       </w:r>
       <w:r>
         <w:rPr>
           <w:szCs w:val="28"/>
         </w:rPr>
-        <w:t xml:space="preserve">: </w:t>
+        <w:t xml:space="preserve"> </w:t>
       </w:r>
       <w:r>
         <w:rPr>
           <w:szCs w:val="28"/>
         </w:rPr>
-        <w:t>Казанский Государственный Технический университет</w:t>
-      </w:r>
-      <w:r>
-        <w:rPr>
-          <w:szCs w:val="28"/>
-        </w:rPr>
-        <w:t xml:space="preserve"> </w:t>
-      </w:r>
-      <w:r>
-        <w:rPr>
-          <w:szCs w:val="28"/>
-        </w:rPr>
-        <w:t xml:space="preserve">им. </w:t>
-      </w:r>
-      <w:proofErr w:type="spellStart"/>
-      <w:r>
-        <w:rPr>
-          <w:szCs w:val="28"/>
-        </w:rPr>
-        <w:t>А.Н.Туполева</w:t>
-      </w:r>
-      <w:proofErr w:type="spellEnd"/>
+        <w:t>им. А.Н.Туполева</w:t>
+      </w:r>
       <w:r>
         <w:rPr>
           <w:szCs w:val="28"/>
@@ -10696,7 +10808,7 @@
           <w:sz w:val="24"/>
           <w:szCs w:val="24"/>
         </w:rPr>
-        <w:t>2</w:t>
+        <w:t>5</w:t>
       </w:r>
       <w:r>
         <w:rPr>
@@ -10821,7 +10933,7 @@
           <w:sz w:val="24"/>
           <w:szCs w:val="24"/>
         </w:rPr>
-        <w:t>3</w:t>
+        <w:t>6</w:t>
       </w:r>
       <w:r>
         <w:rPr>
@@ -10940,7 +11052,7 @@
           <w:sz w:val="24"/>
           <w:szCs w:val="24"/>
         </w:rPr>
-        <w:t>4</w:t>
+        <w:t>7</w:t>
       </w:r>
       <w:r>
         <w:rPr>
@@ -11059,7 +11171,7 @@
           <w:sz w:val="24"/>
           <w:szCs w:val="24"/>
         </w:rPr>
-        <w:t>5</w:t>
+        <w:t>8</w:t>
       </w:r>
       <w:r>
         <w:rPr>

</xml_diff>

<commit_message>
ADD: comments for classes
</commit_message>
<xml_diff>
--- a/Summer/SummerReport.docx
+++ b/Summer/SummerReport.docx
@@ -270,6 +270,7 @@
         <w:tab/>
         <w:t xml:space="preserve">       </w:t>
       </w:r>
+      <w:proofErr w:type="gramStart"/>
       <w:r>
         <w:rPr>
           <w:rFonts w:eastAsia="Calibri"/>
@@ -279,6 +280,7 @@
         <w:tab/>
         <w:t xml:space="preserve">  «</w:t>
       </w:r>
+      <w:proofErr w:type="gramEnd"/>
       <w:r>
         <w:rPr>
           <w:rFonts w:eastAsia="Calibri"/>
@@ -6667,7 +6669,7 @@
         <w:rPr>
           <w:rFonts w:ascii="Courier New" w:hAnsi="Courier New" w:cs="Courier New"/>
           <w:sz w:val="20"/>
-          <w:lang w:val="en-US" w:eastAsia="ru-RU"/>
+          <w:lang w:eastAsia="ru-RU"/>
         </w:rPr>
       </w:pPr>
       <w:r>
@@ -6684,7 +6686,7 @@
           <w:rFonts w:ascii="Courier New" w:hAnsi="Courier New" w:cs="Courier New"/>
           <w:color w:val="7030A0"/>
           <w:sz w:val="20"/>
-          <w:lang w:val="en-US" w:eastAsia="ru-RU"/>
+          <w:lang w:eastAsia="ru-RU"/>
         </w:rPr>
         <w:t xml:space="preserve"> </w:t>
       </w:r>
@@ -6697,7 +6699,84 @@
           <w:sz w:val="20"/>
           <w:lang w:val="en-US" w:eastAsia="ru-RU"/>
         </w:rPr>
-        <w:t>Dot2D</w:t>
+        <w:t>Dot</w:t>
+      </w:r>
+      <w:r>
+        <w:rPr>
+          <w:rFonts w:ascii="Courier New" w:hAnsi="Courier New" w:cs="Courier New"/>
+          <w:b/>
+          <w:bCs/>
+          <w:color w:val="7030A0"/>
+          <w:sz w:val="20"/>
+          <w:lang w:eastAsia="ru-RU"/>
+        </w:rPr>
+        <w:t>2</w:t>
+      </w:r>
+      <w:r>
+        <w:rPr>
+          <w:rFonts w:ascii="Courier New" w:hAnsi="Courier New" w:cs="Courier New"/>
+          <w:b/>
+          <w:bCs/>
+          <w:color w:val="7030A0"/>
+          <w:sz w:val="20"/>
+          <w:lang w:val="en-US" w:eastAsia="ru-RU"/>
+        </w:rPr>
+        <w:t>D</w:t>
+      </w:r>
+      <w:r>
+        <w:rPr>
+          <w:rFonts w:ascii="Courier New" w:hAnsi="Courier New" w:cs="Courier New"/>
+          <w:b/>
+          <w:bCs/>
+          <w:color w:val="7030A0"/>
+          <w:sz w:val="20"/>
+          <w:lang w:eastAsia="ru-RU"/>
+        </w:rPr>
+        <w:t xml:space="preserve"> </w:t>
+      </w:r>
+      <w:r>
+        <w:rPr>
+          <w:rFonts w:ascii="Courier New" w:hAnsi="Courier New" w:cs="Courier New"/>
+          <w:b/>
+          <w:bCs/>
+          <w:color w:val="7030A0"/>
+          <w:sz w:val="20"/>
+          <w:lang w:eastAsia="ru-RU"/>
+        </w:rPr>
+        <w:t xml:space="preserve">// </w:t>
+      </w:r>
+      <w:r>
+        <w:rPr>
+          <w:rFonts w:ascii="Courier New" w:hAnsi="Courier New" w:cs="Courier New"/>
+          <w:b/>
+          <w:bCs/>
+          <w:color w:val="7030A0"/>
+          <w:sz w:val="20"/>
+          <w:lang w:eastAsia="ru-RU"/>
+        </w:rPr>
+        <w:t>Точка</w:t>
+      </w:r>
+      <w:r>
+        <w:rPr>
+          <w:rFonts w:ascii="Courier New" w:hAnsi="Courier New" w:cs="Courier New"/>
+          <w:b/>
+          <w:bCs/>
+          <w:color w:val="7030A0"/>
+          <w:sz w:val="20"/>
+          <w:lang w:eastAsia="ru-RU"/>
+        </w:rPr>
+        <w:t xml:space="preserve"> </w:t>
+      </w:r>
+      <w:r>
+        <w:rPr>
+          <w:rFonts w:ascii="Courier New" w:hAnsi="Courier New" w:cs="Courier New"/>
+          <w:b/>
+          <w:bCs/>
+          <w:color w:val="7030A0"/>
+          <w:sz w:val="20"/>
+          <w:lang w:eastAsia="ru-RU"/>
+        </w:rPr>
+        <w:t>в двухмерном пространстве</w:t>
       </w:r>
     </w:p>
     <w:p>
@@ -6725,14 +6804,14 @@
         <w:rPr>
           <w:rFonts w:ascii="Courier New" w:hAnsi="Courier New" w:cs="Courier New"/>
           <w:sz w:val="20"/>
-          <w:lang w:val="en-US" w:eastAsia="ru-RU"/>
-        </w:rPr>
-      </w:pPr>
-      <w:r>
-        <w:rPr>
-          <w:rFonts w:ascii="Courier New" w:hAnsi="Courier New" w:cs="Courier New"/>
-          <w:sz w:val="20"/>
-          <w:lang w:val="en-US" w:eastAsia="ru-RU"/>
+          <w:lang w:eastAsia="ru-RU"/>
+        </w:rPr>
+      </w:pPr>
+      <w:r>
+        <w:rPr>
+          <w:rFonts w:ascii="Courier New" w:hAnsi="Courier New" w:cs="Courier New"/>
+          <w:sz w:val="20"/>
+          <w:lang w:eastAsia="ru-RU"/>
         </w:rPr>
         <w:t>{</w:t>
       </w:r>
@@ -6847,6 +6926,118 @@
         </w:rPr>
         <w:t>yCoordinate;</w:t>
       </w:r>
+      <w:r>
+        <w:rPr>
+          <w:rFonts w:ascii="Courier New" w:hAnsi="Courier New" w:cs="Courier New"/>
+          <w:sz w:val="20"/>
+          <w:lang w:val="en-US" w:eastAsia="ru-RU"/>
+        </w:rPr>
+        <w:t xml:space="preserve"> </w:t>
+      </w:r>
+      <w:r>
+        <w:rPr>
+          <w:rFonts w:ascii="Courier New" w:hAnsi="Courier New" w:cs="Courier New"/>
+          <w:sz w:val="20"/>
+          <w:lang w:val="en-US" w:eastAsia="ru-RU"/>
+        </w:rPr>
+        <w:t xml:space="preserve">// </w:t>
+      </w:r>
+      <w:r>
+        <w:rPr>
+          <w:rFonts w:ascii="Courier New" w:hAnsi="Courier New" w:cs="Courier New"/>
+          <w:sz w:val="20"/>
+          <w:lang w:eastAsia="ru-RU"/>
+        </w:rPr>
+        <w:t>Координаты</w:t>
+      </w:r>
+      <w:r>
+        <w:rPr>
+          <w:rFonts w:ascii="Courier New" w:hAnsi="Courier New" w:cs="Courier New"/>
+          <w:sz w:val="20"/>
+          <w:lang w:val="en-US" w:eastAsia="ru-RU"/>
+        </w:rPr>
+        <w:t xml:space="preserve"> </w:t>
+      </w:r>
+      <w:r>
+        <w:rPr>
+          <w:rFonts w:ascii="Courier New" w:hAnsi="Courier New" w:cs="Courier New"/>
+          <w:sz w:val="20"/>
+          <w:lang w:eastAsia="ru-RU"/>
+        </w:rPr>
+        <w:t>точки</w:t>
+      </w:r>
+      <w:r>
+        <w:rPr>
+          <w:rFonts w:ascii="Courier New" w:hAnsi="Courier New" w:cs="Courier New"/>
+          <w:sz w:val="20"/>
+          <w:lang w:val="en-US" w:eastAsia="ru-RU"/>
+        </w:rPr>
+        <w:t xml:space="preserve"> </w:t>
+      </w:r>
+      <w:r>
+        <w:rPr>
+          <w:rFonts w:ascii="Courier New" w:hAnsi="Courier New" w:cs="Courier New"/>
+          <w:sz w:val="20"/>
+          <w:lang w:eastAsia="ru-RU"/>
+        </w:rPr>
+        <w:t>по</w:t>
+      </w:r>
+      <w:r>
+        <w:rPr>
+          <w:rFonts w:ascii="Courier New" w:hAnsi="Courier New" w:cs="Courier New"/>
+          <w:sz w:val="20"/>
+          <w:lang w:val="en-US" w:eastAsia="ru-RU"/>
+        </w:rPr>
+        <w:t xml:space="preserve"> </w:t>
+      </w:r>
+      <w:r>
+        <w:rPr>
+          <w:rFonts w:ascii="Courier New" w:hAnsi="Courier New" w:cs="Courier New"/>
+          <w:sz w:val="20"/>
+          <w:lang w:eastAsia="ru-RU"/>
+        </w:rPr>
+        <w:t>ос</w:t>
+      </w:r>
+      <w:r>
+        <w:rPr>
+          <w:rFonts w:ascii="Courier New" w:hAnsi="Courier New" w:cs="Courier New"/>
+          <w:sz w:val="20"/>
+          <w:lang w:eastAsia="ru-RU"/>
+        </w:rPr>
+        <w:t>ям</w:t>
+      </w:r>
+      <w:r>
+        <w:rPr>
+          <w:rFonts w:ascii="Courier New" w:hAnsi="Courier New" w:cs="Courier New"/>
+          <w:sz w:val="20"/>
+          <w:lang w:val="en-US" w:eastAsia="ru-RU"/>
+        </w:rPr>
+        <w:t xml:space="preserve"> </w:t>
+      </w:r>
+      <w:r>
+        <w:rPr>
+          <w:rFonts w:ascii="Courier New" w:hAnsi="Courier New" w:cs="Courier New"/>
+          <w:sz w:val="20"/>
+          <w:lang w:val="en-US" w:eastAsia="ru-RU"/>
+        </w:rPr>
+        <w:t xml:space="preserve">X </w:t>
+      </w:r>
+      <w:r>
+        <w:rPr>
+          <w:rFonts w:ascii="Courier New" w:hAnsi="Courier New" w:cs="Courier New"/>
+          <w:sz w:val="20"/>
+          <w:lang w:eastAsia="ru-RU"/>
+        </w:rPr>
+        <w:t xml:space="preserve">и </w:t>
+      </w:r>
+      <w:r>
+        <w:rPr>
+          <w:rFonts w:ascii="Courier New" w:hAnsi="Courier New" w:cs="Courier New"/>
+          <w:sz w:val="20"/>
+          <w:lang w:val="en-US" w:eastAsia="ru-RU"/>
+        </w:rPr>
+        <w:t>Y</w:t>
+      </w:r>
     </w:p>
     <w:p>
       <w:pPr>
@@ -6939,7 +7130,7 @@
         <w:rPr>
           <w:rFonts w:ascii="Courier New" w:hAnsi="Courier New" w:cs="Courier New"/>
           <w:sz w:val="20"/>
-          <w:lang w:val="en-US" w:eastAsia="ru-RU"/>
+          <w:lang w:eastAsia="ru-RU"/>
         </w:rPr>
       </w:pPr>
       <w:r>
@@ -6949,7 +7140,16 @@
           <w:sz w:val="20"/>
           <w:lang w:val="en-US" w:eastAsia="ru-RU"/>
         </w:rPr>
-        <w:t xml:space="preserve">class </w:t>
+        <w:t>class</w:t>
+      </w:r>
+      <w:r>
+        <w:rPr>
+          <w:rFonts w:ascii="Courier New" w:hAnsi="Courier New" w:cs="Courier New"/>
+          <w:color w:val="0070C0"/>
+          <w:sz w:val="20"/>
+          <w:lang w:eastAsia="ru-RU"/>
+        </w:rPr>
+        <w:t xml:space="preserve"> </w:t>
       </w:r>
       <w:r>
         <w:rPr>
@@ -6960,7 +7160,62 @@
           <w:sz w:val="20"/>
           <w:lang w:val="en-US" w:eastAsia="ru-RU"/>
         </w:rPr>
-        <w:t>Dot3D</w:t>
+        <w:t>Dot</w:t>
+      </w:r>
+      <w:r>
+        <w:rPr>
+          <w:rFonts w:ascii="Courier New" w:hAnsi="Courier New" w:cs="Courier New"/>
+          <w:b/>
+          <w:bCs/>
+          <w:color w:val="7030A0"/>
+          <w:sz w:val="20"/>
+          <w:lang w:eastAsia="ru-RU"/>
+        </w:rPr>
+        <w:t>3</w:t>
+      </w:r>
+      <w:r>
+        <w:rPr>
+          <w:rFonts w:ascii="Courier New" w:hAnsi="Courier New" w:cs="Courier New"/>
+          <w:b/>
+          <w:bCs/>
+          <w:color w:val="7030A0"/>
+          <w:sz w:val="20"/>
+          <w:lang w:val="en-US" w:eastAsia="ru-RU"/>
+        </w:rPr>
+        <w:t>D</w:t>
+      </w:r>
+      <w:r>
+        <w:rPr>
+          <w:rFonts w:ascii="Courier New" w:hAnsi="Courier New" w:cs="Courier New"/>
+          <w:b/>
+          <w:bCs/>
+          <w:color w:val="7030A0"/>
+          <w:sz w:val="20"/>
+          <w:lang w:eastAsia="ru-RU"/>
+        </w:rPr>
+        <w:t xml:space="preserve"> </w:t>
+      </w:r>
+      <w:r>
+        <w:rPr>
+          <w:rFonts w:ascii="Courier New" w:hAnsi="Courier New" w:cs="Courier New"/>
+          <w:b/>
+          <w:bCs/>
+          <w:color w:val="7030A0"/>
+          <w:sz w:val="20"/>
+          <w:lang w:eastAsia="ru-RU"/>
+        </w:rPr>
+        <w:t xml:space="preserve">// </w:t>
+      </w:r>
+      <w:r>
+        <w:rPr>
+          <w:rFonts w:ascii="Courier New" w:hAnsi="Courier New" w:cs="Courier New"/>
+          <w:b/>
+          <w:bCs/>
+          <w:color w:val="7030A0"/>
+          <w:sz w:val="20"/>
+          <w:lang w:eastAsia="ru-RU"/>
+        </w:rPr>
+        <w:t>Точка в трёхмерном пространстве</w:t>
       </w:r>
     </w:p>
     <w:p>
@@ -6988,14 +7243,14 @@
         <w:rPr>
           <w:rFonts w:ascii="Courier New" w:hAnsi="Courier New" w:cs="Courier New"/>
           <w:sz w:val="20"/>
-          <w:lang w:val="en-US" w:eastAsia="ru-RU"/>
-        </w:rPr>
-      </w:pPr>
-      <w:r>
-        <w:rPr>
-          <w:rFonts w:ascii="Courier New" w:hAnsi="Courier New" w:cs="Courier New"/>
-          <w:sz w:val="20"/>
-          <w:lang w:val="en-US" w:eastAsia="ru-RU"/>
+          <w:lang w:eastAsia="ru-RU"/>
+        </w:rPr>
+      </w:pPr>
+      <w:r>
+        <w:rPr>
+          <w:rFonts w:ascii="Courier New" w:hAnsi="Courier New" w:cs="Courier New"/>
+          <w:sz w:val="20"/>
+          <w:lang w:eastAsia="ru-RU"/>
         </w:rPr>
         <w:t>{</w:t>
       </w:r>
@@ -7127,6 +7382,86 @@
         </w:rPr>
         <w:t>zCoordinate;</w:t>
       </w:r>
+      <w:r>
+        <w:rPr>
+          <w:rFonts w:ascii="Courier New" w:hAnsi="Courier New" w:cs="Courier New"/>
+          <w:sz w:val="20"/>
+          <w:lang w:val="en-US" w:eastAsia="ru-RU"/>
+        </w:rPr>
+        <w:t xml:space="preserve"> // </w:t>
+      </w:r>
+      <w:r>
+        <w:rPr>
+          <w:rFonts w:ascii="Courier New" w:hAnsi="Courier New" w:cs="Courier New"/>
+          <w:sz w:val="20"/>
+          <w:lang w:eastAsia="ru-RU"/>
+        </w:rPr>
+        <w:t>Координаты</w:t>
+      </w:r>
+      <w:r>
+        <w:rPr>
+          <w:rFonts w:ascii="Courier New" w:hAnsi="Courier New" w:cs="Courier New"/>
+          <w:sz w:val="20"/>
+          <w:lang w:val="en-US" w:eastAsia="ru-RU"/>
+        </w:rPr>
+        <w:t xml:space="preserve"> </w:t>
+      </w:r>
+      <w:r>
+        <w:rPr>
+          <w:rFonts w:ascii="Courier New" w:hAnsi="Courier New" w:cs="Courier New"/>
+          <w:sz w:val="20"/>
+          <w:lang w:eastAsia="ru-RU"/>
+        </w:rPr>
+        <w:t>точки</w:t>
+      </w:r>
+      <w:r>
+        <w:rPr>
+          <w:rFonts w:ascii="Courier New" w:hAnsi="Courier New" w:cs="Courier New"/>
+          <w:sz w:val="20"/>
+          <w:lang w:val="en-US" w:eastAsia="ru-RU"/>
+        </w:rPr>
+        <w:t xml:space="preserve"> </w:t>
+      </w:r>
+      <w:r>
+        <w:rPr>
+          <w:rFonts w:ascii="Courier New" w:hAnsi="Courier New" w:cs="Courier New"/>
+          <w:sz w:val="20"/>
+          <w:lang w:eastAsia="ru-RU"/>
+        </w:rPr>
+        <w:t>по</w:t>
+      </w:r>
+      <w:r>
+        <w:rPr>
+          <w:rFonts w:ascii="Courier New" w:hAnsi="Courier New" w:cs="Courier New"/>
+          <w:sz w:val="20"/>
+          <w:lang w:val="en-US" w:eastAsia="ru-RU"/>
+        </w:rPr>
+        <w:t xml:space="preserve"> </w:t>
+      </w:r>
+      <w:r>
+        <w:rPr>
+          <w:rFonts w:ascii="Courier New" w:hAnsi="Courier New" w:cs="Courier New"/>
+          <w:sz w:val="20"/>
+          <w:lang w:eastAsia="ru-RU"/>
+        </w:rPr>
+        <w:t>осям</w:t>
+      </w:r>
+      <w:r>
+        <w:rPr>
+          <w:rFonts w:ascii="Courier New" w:hAnsi="Courier New" w:cs="Courier New"/>
+          <w:sz w:val="20"/>
+          <w:lang w:val="en-US" w:eastAsia="ru-RU"/>
+        </w:rPr>
+        <w:t xml:space="preserve"> </w:t>
+      </w:r>
+      <w:r>
+        <w:rPr>
+          <w:rFonts w:ascii="Courier New" w:hAnsi="Courier New" w:cs="Courier New"/>
+          <w:sz w:val="20"/>
+          <w:lang w:val="en-US" w:eastAsia="ru-RU"/>
+        </w:rPr>
+        <w:t>X, Y, Z</w:t>
+      </w:r>
     </w:p>
     <w:p>
       <w:pPr>
@@ -7248,7 +7583,7 @@
         <w:rPr>
           <w:rFonts w:ascii="Courier New" w:hAnsi="Courier New" w:cs="Courier New"/>
           <w:sz w:val="20"/>
-          <w:lang w:val="en-US" w:eastAsia="ru-RU"/>
+          <w:lang w:eastAsia="ru-RU"/>
         </w:rPr>
       </w:pPr>
       <w:r>
@@ -7279,6 +7614,39 @@
           <w:lang w:val="en-US" w:eastAsia="ru-RU"/>
         </w:rPr>
         <w:t>MathVec</w:t>
+      </w:r>
+      <w:r>
+        <w:rPr>
+          <w:rFonts w:ascii="Courier New" w:hAnsi="Courier New" w:cs="Courier New"/>
+          <w:b/>
+          <w:bCs/>
+          <w:color w:val="7030A0"/>
+          <w:sz w:val="20"/>
+          <w:lang w:eastAsia="ru-RU"/>
+        </w:rPr>
+        <w:t xml:space="preserve"> </w:t>
+      </w:r>
+      <w:r>
+        <w:rPr>
+          <w:rFonts w:ascii="Courier New" w:hAnsi="Courier New" w:cs="Courier New"/>
+          <w:b/>
+          <w:bCs/>
+          <w:color w:val="7030A0"/>
+          <w:sz w:val="20"/>
+          <w:lang w:val="en-US" w:eastAsia="ru-RU"/>
+        </w:rPr>
+        <w:t xml:space="preserve">// </w:t>
+      </w:r>
+      <w:r>
+        <w:rPr>
+          <w:rFonts w:ascii="Courier New" w:hAnsi="Courier New" w:cs="Courier New"/>
+          <w:b/>
+          <w:bCs/>
+          <w:color w:val="7030A0"/>
+          <w:sz w:val="20"/>
+          <w:lang w:eastAsia="ru-RU"/>
+        </w:rPr>
+        <w:t>Математический вектор</w:t>
       </w:r>
     </w:p>
     <w:p>
@@ -7382,7 +7750,7 @@
         <w:rPr>
           <w:rFonts w:ascii="Courier New" w:hAnsi="Courier New" w:cs="Courier New"/>
           <w:sz w:val="20"/>
-          <w:lang w:val="en-US" w:eastAsia="ru-RU"/>
+          <w:lang w:eastAsia="ru-RU"/>
         </w:rPr>
       </w:pPr>
       <w:r>
@@ -7390,7 +7758,7 @@
           <w:rFonts w:ascii="Courier New" w:hAnsi="Courier New" w:cs="Courier New"/>
           <w:color w:val="C0C0C0"/>
           <w:sz w:val="20"/>
-          <w:lang w:val="en-US" w:eastAsia="ru-RU"/>
+          <w:lang w:eastAsia="ru-RU"/>
         </w:rPr>
         <w:t xml:space="preserve">   </w:t>
       </w:r>
@@ -7399,24 +7767,50 @@
           <w:rFonts w:ascii="Courier New" w:hAnsi="Courier New" w:cs="Courier New"/>
           <w:color w:val="0070C0"/>
           <w:sz w:val="20"/>
-          <w:lang w:val="en-US" w:eastAsia="ru-RU"/>
-        </w:rPr>
-        <w:t xml:space="preserve"> double </w:t>
-      </w:r>
-      <w:r>
-        <w:rPr>
-          <w:rFonts w:ascii="Courier New" w:hAnsi="Courier New" w:cs="Courier New"/>
-          <w:sz w:val="20"/>
-          <w:lang w:val="en-US" w:eastAsia="ru-RU"/>
-        </w:rPr>
-        <w:t>xInc,</w:t>
+          <w:lang w:eastAsia="ru-RU"/>
+        </w:rPr>
+        <w:t xml:space="preserve"> </w:t>
+      </w:r>
+      <w:r>
+        <w:rPr>
+          <w:rFonts w:ascii="Courier New" w:hAnsi="Courier New" w:cs="Courier New"/>
+          <w:color w:val="0070C0"/>
+          <w:sz w:val="20"/>
+          <w:lang w:val="en-US" w:eastAsia="ru-RU"/>
+        </w:rPr>
+        <w:t>double</w:t>
+      </w:r>
+      <w:r>
+        <w:rPr>
+          <w:rFonts w:ascii="Courier New" w:hAnsi="Courier New" w:cs="Courier New"/>
+          <w:color w:val="0070C0"/>
+          <w:sz w:val="20"/>
+          <w:lang w:eastAsia="ru-RU"/>
+        </w:rPr>
+        <w:t xml:space="preserve"> </w:t>
+      </w:r>
+      <w:r>
+        <w:rPr>
+          <w:rFonts w:ascii="Courier New" w:hAnsi="Courier New" w:cs="Courier New"/>
+          <w:sz w:val="20"/>
+          <w:lang w:val="en-US" w:eastAsia="ru-RU"/>
+        </w:rPr>
+        <w:t>xInc</w:t>
+      </w:r>
+      <w:r>
+        <w:rPr>
+          <w:rFonts w:ascii="Courier New" w:hAnsi="Courier New" w:cs="Courier New"/>
+          <w:sz w:val="20"/>
+          <w:lang w:eastAsia="ru-RU"/>
+        </w:rPr>
+        <w:t>,</w:t>
       </w:r>
       <w:r>
         <w:rPr>
           <w:rFonts w:ascii="Courier New" w:hAnsi="Courier New" w:cs="Courier New"/>
           <w:color w:val="C0C0C0"/>
           <w:sz w:val="20"/>
-          <w:lang w:val="en-US" w:eastAsia="ru-RU"/>
+          <w:lang w:eastAsia="ru-RU"/>
         </w:rPr>
         <w:t xml:space="preserve"> </w:t>
       </w:r>
@@ -7426,14 +7820,22 @@
           <w:sz w:val="20"/>
           <w:lang w:val="en-US" w:eastAsia="ru-RU"/>
         </w:rPr>
-        <w:t>yInc,</w:t>
+        <w:t>yInc</w:t>
+      </w:r>
+      <w:r>
+        <w:rPr>
+          <w:rFonts w:ascii="Courier New" w:hAnsi="Courier New" w:cs="Courier New"/>
+          <w:sz w:val="20"/>
+          <w:lang w:eastAsia="ru-RU"/>
+        </w:rPr>
+        <w:t>,</w:t>
       </w:r>
       <w:r>
         <w:rPr>
           <w:rFonts w:ascii="Courier New" w:hAnsi="Courier New" w:cs="Courier New"/>
           <w:color w:val="C0C0C0"/>
           <w:sz w:val="20"/>
-          <w:lang w:val="en-US" w:eastAsia="ru-RU"/>
+          <w:lang w:eastAsia="ru-RU"/>
         </w:rPr>
         <w:t xml:space="preserve"> </w:t>
       </w:r>
@@ -7443,7 +7845,95 @@
           <w:sz w:val="20"/>
           <w:lang w:val="en-US" w:eastAsia="ru-RU"/>
         </w:rPr>
-        <w:t>zInc;</w:t>
+        <w:t>zInc</w:t>
+      </w:r>
+      <w:r>
+        <w:rPr>
+          <w:rFonts w:ascii="Courier New" w:hAnsi="Courier New" w:cs="Courier New"/>
+          <w:sz w:val="20"/>
+          <w:lang w:eastAsia="ru-RU"/>
+        </w:rPr>
+        <w:t>;</w:t>
+      </w:r>
+      <w:r>
+        <w:rPr>
+          <w:rFonts w:ascii="Courier New" w:hAnsi="Courier New" w:cs="Courier New"/>
+          <w:sz w:val="20"/>
+          <w:lang w:eastAsia="ru-RU"/>
+        </w:rPr>
+        <w:t xml:space="preserve"> // </w:t>
+      </w:r>
+      <w:r>
+        <w:rPr>
+          <w:rFonts w:ascii="Courier New" w:hAnsi="Courier New" w:cs="Courier New"/>
+          <w:sz w:val="20"/>
+          <w:lang w:eastAsia="ru-RU"/>
+        </w:rPr>
+        <w:t>Приращения</w:t>
+      </w:r>
+      <w:r>
+        <w:rPr>
+          <w:rFonts w:ascii="Courier New" w:hAnsi="Courier New" w:cs="Courier New"/>
+          <w:sz w:val="20"/>
+          <w:lang w:eastAsia="ru-RU"/>
+        </w:rPr>
+        <w:t xml:space="preserve"> </w:t>
+      </w:r>
+      <w:r>
+        <w:rPr>
+          <w:rFonts w:ascii="Courier New" w:hAnsi="Courier New" w:cs="Courier New"/>
+          <w:sz w:val="20"/>
+          <w:lang w:eastAsia="ru-RU"/>
+        </w:rPr>
+        <w:t>вектора по каждой из осей</w:t>
+      </w:r>
+      <w:r>
+        <w:rPr>
+          <w:rFonts w:ascii="Courier New" w:hAnsi="Courier New" w:cs="Courier New"/>
+          <w:sz w:val="20"/>
+          <w:lang w:eastAsia="ru-RU"/>
+        </w:rPr>
+        <w:t xml:space="preserve"> </w:t>
+      </w:r>
+      <w:r>
+        <w:rPr>
+          <w:rFonts w:ascii="Courier New" w:hAnsi="Courier New" w:cs="Courier New"/>
+          <w:sz w:val="20"/>
+          <w:lang w:val="en-US" w:eastAsia="ru-RU"/>
+        </w:rPr>
+        <w:t>X</w:t>
+      </w:r>
+      <w:r>
+        <w:rPr>
+          <w:rFonts w:ascii="Courier New" w:hAnsi="Courier New" w:cs="Courier New"/>
+          <w:sz w:val="20"/>
+          <w:lang w:eastAsia="ru-RU"/>
+        </w:rPr>
+        <w:t xml:space="preserve">, </w:t>
+      </w:r>
+      <w:r>
+        <w:rPr>
+          <w:rFonts w:ascii="Courier New" w:hAnsi="Courier New" w:cs="Courier New"/>
+          <w:sz w:val="20"/>
+          <w:lang w:val="en-US" w:eastAsia="ru-RU"/>
+        </w:rPr>
+        <w:t>Y</w:t>
+      </w:r>
+      <w:r>
+        <w:rPr>
+          <w:rFonts w:ascii="Courier New" w:hAnsi="Courier New" w:cs="Courier New"/>
+          <w:sz w:val="20"/>
+          <w:lang w:eastAsia="ru-RU"/>
+        </w:rPr>
+        <w:t>,</w:t>
+      </w:r>
+      <w:r>
+        <w:rPr>
+          <w:rFonts w:ascii="Courier New" w:hAnsi="Courier New" w:cs="Courier New"/>
+          <w:sz w:val="20"/>
+          <w:lang w:val="en-US" w:eastAsia="ru-RU"/>
+        </w:rPr>
+        <w:t xml:space="preserve"> Z</w:t>
       </w:r>
     </w:p>
     <w:p>
@@ -7528,6 +8018,39 @@
         </w:rPr>
         <w:t>Vertex</w:t>
       </w:r>
+      <w:r>
+        <w:rPr>
+          <w:rFonts w:ascii="Courier New" w:hAnsi="Courier New" w:cs="Courier New"/>
+          <w:b/>
+          <w:bCs/>
+          <w:color w:val="7030A0"/>
+          <w:sz w:val="20"/>
+          <w:lang w:eastAsia="ru-RU"/>
+        </w:rPr>
+        <w:t xml:space="preserve"> </w:t>
+      </w:r>
+      <w:r>
+        <w:rPr>
+          <w:rFonts w:ascii="Courier New" w:hAnsi="Courier New" w:cs="Courier New"/>
+          <w:b/>
+          <w:bCs/>
+          <w:color w:val="7030A0"/>
+          <w:sz w:val="20"/>
+          <w:lang w:val="en-US" w:eastAsia="ru-RU"/>
+        </w:rPr>
+        <w:t xml:space="preserve">// </w:t>
+      </w:r>
+      <w:r>
+        <w:rPr>
+          <w:rFonts w:ascii="Courier New" w:hAnsi="Courier New" w:cs="Courier New"/>
+          <w:b/>
+          <w:bCs/>
+          <w:color w:val="7030A0"/>
+          <w:sz w:val="20"/>
+          <w:lang w:eastAsia="ru-RU"/>
+        </w:rPr>
+        <w:t>Вершина</w:t>
+      </w:r>
     </w:p>
     <w:p>
       <w:pPr>
@@ -7639,7 +8162,7 @@
         <w:rPr>
           <w:rFonts w:ascii="Courier New" w:hAnsi="Courier New" w:cs="Courier New"/>
           <w:sz w:val="20"/>
-          <w:lang w:val="en-US" w:eastAsia="ru-RU"/>
+          <w:lang w:eastAsia="ru-RU"/>
         </w:rPr>
       </w:pPr>
       <w:r>
@@ -7658,14 +8181,32 @@
           <w:sz w:val="20"/>
           <w:lang w:val="en-US" w:eastAsia="ru-RU"/>
         </w:rPr>
-        <w:t>Dot3D</w:t>
+        <w:t>Dot</w:t>
+      </w:r>
+      <w:r>
+        <w:rPr>
+          <w:rFonts w:ascii="Courier New" w:hAnsi="Courier New" w:cs="Courier New"/>
+          <w:color w:val="7030A0"/>
+          <w:sz w:val="20"/>
+          <w:lang w:eastAsia="ru-RU"/>
+        </w:rPr>
+        <w:t>3</w:t>
+      </w:r>
+      <w:r>
+        <w:rPr>
+          <w:rFonts w:ascii="Courier New" w:hAnsi="Courier New" w:cs="Courier New"/>
+          <w:color w:val="7030A0"/>
+          <w:sz w:val="20"/>
+          <w:lang w:val="en-US" w:eastAsia="ru-RU"/>
+        </w:rPr>
+        <w:t>D</w:t>
       </w:r>
       <w:r>
         <w:rPr>
           <w:rFonts w:ascii="Courier New" w:hAnsi="Courier New" w:cs="Courier New"/>
           <w:color w:val="C0C0C0"/>
           <w:sz w:val="20"/>
-          <w:lang w:val="en-US" w:eastAsia="ru-RU"/>
+          <w:lang w:eastAsia="ru-RU"/>
         </w:rPr>
         <w:t xml:space="preserve"> </w:t>
       </w:r>
@@ -7675,7 +8216,63 @@
           <w:sz w:val="20"/>
           <w:lang w:val="en-US" w:eastAsia="ru-RU"/>
         </w:rPr>
-        <w:t>position;</w:t>
+        <w:t>position</w:t>
+      </w:r>
+      <w:r>
+        <w:rPr>
+          <w:rFonts w:ascii="Courier New" w:hAnsi="Courier New" w:cs="Courier New"/>
+          <w:sz w:val="20"/>
+          <w:lang w:eastAsia="ru-RU"/>
+        </w:rPr>
+        <w:t>;</w:t>
+      </w:r>
+      <w:r>
+        <w:rPr>
+          <w:rFonts w:ascii="Courier New" w:hAnsi="Courier New" w:cs="Courier New"/>
+          <w:sz w:val="20"/>
+          <w:lang w:eastAsia="ru-RU"/>
+        </w:rPr>
+        <w:t xml:space="preserve"> </w:t>
+      </w:r>
+      <w:r>
+        <w:rPr>
+          <w:rFonts w:ascii="Courier New" w:hAnsi="Courier New" w:cs="Courier New"/>
+          <w:sz w:val="20"/>
+          <w:lang w:eastAsia="ru-RU"/>
+        </w:rPr>
+        <w:t xml:space="preserve">// </w:t>
+      </w:r>
+      <w:r>
+        <w:rPr>
+          <w:rFonts w:ascii="Courier New" w:hAnsi="Courier New" w:cs="Courier New"/>
+          <w:sz w:val="20"/>
+          <w:lang w:eastAsia="ru-RU"/>
+        </w:rPr>
+        <w:t xml:space="preserve">Точка </w:t>
+      </w:r>
+      <w:r>
+        <w:rPr>
+          <w:rFonts w:ascii="Courier New" w:hAnsi="Courier New" w:cs="Courier New"/>
+          <w:sz w:val="20"/>
+          <w:lang w:eastAsia="ru-RU"/>
+        </w:rPr>
+        <w:t>ра</w:t>
+      </w:r>
+      <w:r>
+        <w:rPr>
+          <w:rFonts w:ascii="Courier New" w:hAnsi="Courier New" w:cs="Courier New"/>
+          <w:sz w:val="20"/>
+          <w:lang w:eastAsia="ru-RU"/>
+        </w:rPr>
+        <w:t>с</w:t>
+      </w:r>
+      <w:r>
+        <w:rPr>
+          <w:rFonts w:ascii="Courier New" w:hAnsi="Courier New" w:cs="Courier New"/>
+          <w:sz w:val="20"/>
+          <w:lang w:eastAsia="ru-RU"/>
+        </w:rPr>
+        <w:t>положения вершины в пространстве</w:t>
       </w:r>
     </w:p>
     <w:p>
@@ -7703,7 +8300,7 @@
         <w:rPr>
           <w:rFonts w:ascii="Courier New" w:hAnsi="Courier New" w:cs="Courier New"/>
           <w:sz w:val="20"/>
-          <w:lang w:val="en-US" w:eastAsia="ru-RU"/>
+          <w:lang w:eastAsia="ru-RU"/>
         </w:rPr>
       </w:pPr>
       <w:r>
@@ -7711,10 +8308,11 @@
           <w:rFonts w:ascii="Courier New" w:hAnsi="Courier New" w:cs="Courier New"/>
           <w:color w:val="C0C0C0"/>
           <w:sz w:val="20"/>
-          <w:lang w:val="en-US" w:eastAsia="ru-RU"/>
+          <w:lang w:eastAsia="ru-RU"/>
         </w:rPr>
         <w:t xml:space="preserve">    </w:t>
       </w:r>
+      <w:proofErr w:type="gramStart"/>
       <w:r>
         <w:rPr>
           <w:rFonts w:ascii="Courier New" w:hAnsi="Courier New" w:cs="Courier New"/>
@@ -7722,13 +8320,32 @@
           <w:sz w:val="20"/>
           <w:lang w:val="en-US" w:eastAsia="ru-RU"/>
         </w:rPr>
-        <w:t>std::list</w:t>
-      </w:r>
-      <w:r>
-        <w:rPr>
-          <w:rFonts w:ascii="Courier New" w:hAnsi="Courier New" w:cs="Courier New"/>
-          <w:sz w:val="20"/>
-          <w:lang w:val="en-US" w:eastAsia="ru-RU"/>
+        <w:t>std</w:t>
+      </w:r>
+      <w:r>
+        <w:rPr>
+          <w:rFonts w:ascii="Courier New" w:hAnsi="Courier New" w:cs="Courier New"/>
+          <w:color w:val="7030A0"/>
+          <w:sz w:val="20"/>
+          <w:lang w:eastAsia="ru-RU"/>
+        </w:rPr>
+        <w:t>::</w:t>
+      </w:r>
+      <w:proofErr w:type="gramEnd"/>
+      <w:r>
+        <w:rPr>
+          <w:rFonts w:ascii="Courier New" w:hAnsi="Courier New" w:cs="Courier New"/>
+          <w:color w:val="7030A0"/>
+          <w:sz w:val="20"/>
+          <w:lang w:val="en-US" w:eastAsia="ru-RU"/>
+        </w:rPr>
+        <w:t>list</w:t>
+      </w:r>
+      <w:r>
+        <w:rPr>
+          <w:rFonts w:ascii="Courier New" w:hAnsi="Courier New" w:cs="Courier New"/>
+          <w:sz w:val="20"/>
+          <w:lang w:eastAsia="ru-RU"/>
         </w:rPr>
         <w:t>&lt;</w:t>
       </w:r>
@@ -7739,13 +8356,31 @@
           <w:sz w:val="20"/>
           <w:lang w:val="en-US" w:eastAsia="ru-RU"/>
         </w:rPr>
-        <w:t>size_t</w:t>
-      </w:r>
-      <w:r>
-        <w:rPr>
-          <w:rFonts w:ascii="Courier New" w:hAnsi="Courier New" w:cs="Courier New"/>
-          <w:sz w:val="20"/>
-          <w:lang w:val="en-US" w:eastAsia="ru-RU"/>
+        <w:t>size</w:t>
+      </w:r>
+      <w:r>
+        <w:rPr>
+          <w:rFonts w:ascii="Courier New" w:hAnsi="Courier New" w:cs="Courier New"/>
+          <w:color w:val="7030A0"/>
+          <w:sz w:val="20"/>
+          <w:lang w:eastAsia="ru-RU"/>
+        </w:rPr>
+        <w:t>_</w:t>
+      </w:r>
+      <w:r>
+        <w:rPr>
+          <w:rFonts w:ascii="Courier New" w:hAnsi="Courier New" w:cs="Courier New"/>
+          <w:color w:val="7030A0"/>
+          <w:sz w:val="20"/>
+          <w:lang w:val="en-US" w:eastAsia="ru-RU"/>
+        </w:rPr>
+        <w:t>t</w:t>
+      </w:r>
+      <w:r>
+        <w:rPr>
+          <w:rFonts w:ascii="Courier New" w:hAnsi="Courier New" w:cs="Courier New"/>
+          <w:sz w:val="20"/>
+          <w:lang w:eastAsia="ru-RU"/>
         </w:rPr>
         <w:t>&gt;</w:t>
       </w:r>
@@ -7754,7 +8389,7 @@
           <w:rFonts w:ascii="Courier New" w:hAnsi="Courier New" w:cs="Courier New"/>
           <w:color w:val="C0C0C0"/>
           <w:sz w:val="20"/>
-          <w:lang w:val="en-US" w:eastAsia="ru-RU"/>
+          <w:lang w:eastAsia="ru-RU"/>
         </w:rPr>
         <w:t xml:space="preserve"> </w:t>
       </w:r>
@@ -7764,7 +8399,47 @@
           <w:sz w:val="20"/>
           <w:lang w:val="en-US" w:eastAsia="ru-RU"/>
         </w:rPr>
-        <w:t>usedFacets;</w:t>
+        <w:t>usedFacets</w:t>
+      </w:r>
+      <w:r>
+        <w:rPr>
+          <w:rFonts w:ascii="Courier New" w:hAnsi="Courier New" w:cs="Courier New"/>
+          <w:sz w:val="20"/>
+          <w:lang w:eastAsia="ru-RU"/>
+        </w:rPr>
+        <w:t>;</w:t>
+      </w:r>
+      <w:r>
+        <w:rPr>
+          <w:rFonts w:ascii="Courier New" w:hAnsi="Courier New" w:cs="Courier New"/>
+          <w:sz w:val="20"/>
+          <w:lang w:eastAsia="ru-RU"/>
+        </w:rPr>
+        <w:t xml:space="preserve"> // </w:t>
+      </w:r>
+      <w:r>
+        <w:rPr>
+          <w:rFonts w:ascii="Courier New" w:hAnsi="Courier New" w:cs="Courier New"/>
+          <w:sz w:val="20"/>
+          <w:lang w:eastAsia="ru-RU"/>
+        </w:rPr>
+        <w:t>Номера граней</w:t>
+      </w:r>
+      <w:r>
+        <w:rPr>
+          <w:rFonts w:ascii="Courier New" w:hAnsi="Courier New" w:cs="Courier New"/>
+          <w:sz w:val="20"/>
+          <w:lang w:eastAsia="ru-RU"/>
+        </w:rPr>
+        <w:t xml:space="preserve">, </w:t>
+      </w:r>
+      <w:r>
+        <w:rPr>
+          <w:rFonts w:ascii="Courier New" w:hAnsi="Courier New" w:cs="Courier New"/>
+          <w:sz w:val="20"/>
+          <w:lang w:eastAsia="ru-RU"/>
+        </w:rPr>
+        <w:t>которые содержат в себе данную вершину</w:t>
       </w:r>
     </w:p>
     <w:p>
@@ -7858,7 +8533,7 @@
         <w:rPr>
           <w:rFonts w:ascii="Courier New" w:hAnsi="Courier New" w:cs="Courier New"/>
           <w:sz w:val="20"/>
-          <w:lang w:val="en-US" w:eastAsia="ru-RU"/>
+          <w:lang w:eastAsia="ru-RU"/>
         </w:rPr>
       </w:pPr>
       <w:r>
@@ -7889,6 +8564,28 @@
           <w:lang w:val="en-US" w:eastAsia="ru-RU"/>
         </w:rPr>
         <w:t>Facet</w:t>
+      </w:r>
+      <w:r>
+        <w:rPr>
+          <w:rFonts w:ascii="Courier New" w:hAnsi="Courier New" w:cs="Courier New"/>
+          <w:b/>
+          <w:bCs/>
+          <w:color w:val="7030A0"/>
+          <w:sz w:val="20"/>
+          <w:lang w:val="en-US" w:eastAsia="ru-RU"/>
+        </w:rPr>
+        <w:t xml:space="preserve"> // </w:t>
+      </w:r>
+      <w:r>
+        <w:rPr>
+          <w:rFonts w:ascii="Courier New" w:hAnsi="Courier New" w:cs="Courier New"/>
+          <w:b/>
+          <w:bCs/>
+          <w:color w:val="7030A0"/>
+          <w:sz w:val="20"/>
+          <w:lang w:eastAsia="ru-RU"/>
+        </w:rPr>
+        <w:t>Грань</w:t>
       </w:r>
     </w:p>
     <w:p>
@@ -7992,7 +8689,7 @@
         <w:rPr>
           <w:rFonts w:ascii="Courier New" w:hAnsi="Courier New" w:cs="Courier New"/>
           <w:sz w:val="20"/>
-          <w:lang w:val="en-US" w:eastAsia="ru-RU"/>
+          <w:lang w:eastAsia="ru-RU"/>
         </w:rPr>
       </w:pPr>
       <w:r>
@@ -8000,10 +8697,11 @@
           <w:rFonts w:ascii="Courier New" w:hAnsi="Courier New" w:cs="Courier New"/>
           <w:color w:val="C0C0C0"/>
           <w:sz w:val="20"/>
-          <w:lang w:val="en-US" w:eastAsia="ru-RU"/>
+          <w:lang w:eastAsia="ru-RU"/>
         </w:rPr>
         <w:t xml:space="preserve">    </w:t>
       </w:r>
+      <w:proofErr w:type="gramStart"/>
       <w:r>
         <w:rPr>
           <w:rFonts w:ascii="Courier New" w:hAnsi="Courier New" w:cs="Courier New"/>
@@ -8011,13 +8709,32 @@
           <w:sz w:val="20"/>
           <w:lang w:val="en-US" w:eastAsia="ru-RU"/>
         </w:rPr>
-        <w:t>std::list</w:t>
-      </w:r>
-      <w:r>
-        <w:rPr>
-          <w:rFonts w:ascii="Courier New" w:hAnsi="Courier New" w:cs="Courier New"/>
-          <w:sz w:val="20"/>
-          <w:lang w:val="en-US" w:eastAsia="ru-RU"/>
+        <w:t>std</w:t>
+      </w:r>
+      <w:r>
+        <w:rPr>
+          <w:rFonts w:ascii="Courier New" w:hAnsi="Courier New" w:cs="Courier New"/>
+          <w:color w:val="7030A0"/>
+          <w:sz w:val="20"/>
+          <w:lang w:eastAsia="ru-RU"/>
+        </w:rPr>
+        <w:t>::</w:t>
+      </w:r>
+      <w:proofErr w:type="gramEnd"/>
+      <w:r>
+        <w:rPr>
+          <w:rFonts w:ascii="Courier New" w:hAnsi="Courier New" w:cs="Courier New"/>
+          <w:color w:val="7030A0"/>
+          <w:sz w:val="20"/>
+          <w:lang w:val="en-US" w:eastAsia="ru-RU"/>
+        </w:rPr>
+        <w:t>list</w:t>
+      </w:r>
+      <w:r>
+        <w:rPr>
+          <w:rFonts w:ascii="Courier New" w:hAnsi="Courier New" w:cs="Courier New"/>
+          <w:sz w:val="20"/>
+          <w:lang w:eastAsia="ru-RU"/>
         </w:rPr>
         <w:t>&lt;</w:t>
       </w:r>
@@ -8028,13 +8745,31 @@
           <w:sz w:val="20"/>
           <w:lang w:val="en-US" w:eastAsia="ru-RU"/>
         </w:rPr>
-        <w:t>size_t</w:t>
-      </w:r>
-      <w:r>
-        <w:rPr>
-          <w:rFonts w:ascii="Courier New" w:hAnsi="Courier New" w:cs="Courier New"/>
-          <w:sz w:val="20"/>
-          <w:lang w:val="en-US" w:eastAsia="ru-RU"/>
+        <w:t>size</w:t>
+      </w:r>
+      <w:r>
+        <w:rPr>
+          <w:rFonts w:ascii="Courier New" w:hAnsi="Courier New" w:cs="Courier New"/>
+          <w:color w:val="7030A0"/>
+          <w:sz w:val="20"/>
+          <w:lang w:eastAsia="ru-RU"/>
+        </w:rPr>
+        <w:t>_</w:t>
+      </w:r>
+      <w:r>
+        <w:rPr>
+          <w:rFonts w:ascii="Courier New" w:hAnsi="Courier New" w:cs="Courier New"/>
+          <w:color w:val="7030A0"/>
+          <w:sz w:val="20"/>
+          <w:lang w:val="en-US" w:eastAsia="ru-RU"/>
+        </w:rPr>
+        <w:t>t</w:t>
+      </w:r>
+      <w:r>
+        <w:rPr>
+          <w:rFonts w:ascii="Courier New" w:hAnsi="Courier New" w:cs="Courier New"/>
+          <w:sz w:val="20"/>
+          <w:lang w:eastAsia="ru-RU"/>
         </w:rPr>
         <w:t>&gt;</w:t>
       </w:r>
@@ -8043,7 +8778,7 @@
           <w:rFonts w:ascii="Courier New" w:hAnsi="Courier New" w:cs="Courier New"/>
           <w:color w:val="C0C0C0"/>
           <w:sz w:val="20"/>
-          <w:lang w:val="en-US" w:eastAsia="ru-RU"/>
+          <w:lang w:eastAsia="ru-RU"/>
         </w:rPr>
         <w:t xml:space="preserve"> </w:t>
       </w:r>
@@ -8053,7 +8788,71 @@
           <w:sz w:val="20"/>
           <w:lang w:val="en-US" w:eastAsia="ru-RU"/>
         </w:rPr>
-        <w:t>usedDots;</w:t>
+        <w:t>usedDots</w:t>
+      </w:r>
+      <w:r>
+        <w:rPr>
+          <w:rFonts w:ascii="Courier New" w:hAnsi="Courier New" w:cs="Courier New"/>
+          <w:sz w:val="20"/>
+          <w:lang w:eastAsia="ru-RU"/>
+        </w:rPr>
+        <w:t>;</w:t>
+      </w:r>
+      <w:r>
+        <w:rPr>
+          <w:rFonts w:ascii="Courier New" w:hAnsi="Courier New" w:cs="Courier New"/>
+          <w:sz w:val="20"/>
+          <w:lang w:eastAsia="ru-RU"/>
+        </w:rPr>
+        <w:t xml:space="preserve"> // </w:t>
+      </w:r>
+      <w:r>
+        <w:rPr>
+          <w:rFonts w:ascii="Courier New" w:hAnsi="Courier New" w:cs="Courier New"/>
+          <w:sz w:val="20"/>
+          <w:lang w:eastAsia="ru-RU"/>
+        </w:rPr>
+        <w:t>Номера точек</w:t>
+      </w:r>
+      <w:r>
+        <w:rPr>
+          <w:rFonts w:ascii="Courier New" w:hAnsi="Courier New" w:cs="Courier New"/>
+          <w:sz w:val="20"/>
+          <w:lang w:eastAsia="ru-RU"/>
+        </w:rPr>
+        <w:t xml:space="preserve">, </w:t>
+      </w:r>
+      <w:r>
+        <w:rPr>
+          <w:rFonts w:ascii="Courier New" w:hAnsi="Courier New" w:cs="Courier New"/>
+          <w:sz w:val="20"/>
+          <w:lang w:eastAsia="ru-RU"/>
+        </w:rPr>
+        <w:t>на</w:t>
+      </w:r>
+      <w:r>
+        <w:rPr>
+          <w:rFonts w:ascii="Courier New" w:hAnsi="Courier New" w:cs="Courier New"/>
+          <w:sz w:val="20"/>
+          <w:lang w:eastAsia="ru-RU"/>
+        </w:rPr>
+        <w:t xml:space="preserve"> </w:t>
+      </w:r>
+      <w:r>
+        <w:rPr>
+          <w:rFonts w:ascii="Courier New" w:hAnsi="Courier New" w:cs="Courier New"/>
+          <w:sz w:val="20"/>
+          <w:lang w:eastAsia="ru-RU"/>
+        </w:rPr>
+        <w:t xml:space="preserve">которых построена </w:t>
+      </w:r>
+      <w:r>
+        <w:rPr>
+          <w:rFonts w:ascii="Courier New" w:hAnsi="Courier New" w:cs="Courier New"/>
+          <w:sz w:val="20"/>
+          <w:lang w:eastAsia="ru-RU"/>
+        </w:rPr>
+        <w:t>грань</w:t>
       </w:r>
     </w:p>
     <w:p>
@@ -8061,14 +8860,14 @@
         <w:rPr>
           <w:sz w:val="24"/>
           <w:szCs w:val="24"/>
-          <w:lang w:val="en-US" w:eastAsia="ru-RU"/>
+          <w:lang w:eastAsia="ru-RU"/>
         </w:rPr>
       </w:pPr>
       <w:r>
         <w:rPr>
           <w:sz w:val="24"/>
           <w:szCs w:val="24"/>
-          <w:lang w:val="en-US" w:eastAsia="ru-RU"/>
+          <w:lang w:eastAsia="ru-RU"/>
         </w:rPr>
         <w:t>};</w:t>
       </w:r>
@@ -8124,7 +8923,7 @@
         <w:rPr>
           <w:rFonts w:ascii="Courier New" w:hAnsi="Courier New" w:cs="Courier New"/>
           <w:sz w:val="20"/>
-          <w:lang w:val="en-US" w:eastAsia="ru-RU"/>
+          <w:lang w:eastAsia="ru-RU"/>
         </w:rPr>
       </w:pPr>
       <w:r>
@@ -8146,6 +8945,39 @@
           <w:lang w:val="en-US" w:eastAsia="ru-RU"/>
         </w:rPr>
         <w:t>PolModel</w:t>
+      </w:r>
+      <w:r>
+        <w:rPr>
+          <w:rFonts w:ascii="Courier New" w:hAnsi="Courier New" w:cs="Courier New"/>
+          <w:b/>
+          <w:bCs/>
+          <w:color w:val="7030A0"/>
+          <w:sz w:val="20"/>
+          <w:lang w:eastAsia="ru-RU"/>
+        </w:rPr>
+        <w:t xml:space="preserve"> </w:t>
+      </w:r>
+      <w:r>
+        <w:rPr>
+          <w:rFonts w:ascii="Courier New" w:hAnsi="Courier New" w:cs="Courier New"/>
+          <w:b/>
+          <w:bCs/>
+          <w:color w:val="7030A0"/>
+          <w:sz w:val="20"/>
+          <w:lang w:val="en-US" w:eastAsia="ru-RU"/>
+        </w:rPr>
+        <w:t xml:space="preserve">// </w:t>
+      </w:r>
+      <w:r>
+        <w:rPr>
+          <w:rFonts w:ascii="Courier New" w:hAnsi="Courier New" w:cs="Courier New"/>
+          <w:b/>
+          <w:bCs/>
+          <w:color w:val="7030A0"/>
+          <w:sz w:val="20"/>
+          <w:lang w:eastAsia="ru-RU"/>
+        </w:rPr>
+        <w:t>Полигональная модель</w:t>
       </w:r>
     </w:p>
     <w:p>
@@ -8261,6 +9093,7 @@
         </w:rPr>
         <w:t xml:space="preserve">    </w:t>
       </w:r>
+      <w:proofErr w:type="gramStart"/>
       <w:r>
         <w:rPr>
           <w:rFonts w:ascii="Courier New" w:hAnsi="Courier New" w:cs="Courier New"/>
@@ -8268,7 +9101,17 @@
           <w:sz w:val="20"/>
           <w:lang w:val="en-US" w:eastAsia="ru-RU"/>
         </w:rPr>
-        <w:t>std::list</w:t>
+        <w:t>std::</w:t>
+      </w:r>
+      <w:proofErr w:type="gramEnd"/>
+      <w:r>
+        <w:rPr>
+          <w:rFonts w:ascii="Courier New" w:hAnsi="Courier New" w:cs="Courier New"/>
+          <w:color w:val="7030A0"/>
+          <w:sz w:val="20"/>
+          <w:lang w:val="en-US" w:eastAsia="ru-RU"/>
+        </w:rPr>
+        <w:t>list</w:t>
       </w:r>
       <w:r>
         <w:rPr>
@@ -8311,6 +9154,46 @@
           <w:lang w:val="en-US" w:eastAsia="ru-RU"/>
         </w:rPr>
         <w:t>vertices;</w:t>
+      </w:r>
+      <w:r>
+        <w:rPr>
+          <w:rFonts w:ascii="Courier New" w:hAnsi="Courier New" w:cs="Courier New"/>
+          <w:sz w:val="20"/>
+          <w:lang w:val="en-US" w:eastAsia="ru-RU"/>
+        </w:rPr>
+        <w:t xml:space="preserve"> </w:t>
+      </w:r>
+      <w:r>
+        <w:rPr>
+          <w:rFonts w:ascii="Courier New" w:hAnsi="Courier New" w:cs="Courier New"/>
+          <w:sz w:val="20"/>
+          <w:lang w:val="en-US" w:eastAsia="ru-RU"/>
+        </w:rPr>
+        <w:t xml:space="preserve">// </w:t>
+      </w:r>
+      <w:r>
+        <w:rPr>
+          <w:rFonts w:ascii="Courier New" w:hAnsi="Courier New" w:cs="Courier New"/>
+          <w:sz w:val="20"/>
+          <w:lang w:eastAsia="ru-RU"/>
+        </w:rPr>
+        <w:t>Вершины</w:t>
+      </w:r>
+      <w:r>
+        <w:rPr>
+          <w:rFonts w:ascii="Courier New" w:hAnsi="Courier New" w:cs="Courier New"/>
+          <w:sz w:val="20"/>
+          <w:lang w:val="en-US" w:eastAsia="ru-RU"/>
+        </w:rPr>
+        <w:t xml:space="preserve"> </w:t>
+      </w:r>
+      <w:r>
+        <w:rPr>
+          <w:rFonts w:ascii="Courier New" w:hAnsi="Courier New" w:cs="Courier New"/>
+          <w:sz w:val="20"/>
+          <w:lang w:eastAsia="ru-RU"/>
+        </w:rPr>
+        <w:t>модели</w:t>
       </w:r>
     </w:p>
     <w:p>
@@ -8350,6 +9233,7 @@
         </w:rPr>
         <w:t xml:space="preserve">    </w:t>
       </w:r>
+      <w:proofErr w:type="gramStart"/>
       <w:r>
         <w:rPr>
           <w:rFonts w:ascii="Courier New" w:hAnsi="Courier New" w:cs="Courier New"/>
@@ -8357,7 +9241,17 @@
           <w:sz w:val="20"/>
           <w:lang w:val="en-US" w:eastAsia="ru-RU"/>
         </w:rPr>
-        <w:t>std::list</w:t>
+        <w:t>std::</w:t>
+      </w:r>
+      <w:proofErr w:type="gramEnd"/>
+      <w:r>
+        <w:rPr>
+          <w:rFonts w:ascii="Courier New" w:hAnsi="Courier New" w:cs="Courier New"/>
+          <w:color w:val="7030A0"/>
+          <w:sz w:val="20"/>
+          <w:lang w:val="en-US" w:eastAsia="ru-RU"/>
+        </w:rPr>
+        <w:t>list</w:t>
       </w:r>
       <w:r>
         <w:rPr>
@@ -8400,6 +9294,46 @@
           <w:lang w:val="en-US" w:eastAsia="ru-RU"/>
         </w:rPr>
         <w:t>facets;</w:t>
+      </w:r>
+      <w:r>
+        <w:rPr>
+          <w:rFonts w:ascii="Courier New" w:hAnsi="Courier New" w:cs="Courier New"/>
+          <w:sz w:val="20"/>
+          <w:lang w:val="en-US" w:eastAsia="ru-RU"/>
+        </w:rPr>
+        <w:t xml:space="preserve"> </w:t>
+      </w:r>
+      <w:r>
+        <w:rPr>
+          <w:rFonts w:ascii="Courier New" w:hAnsi="Courier New" w:cs="Courier New"/>
+          <w:sz w:val="20"/>
+          <w:lang w:val="en-US" w:eastAsia="ru-RU"/>
+        </w:rPr>
+        <w:t xml:space="preserve">// </w:t>
+      </w:r>
+      <w:r>
+        <w:rPr>
+          <w:rFonts w:ascii="Courier New" w:hAnsi="Courier New" w:cs="Courier New"/>
+          <w:sz w:val="20"/>
+          <w:lang w:eastAsia="ru-RU"/>
+        </w:rPr>
+        <w:t>Грани</w:t>
+      </w:r>
+      <w:r>
+        <w:rPr>
+          <w:rFonts w:ascii="Courier New" w:hAnsi="Courier New" w:cs="Courier New"/>
+          <w:sz w:val="20"/>
+          <w:lang w:val="en-US" w:eastAsia="ru-RU"/>
+        </w:rPr>
+        <w:t xml:space="preserve"> </w:t>
+      </w:r>
+      <w:r>
+        <w:rPr>
+          <w:rFonts w:ascii="Courier New" w:hAnsi="Courier New" w:cs="Courier New"/>
+          <w:sz w:val="20"/>
+          <w:lang w:eastAsia="ru-RU"/>
+        </w:rPr>
+        <w:t>модели</w:t>
       </w:r>
     </w:p>
     <w:p>
@@ -8493,7 +9427,7 @@
         <w:rPr>
           <w:rFonts w:ascii="Courier New" w:hAnsi="Courier New" w:cs="Courier New"/>
           <w:sz w:val="20"/>
-          <w:lang w:val="en-US" w:eastAsia="ru-RU"/>
+          <w:lang w:eastAsia="ru-RU"/>
         </w:rPr>
       </w:pPr>
       <w:r>
@@ -8524,6 +9458,39 @@
           <w:lang w:val="en-US" w:eastAsia="ru-RU"/>
         </w:rPr>
         <w:t>illuminant</w:t>
+      </w:r>
+      <w:r>
+        <w:rPr>
+          <w:rFonts w:ascii="Courier New" w:hAnsi="Courier New" w:cs="Courier New"/>
+          <w:b/>
+          <w:bCs/>
+          <w:color w:val="7030A0"/>
+          <w:sz w:val="20"/>
+          <w:lang w:eastAsia="ru-RU"/>
+        </w:rPr>
+        <w:t xml:space="preserve"> </w:t>
+      </w:r>
+      <w:r>
+        <w:rPr>
+          <w:rFonts w:ascii="Courier New" w:hAnsi="Courier New" w:cs="Courier New"/>
+          <w:b/>
+          <w:bCs/>
+          <w:color w:val="7030A0"/>
+          <w:sz w:val="20"/>
+          <w:lang w:val="en-US" w:eastAsia="ru-RU"/>
+        </w:rPr>
+        <w:t xml:space="preserve">// </w:t>
+      </w:r>
+      <w:r>
+        <w:rPr>
+          <w:rFonts w:ascii="Courier New" w:hAnsi="Courier New" w:cs="Courier New"/>
+          <w:b/>
+          <w:bCs/>
+          <w:color w:val="7030A0"/>
+          <w:sz w:val="20"/>
+          <w:lang w:eastAsia="ru-RU"/>
+        </w:rPr>
+        <w:t>Источник света</w:t>
       </w:r>
     </w:p>
     <w:p>
@@ -8627,7 +9594,7 @@
         <w:rPr>
           <w:rFonts w:ascii="Courier New" w:hAnsi="Courier New" w:cs="Courier New"/>
           <w:sz w:val="20"/>
-          <w:lang w:val="en-US" w:eastAsia="ru-RU"/>
+          <w:lang w:eastAsia="ru-RU"/>
         </w:rPr>
       </w:pPr>
       <w:r>
@@ -8635,7 +9602,7 @@
           <w:rFonts w:ascii="Courier New" w:hAnsi="Courier New" w:cs="Courier New"/>
           <w:color w:val="C0C0C0"/>
           <w:sz w:val="20"/>
-          <w:lang w:val="en-US" w:eastAsia="ru-RU"/>
+          <w:lang w:eastAsia="ru-RU"/>
         </w:rPr>
         <w:t xml:space="preserve">   </w:t>
       </w:r>
@@ -8644,17 +9611,93 @@
           <w:rFonts w:ascii="Courier New" w:hAnsi="Courier New" w:cs="Courier New"/>
           <w:color w:val="7030A0"/>
           <w:sz w:val="20"/>
-          <w:lang w:val="en-US" w:eastAsia="ru-RU"/>
-        </w:rPr>
-        <w:t xml:space="preserve"> Dot3D </w:t>
-      </w:r>
-      <w:r>
-        <w:rPr>
-          <w:rFonts w:ascii="Courier New" w:hAnsi="Courier New" w:cs="Courier New"/>
-          <w:sz w:val="20"/>
-          <w:lang w:val="en-US" w:eastAsia="ru-RU"/>
-        </w:rPr>
-        <w:t>position;</w:t>
+          <w:lang w:eastAsia="ru-RU"/>
+        </w:rPr>
+        <w:t xml:space="preserve"> </w:t>
+      </w:r>
+      <w:r>
+        <w:rPr>
+          <w:rFonts w:ascii="Courier New" w:hAnsi="Courier New" w:cs="Courier New"/>
+          <w:color w:val="7030A0"/>
+          <w:sz w:val="20"/>
+          <w:lang w:val="en-US" w:eastAsia="ru-RU"/>
+        </w:rPr>
+        <w:t>Dot</w:t>
+      </w:r>
+      <w:r>
+        <w:rPr>
+          <w:rFonts w:ascii="Courier New" w:hAnsi="Courier New" w:cs="Courier New"/>
+          <w:color w:val="7030A0"/>
+          <w:sz w:val="20"/>
+          <w:lang w:eastAsia="ru-RU"/>
+        </w:rPr>
+        <w:t>3</w:t>
+      </w:r>
+      <w:r>
+        <w:rPr>
+          <w:rFonts w:ascii="Courier New" w:hAnsi="Courier New" w:cs="Courier New"/>
+          <w:color w:val="7030A0"/>
+          <w:sz w:val="20"/>
+          <w:lang w:val="en-US" w:eastAsia="ru-RU"/>
+        </w:rPr>
+        <w:t>D</w:t>
+      </w:r>
+      <w:r>
+        <w:rPr>
+          <w:rFonts w:ascii="Courier New" w:hAnsi="Courier New" w:cs="Courier New"/>
+          <w:color w:val="7030A0"/>
+          <w:sz w:val="20"/>
+          <w:lang w:eastAsia="ru-RU"/>
+        </w:rPr>
+        <w:t xml:space="preserve"> </w:t>
+      </w:r>
+      <w:r>
+        <w:rPr>
+          <w:rFonts w:ascii="Courier New" w:hAnsi="Courier New" w:cs="Courier New"/>
+          <w:sz w:val="20"/>
+          <w:lang w:val="en-US" w:eastAsia="ru-RU"/>
+        </w:rPr>
+        <w:t>position</w:t>
+      </w:r>
+      <w:r>
+        <w:rPr>
+          <w:rFonts w:ascii="Courier New" w:hAnsi="Courier New" w:cs="Courier New"/>
+          <w:sz w:val="20"/>
+          <w:lang w:eastAsia="ru-RU"/>
+        </w:rPr>
+        <w:t>;</w:t>
+      </w:r>
+      <w:r>
+        <w:rPr>
+          <w:rFonts w:ascii="Courier New" w:hAnsi="Courier New" w:cs="Courier New"/>
+          <w:sz w:val="20"/>
+          <w:lang w:eastAsia="ru-RU"/>
+        </w:rPr>
+        <w:t xml:space="preserve"> // </w:t>
+      </w:r>
+      <w:r>
+        <w:rPr>
+          <w:rFonts w:ascii="Courier New" w:hAnsi="Courier New" w:cs="Courier New"/>
+          <w:sz w:val="20"/>
+          <w:lang w:eastAsia="ru-RU"/>
+        </w:rPr>
+        <w:t xml:space="preserve">Точка </w:t>
+      </w:r>
+      <w:r>
+        <w:rPr>
+          <w:rFonts w:ascii="Courier New" w:hAnsi="Courier New" w:cs="Courier New"/>
+          <w:sz w:val="20"/>
+          <w:lang w:eastAsia="ru-RU"/>
+        </w:rPr>
+        <w:t>рас</w:t>
+      </w:r>
+      <w:r>
+        <w:rPr>
+          <w:rFonts w:ascii="Courier New" w:hAnsi="Courier New" w:cs="Courier New"/>
+          <w:sz w:val="20"/>
+          <w:lang w:eastAsia="ru-RU"/>
+        </w:rPr>
+        <w:t>положения источника в пространстве</w:t>
       </w:r>
     </w:p>
     <w:p>
@@ -8682,7 +9725,7 @@
         <w:rPr>
           <w:rFonts w:ascii="Courier New" w:hAnsi="Courier New" w:cs="Courier New"/>
           <w:sz w:val="20"/>
-          <w:lang w:val="en-US" w:eastAsia="ru-RU"/>
+          <w:lang w:eastAsia="ru-RU"/>
         </w:rPr>
       </w:pPr>
       <w:r>
@@ -8690,7 +9733,7 @@
           <w:rFonts w:ascii="Courier New" w:hAnsi="Courier New" w:cs="Courier New"/>
           <w:color w:val="C0C0C0"/>
           <w:sz w:val="20"/>
-          <w:lang w:val="en-US" w:eastAsia="ru-RU"/>
+          <w:lang w:eastAsia="ru-RU"/>
         </w:rPr>
         <w:t xml:space="preserve">   </w:t>
       </w:r>
@@ -8699,33 +9742,84 @@
           <w:rFonts w:ascii="Courier New" w:hAnsi="Courier New" w:cs="Courier New"/>
           <w:color w:val="7030A0"/>
           <w:sz w:val="20"/>
-          <w:lang w:val="en-US" w:eastAsia="ru-RU"/>
-        </w:rPr>
-        <w:t xml:space="preserve"> MathVec </w:t>
-      </w:r>
-      <w:r>
-        <w:rPr>
-          <w:rFonts w:ascii="Courier New" w:hAnsi="Courier New" w:cs="Courier New"/>
-          <w:sz w:val="20"/>
-          <w:lang w:val="en-US" w:eastAsia="ru-RU"/>
-        </w:rPr>
-        <w:t>vector;</w:t>
-      </w:r>
-    </w:p>
-    <w:p>
-      <w:pPr>
+          <w:lang w:eastAsia="ru-RU"/>
+        </w:rPr>
+        <w:t xml:space="preserve"> </w:t>
+      </w:r>
+      <w:r>
+        <w:rPr>
+          <w:rFonts w:ascii="Courier New" w:hAnsi="Courier New" w:cs="Courier New"/>
+          <w:color w:val="7030A0"/>
+          <w:sz w:val="20"/>
+          <w:lang w:val="en-US" w:eastAsia="ru-RU"/>
+        </w:rPr>
+        <w:t>MathVec</w:t>
+      </w:r>
+      <w:r>
+        <w:rPr>
+          <w:rFonts w:ascii="Courier New" w:hAnsi="Courier New" w:cs="Courier New"/>
+          <w:color w:val="7030A0"/>
+          <w:sz w:val="20"/>
+          <w:lang w:eastAsia="ru-RU"/>
+        </w:rPr>
+        <w:t xml:space="preserve"> </w:t>
+      </w:r>
+      <w:r>
+        <w:rPr>
+          <w:rFonts w:ascii="Courier New" w:hAnsi="Courier New" w:cs="Courier New"/>
+          <w:sz w:val="20"/>
+          <w:lang w:val="en-US" w:eastAsia="ru-RU"/>
+        </w:rPr>
+        <w:t>vector</w:t>
+      </w:r>
+      <w:r>
+        <w:rPr>
+          <w:rFonts w:ascii="Courier New" w:hAnsi="Courier New" w:cs="Courier New"/>
+          <w:sz w:val="20"/>
+          <w:lang w:eastAsia="ru-RU"/>
+        </w:rPr>
+        <w:t>;</w:t>
+      </w:r>
+      <w:r>
+        <w:rPr>
+          <w:rFonts w:ascii="Courier New" w:hAnsi="Courier New" w:cs="Courier New"/>
+          <w:sz w:val="20"/>
+          <w:lang w:eastAsia="ru-RU"/>
+        </w:rPr>
+        <w:t xml:space="preserve"> </w:t>
+      </w:r>
+      <w:r>
+        <w:rPr>
+          <w:rFonts w:ascii="Courier New" w:hAnsi="Courier New" w:cs="Courier New"/>
+          <w:sz w:val="20"/>
+          <w:lang w:eastAsia="ru-RU"/>
+        </w:rPr>
+        <w:t xml:space="preserve">// </w:t>
+      </w:r>
+      <w:r>
+        <w:rPr>
+          <w:rFonts w:ascii="Courier New" w:hAnsi="Courier New" w:cs="Courier New"/>
+          <w:sz w:val="20"/>
+          <w:lang w:eastAsia="ru-RU"/>
+        </w:rPr>
+        <w:t>Вектор</w:t>
+      </w:r>
+      <w:r>
+        <w:rPr>
+          <w:rFonts w:ascii="Courier New" w:hAnsi="Courier New" w:cs="Courier New"/>
+          <w:sz w:val="20"/>
+          <w:lang w:eastAsia="ru-RU"/>
+        </w:rPr>
+        <w:t xml:space="preserve"> распространения света источника</w:t>
+      </w:r>
+    </w:p>
+    <w:p>
+      <w:r>
         <w:rPr>
           <w:sz w:val="24"/>
           <w:szCs w:val="24"/>
           <w:lang w:val="en-US" w:eastAsia="ru-RU"/>
         </w:rPr>
-      </w:pPr>
-      <w:r>
-        <w:rPr>
-          <w:sz w:val="24"/>
-          <w:szCs w:val="24"/>
-          <w:lang w:val="en-US" w:eastAsia="ru-RU"/>
-        </w:rPr>
         <w:t>};</w:t>
       </w:r>
     </w:p>
@@ -8737,6 +9831,7 @@
         </w:rPr>
       </w:pPr>
       <w:r>
+        <w:lastRenderedPageBreak/>
         <w:t>Сцена</w:t>
       </w:r>
       <w:r>
@@ -8771,7 +9866,7 @@
         <w:rPr>
           <w:rFonts w:ascii="Courier New" w:hAnsi="Courier New" w:cs="Courier New"/>
           <w:sz w:val="20"/>
-          <w:lang w:val="en-US" w:eastAsia="ru-RU"/>
+          <w:lang w:eastAsia="ru-RU"/>
         </w:rPr>
       </w:pPr>
       <w:r>
@@ -8788,7 +9883,7 @@
           <w:rFonts w:ascii="Courier New" w:hAnsi="Courier New" w:cs="Courier New"/>
           <w:color w:val="C0C0C0"/>
           <w:sz w:val="20"/>
-          <w:lang w:val="en-US" w:eastAsia="ru-RU"/>
+          <w:lang w:eastAsia="ru-RU"/>
         </w:rPr>
         <w:t xml:space="preserve"> </w:t>
       </w:r>
@@ -8802,6 +9897,39 @@
           <w:lang w:val="en-US" w:eastAsia="ru-RU"/>
         </w:rPr>
         <w:t>cellScene</w:t>
+      </w:r>
+      <w:r>
+        <w:rPr>
+          <w:rFonts w:ascii="Courier New" w:hAnsi="Courier New" w:cs="Courier New"/>
+          <w:b/>
+          <w:bCs/>
+          <w:color w:val="7030A0"/>
+          <w:sz w:val="20"/>
+          <w:lang w:eastAsia="ru-RU"/>
+        </w:rPr>
+        <w:t xml:space="preserve"> </w:t>
+      </w:r>
+      <w:r>
+        <w:rPr>
+          <w:rFonts w:ascii="Courier New" w:hAnsi="Courier New" w:cs="Courier New"/>
+          <w:b/>
+          <w:bCs/>
+          <w:color w:val="7030A0"/>
+          <w:sz w:val="20"/>
+          <w:lang w:eastAsia="ru-RU"/>
+        </w:rPr>
+        <w:t xml:space="preserve">// </w:t>
+      </w:r>
+      <w:r>
+        <w:rPr>
+          <w:rFonts w:ascii="Courier New" w:hAnsi="Courier New" w:cs="Courier New"/>
+          <w:b/>
+          <w:bCs/>
+          <w:color w:val="7030A0"/>
+          <w:sz w:val="20"/>
+          <w:lang w:eastAsia="ru-RU"/>
+        </w:rPr>
+        <w:t>Область размещения моделей</w:t>
       </w:r>
     </w:p>
     <w:p>
@@ -8829,14 +9957,14 @@
         <w:rPr>
           <w:rFonts w:ascii="Courier New" w:hAnsi="Courier New" w:cs="Courier New"/>
           <w:sz w:val="20"/>
-          <w:lang w:val="en-US" w:eastAsia="ru-RU"/>
-        </w:rPr>
-      </w:pPr>
-      <w:r>
-        <w:rPr>
-          <w:rFonts w:ascii="Courier New" w:hAnsi="Courier New" w:cs="Courier New"/>
-          <w:sz w:val="20"/>
-          <w:lang w:val="en-US" w:eastAsia="ru-RU"/>
+          <w:lang w:eastAsia="ru-RU"/>
+        </w:rPr>
+      </w:pPr>
+      <w:r>
+        <w:rPr>
+          <w:rFonts w:ascii="Courier New" w:hAnsi="Courier New" w:cs="Courier New"/>
+          <w:sz w:val="20"/>
+          <w:lang w:eastAsia="ru-RU"/>
         </w:rPr>
         <w:t>{</w:t>
       </w:r>
@@ -8877,7 +10005,6 @@
           <w:sz w:val="20"/>
           <w:lang w:val="en-US" w:eastAsia="ru-RU"/>
         </w:rPr>
-        <w:lastRenderedPageBreak/>
         <w:t>private:</w:t>
       </w:r>
     </w:p>
@@ -8906,7 +10033,7 @@
         <w:rPr>
           <w:rFonts w:ascii="Courier New" w:hAnsi="Courier New" w:cs="Courier New"/>
           <w:sz w:val="20"/>
-          <w:lang w:val="en-US" w:eastAsia="ru-RU"/>
+          <w:lang w:eastAsia="ru-RU"/>
         </w:rPr>
       </w:pPr>
       <w:r>
@@ -8914,24 +10041,68 @@
           <w:rFonts w:ascii="Courier New" w:hAnsi="Courier New" w:cs="Courier New"/>
           <w:color w:val="7030A0"/>
           <w:sz w:val="20"/>
-          <w:lang w:val="en-US" w:eastAsia="ru-RU"/>
-        </w:rPr>
-        <w:t xml:space="preserve">    size_t </w:t>
-      </w:r>
-      <w:r>
-        <w:rPr>
-          <w:rFonts w:ascii="Courier New" w:hAnsi="Courier New" w:cs="Courier New"/>
-          <w:sz w:val="20"/>
-          <w:lang w:val="en-US" w:eastAsia="ru-RU"/>
-        </w:rPr>
-        <w:t>width,</w:t>
+          <w:lang w:eastAsia="ru-RU"/>
+        </w:rPr>
+        <w:t xml:space="preserve">    </w:t>
+      </w:r>
+      <w:r>
+        <w:rPr>
+          <w:rFonts w:ascii="Courier New" w:hAnsi="Courier New" w:cs="Courier New"/>
+          <w:color w:val="7030A0"/>
+          <w:sz w:val="20"/>
+          <w:lang w:val="en-US" w:eastAsia="ru-RU"/>
+        </w:rPr>
+        <w:t>size</w:t>
+      </w:r>
+      <w:r>
+        <w:rPr>
+          <w:rFonts w:ascii="Courier New" w:hAnsi="Courier New" w:cs="Courier New"/>
+          <w:color w:val="7030A0"/>
+          <w:sz w:val="20"/>
+          <w:lang w:eastAsia="ru-RU"/>
+        </w:rPr>
+        <w:t>_</w:t>
+      </w:r>
+      <w:r>
+        <w:rPr>
+          <w:rFonts w:ascii="Courier New" w:hAnsi="Courier New" w:cs="Courier New"/>
+          <w:color w:val="7030A0"/>
+          <w:sz w:val="20"/>
+          <w:lang w:val="en-US" w:eastAsia="ru-RU"/>
+        </w:rPr>
+        <w:t>t</w:t>
+      </w:r>
+      <w:r>
+        <w:rPr>
+          <w:rFonts w:ascii="Courier New" w:hAnsi="Courier New" w:cs="Courier New"/>
+          <w:color w:val="7030A0"/>
+          <w:sz w:val="20"/>
+          <w:lang w:eastAsia="ru-RU"/>
+        </w:rPr>
+        <w:t xml:space="preserve"> </w:t>
+      </w:r>
+      <w:r>
+        <w:rPr>
+          <w:rFonts w:ascii="Courier New" w:hAnsi="Courier New" w:cs="Courier New"/>
+          <w:sz w:val="20"/>
+          <w:lang w:val="en-US" w:eastAsia="ru-RU"/>
+        </w:rPr>
+        <w:t>width</w:t>
+      </w:r>
+      <w:r>
+        <w:rPr>
+          <w:rFonts w:ascii="Courier New" w:hAnsi="Courier New" w:cs="Courier New"/>
+          <w:sz w:val="20"/>
+          <w:lang w:eastAsia="ru-RU"/>
+        </w:rPr>
+        <w:t>,</w:t>
       </w:r>
       <w:r>
         <w:rPr>
           <w:rFonts w:ascii="Courier New" w:hAnsi="Courier New" w:cs="Courier New"/>
           <w:color w:val="C0C0C0"/>
           <w:sz w:val="20"/>
-          <w:lang w:val="en-US" w:eastAsia="ru-RU"/>
+          <w:lang w:eastAsia="ru-RU"/>
         </w:rPr>
         <w:t xml:space="preserve"> </w:t>
       </w:r>
@@ -8941,7 +10112,71 @@
           <w:sz w:val="20"/>
           <w:lang w:val="en-US" w:eastAsia="ru-RU"/>
         </w:rPr>
-        <w:t>length;</w:t>
+        <w:t>length</w:t>
+      </w:r>
+      <w:r>
+        <w:rPr>
+          <w:rFonts w:ascii="Courier New" w:hAnsi="Courier New" w:cs="Courier New"/>
+          <w:sz w:val="20"/>
+          <w:lang w:eastAsia="ru-RU"/>
+        </w:rPr>
+        <w:t>;</w:t>
+      </w:r>
+      <w:r>
+        <w:rPr>
+          <w:rFonts w:ascii="Courier New" w:hAnsi="Courier New" w:cs="Courier New"/>
+          <w:sz w:val="20"/>
+          <w:lang w:eastAsia="ru-RU"/>
+        </w:rPr>
+        <w:t xml:space="preserve"> // </w:t>
+      </w:r>
+      <w:r>
+        <w:rPr>
+          <w:rFonts w:ascii="Courier New" w:hAnsi="Courier New" w:cs="Courier New"/>
+          <w:sz w:val="20"/>
+          <w:lang w:eastAsia="ru-RU"/>
+        </w:rPr>
+        <w:t>Ширина</w:t>
+      </w:r>
+      <w:r>
+        <w:rPr>
+          <w:rFonts w:ascii="Courier New" w:hAnsi="Courier New" w:cs="Courier New"/>
+          <w:sz w:val="20"/>
+          <w:lang w:eastAsia="ru-RU"/>
+        </w:rPr>
+        <w:t xml:space="preserve"> </w:t>
+      </w:r>
+      <w:r>
+        <w:rPr>
+          <w:rFonts w:ascii="Courier New" w:hAnsi="Courier New" w:cs="Courier New"/>
+          <w:sz w:val="20"/>
+          <w:lang w:eastAsia="ru-RU"/>
+        </w:rPr>
+        <w:t>и</w:t>
+      </w:r>
+      <w:r>
+        <w:rPr>
+          <w:rFonts w:ascii="Courier New" w:hAnsi="Courier New" w:cs="Courier New"/>
+          <w:sz w:val="20"/>
+          <w:lang w:eastAsia="ru-RU"/>
+        </w:rPr>
+        <w:t xml:space="preserve"> </w:t>
+      </w:r>
+      <w:r>
+        <w:rPr>
+          <w:rFonts w:ascii="Courier New" w:hAnsi="Courier New" w:cs="Courier New"/>
+          <w:sz w:val="20"/>
+          <w:lang w:eastAsia="ru-RU"/>
+        </w:rPr>
+        <w:t xml:space="preserve">длина </w:t>
+      </w:r>
+      <w:r>
+        <w:rPr>
+          <w:rFonts w:ascii="Courier New" w:hAnsi="Courier New" w:cs="Courier New"/>
+          <w:sz w:val="20"/>
+          <w:lang w:eastAsia="ru-RU"/>
+        </w:rPr>
+        <w:t>области</w:t>
       </w:r>
     </w:p>
     <w:p>
@@ -8969,7 +10204,7 @@
         <w:rPr>
           <w:rFonts w:ascii="Courier New" w:hAnsi="Courier New" w:cs="Courier New"/>
           <w:sz w:val="20"/>
-          <w:lang w:val="en-US" w:eastAsia="ru-RU"/>
+          <w:lang w:eastAsia="ru-RU"/>
         </w:rPr>
       </w:pPr>
     </w:p>
@@ -8998,7 +10233,7 @@
         <w:rPr>
           <w:rFonts w:ascii="Courier New" w:hAnsi="Courier New" w:cs="Courier New"/>
           <w:sz w:val="20"/>
-          <w:lang w:val="en-US" w:eastAsia="ru-RU"/>
+          <w:lang w:eastAsia="ru-RU"/>
         </w:rPr>
       </w:pPr>
       <w:r>
@@ -9006,7 +10241,7 @@
           <w:rFonts w:ascii="Courier New" w:hAnsi="Courier New" w:cs="Courier New"/>
           <w:color w:val="C0C0C0"/>
           <w:sz w:val="20"/>
-          <w:lang w:val="en-US" w:eastAsia="ru-RU"/>
+          <w:lang w:eastAsia="ru-RU"/>
         </w:rPr>
         <w:t xml:space="preserve">    </w:t>
       </w:r>
@@ -9017,15 +10252,122 @@
           <w:sz w:val="20"/>
           <w:lang w:val="en-US" w:eastAsia="ru-RU"/>
         </w:rPr>
-        <w:t xml:space="preserve">size_t </w:t>
-      </w:r>
-      <w:r>
-        <w:rPr>
-          <w:rFonts w:ascii="Courier New" w:hAnsi="Courier New" w:cs="Courier New"/>
-          <w:sz w:val="20"/>
-          <w:lang w:val="en-US" w:eastAsia="ru-RU"/>
-        </w:rPr>
-        <w:t>modelsNum;</w:t>
+        <w:t>size</w:t>
+      </w:r>
+      <w:r>
+        <w:rPr>
+          <w:rFonts w:ascii="Courier New" w:hAnsi="Courier New" w:cs="Courier New"/>
+          <w:color w:val="7030A0"/>
+          <w:sz w:val="20"/>
+          <w:lang w:eastAsia="ru-RU"/>
+        </w:rPr>
+        <w:t>_</w:t>
+      </w:r>
+      <w:r>
+        <w:rPr>
+          <w:rFonts w:ascii="Courier New" w:hAnsi="Courier New" w:cs="Courier New"/>
+          <w:color w:val="7030A0"/>
+          <w:sz w:val="20"/>
+          <w:lang w:val="en-US" w:eastAsia="ru-RU"/>
+        </w:rPr>
+        <w:t>t</w:t>
+      </w:r>
+      <w:r>
+        <w:rPr>
+          <w:rFonts w:ascii="Courier New" w:hAnsi="Courier New" w:cs="Courier New"/>
+          <w:color w:val="7030A0"/>
+          <w:sz w:val="20"/>
+          <w:lang w:eastAsia="ru-RU"/>
+        </w:rPr>
+        <w:t xml:space="preserve"> </w:t>
+      </w:r>
+      <w:r>
+        <w:rPr>
+          <w:rFonts w:ascii="Courier New" w:hAnsi="Courier New" w:cs="Courier New"/>
+          <w:sz w:val="20"/>
+          <w:lang w:val="en-US" w:eastAsia="ru-RU"/>
+        </w:rPr>
+        <w:t>modelsNum</w:t>
+      </w:r>
+      <w:r>
+        <w:rPr>
+          <w:rFonts w:ascii="Courier New" w:hAnsi="Courier New" w:cs="Courier New"/>
+          <w:sz w:val="20"/>
+          <w:lang w:eastAsia="ru-RU"/>
+        </w:rPr>
+        <w:t>;</w:t>
+      </w:r>
+      <w:r>
+        <w:rPr>
+          <w:rFonts w:ascii="Courier New" w:hAnsi="Courier New" w:cs="Courier New"/>
+          <w:sz w:val="20"/>
+          <w:lang w:eastAsia="ru-RU"/>
+        </w:rPr>
+        <w:t xml:space="preserve"> // </w:t>
+      </w:r>
+      <w:r>
+        <w:rPr>
+          <w:rFonts w:ascii="Courier New" w:hAnsi="Courier New" w:cs="Courier New"/>
+          <w:sz w:val="20"/>
+          <w:lang w:eastAsia="ru-RU"/>
+        </w:rPr>
+        <w:t>Количество</w:t>
+      </w:r>
+      <w:r>
+        <w:rPr>
+          <w:rFonts w:ascii="Courier New" w:hAnsi="Courier New" w:cs="Courier New"/>
+          <w:sz w:val="20"/>
+          <w:lang w:eastAsia="ru-RU"/>
+        </w:rPr>
+        <w:t xml:space="preserve"> </w:t>
+      </w:r>
+      <w:r>
+        <w:rPr>
+          <w:rFonts w:ascii="Courier New" w:hAnsi="Courier New" w:cs="Courier New"/>
+          <w:sz w:val="20"/>
+          <w:lang w:eastAsia="ru-RU"/>
+        </w:rPr>
+        <w:t>размещ</w:t>
+      </w:r>
+      <w:r>
+        <w:rPr>
+          <w:rFonts w:ascii="Courier New" w:hAnsi="Courier New" w:cs="Courier New"/>
+          <w:sz w:val="20"/>
+          <w:lang w:eastAsia="ru-RU"/>
+        </w:rPr>
+        <w:t>ё</w:t>
+      </w:r>
+      <w:r>
+        <w:rPr>
+          <w:rFonts w:ascii="Courier New" w:hAnsi="Courier New" w:cs="Courier New"/>
+          <w:sz w:val="20"/>
+          <w:lang w:eastAsia="ru-RU"/>
+        </w:rPr>
+        <w:t xml:space="preserve">нных </w:t>
+      </w:r>
+      <w:r>
+        <w:rPr>
+          <w:rFonts w:ascii="Courier New" w:hAnsi="Courier New" w:cs="Courier New"/>
+          <w:sz w:val="20"/>
+          <w:lang w:eastAsia="ru-RU"/>
+        </w:rPr>
+        <w:t>моделей</w:t>
+      </w:r>
+      <w:r>
+        <w:rPr>
+          <w:rFonts w:ascii="Courier New" w:hAnsi="Courier New" w:cs="Courier New"/>
+          <w:sz w:val="20"/>
+          <w:lang w:eastAsia="ru-RU"/>
+        </w:rPr>
+        <w:t xml:space="preserve"> </w:t>
+      </w:r>
+      <w:r>
+        <w:rPr>
+          <w:rFonts w:ascii="Courier New" w:hAnsi="Courier New" w:cs="Courier New"/>
+          <w:sz w:val="20"/>
+          <w:lang w:eastAsia="ru-RU"/>
+        </w:rPr>
+        <w:t>на сцене</w:t>
       </w:r>
     </w:p>
     <w:p>
@@ -9053,7 +10395,7 @@
         <w:rPr>
           <w:rFonts w:ascii="Courier New" w:hAnsi="Courier New" w:cs="Courier New"/>
           <w:sz w:val="20"/>
-          <w:lang w:val="en-US" w:eastAsia="ru-RU"/>
+          <w:lang w:eastAsia="ru-RU"/>
         </w:rPr>
       </w:pPr>
       <w:r>
@@ -9061,10 +10403,11 @@
           <w:rFonts w:ascii="Courier New" w:hAnsi="Courier New" w:cs="Courier New"/>
           <w:color w:val="C0C0C0"/>
           <w:sz w:val="20"/>
-          <w:lang w:val="en-US" w:eastAsia="ru-RU"/>
+          <w:lang w:eastAsia="ru-RU"/>
         </w:rPr>
         <w:t xml:space="preserve">    </w:t>
       </w:r>
+      <w:proofErr w:type="gramStart"/>
       <w:r>
         <w:rPr>
           <w:rFonts w:ascii="Courier New" w:hAnsi="Courier New" w:cs="Courier New"/>
@@ -9072,13 +10415,32 @@
           <w:sz w:val="20"/>
           <w:lang w:val="en-US" w:eastAsia="ru-RU"/>
         </w:rPr>
-        <w:t>std::vector</w:t>
-      </w:r>
-      <w:r>
-        <w:rPr>
-          <w:rFonts w:ascii="Courier New" w:hAnsi="Courier New" w:cs="Courier New"/>
-          <w:sz w:val="20"/>
-          <w:lang w:val="en-US" w:eastAsia="ru-RU"/>
+        <w:t>std</w:t>
+      </w:r>
+      <w:r>
+        <w:rPr>
+          <w:rFonts w:ascii="Courier New" w:hAnsi="Courier New" w:cs="Courier New"/>
+          <w:color w:val="7030A0"/>
+          <w:sz w:val="20"/>
+          <w:lang w:eastAsia="ru-RU"/>
+        </w:rPr>
+        <w:t>::</w:t>
+      </w:r>
+      <w:proofErr w:type="gramEnd"/>
+      <w:r>
+        <w:rPr>
+          <w:rFonts w:ascii="Courier New" w:hAnsi="Courier New" w:cs="Courier New"/>
+          <w:color w:val="7030A0"/>
+          <w:sz w:val="20"/>
+          <w:lang w:val="en-US" w:eastAsia="ru-RU"/>
+        </w:rPr>
+        <w:t>vector</w:t>
+      </w:r>
+      <w:r>
+        <w:rPr>
+          <w:rFonts w:ascii="Courier New" w:hAnsi="Courier New" w:cs="Courier New"/>
+          <w:sz w:val="20"/>
+          <w:lang w:eastAsia="ru-RU"/>
         </w:rPr>
         <w:t>&lt;</w:t>
       </w:r>
@@ -9095,7 +10457,7 @@
         <w:rPr>
           <w:rFonts w:ascii="Courier New" w:hAnsi="Courier New" w:cs="Courier New"/>
           <w:sz w:val="20"/>
-          <w:lang w:val="en-US" w:eastAsia="ru-RU"/>
+          <w:lang w:eastAsia="ru-RU"/>
         </w:rPr>
         <w:t>&gt;</w:t>
       </w:r>
@@ -9104,7 +10466,7 @@
           <w:rFonts w:ascii="Courier New" w:hAnsi="Courier New" w:cs="Courier New"/>
           <w:color w:val="C0C0C0"/>
           <w:sz w:val="20"/>
-          <w:lang w:val="en-US" w:eastAsia="ru-RU"/>
+          <w:lang w:eastAsia="ru-RU"/>
         </w:rPr>
         <w:t xml:space="preserve"> </w:t>
       </w:r>
@@ -9114,7 +10476,63 @@
           <w:sz w:val="20"/>
           <w:lang w:val="en-US" w:eastAsia="ru-RU"/>
         </w:rPr>
-        <w:t>models;</w:t>
+        <w:t>models</w:t>
+      </w:r>
+      <w:r>
+        <w:rPr>
+          <w:rFonts w:ascii="Courier New" w:hAnsi="Courier New" w:cs="Courier New"/>
+          <w:sz w:val="20"/>
+          <w:lang w:eastAsia="ru-RU"/>
+        </w:rPr>
+        <w:t>;</w:t>
+      </w:r>
+      <w:r>
+        <w:rPr>
+          <w:rFonts w:ascii="Courier New" w:hAnsi="Courier New" w:cs="Courier New"/>
+          <w:sz w:val="20"/>
+          <w:lang w:eastAsia="ru-RU"/>
+        </w:rPr>
+        <w:t xml:space="preserve"> // </w:t>
+      </w:r>
+      <w:r>
+        <w:rPr>
+          <w:rFonts w:ascii="Courier New" w:hAnsi="Courier New" w:cs="Courier New"/>
+          <w:sz w:val="20"/>
+          <w:lang w:eastAsia="ru-RU"/>
+        </w:rPr>
+        <w:t>Модели</w:t>
+      </w:r>
+      <w:r>
+        <w:rPr>
+          <w:rFonts w:ascii="Courier New" w:hAnsi="Courier New" w:cs="Courier New"/>
+          <w:sz w:val="20"/>
+          <w:lang w:eastAsia="ru-RU"/>
+        </w:rPr>
+        <w:t xml:space="preserve">, </w:t>
+      </w:r>
+      <w:r>
+        <w:rPr>
+          <w:rFonts w:ascii="Courier New" w:hAnsi="Courier New" w:cs="Courier New"/>
+          <w:sz w:val="20"/>
+          <w:lang w:eastAsia="ru-RU"/>
+        </w:rPr>
+        <w:t>размещённые</w:t>
+      </w:r>
+      <w:r>
+        <w:rPr>
+          <w:rFonts w:ascii="Courier New" w:hAnsi="Courier New" w:cs="Courier New"/>
+          <w:sz w:val="20"/>
+          <w:lang w:eastAsia="ru-RU"/>
+        </w:rPr>
+        <w:t xml:space="preserve"> </w:t>
+      </w:r>
+      <w:r>
+        <w:rPr>
+          <w:rFonts w:ascii="Courier New" w:hAnsi="Courier New" w:cs="Courier New"/>
+          <w:sz w:val="20"/>
+          <w:lang w:eastAsia="ru-RU"/>
+        </w:rPr>
+        <w:t>на сцене</w:t>
       </w:r>
     </w:p>
     <w:p>
@@ -9142,7 +10560,7 @@
         <w:rPr>
           <w:rFonts w:ascii="Courier New" w:hAnsi="Courier New" w:cs="Courier New"/>
           <w:sz w:val="20"/>
-          <w:lang w:val="en-US" w:eastAsia="ru-RU"/>
+          <w:lang w:eastAsia="ru-RU"/>
         </w:rPr>
       </w:pPr>
     </w:p>
@@ -9171,7 +10589,7 @@
         <w:rPr>
           <w:rFonts w:ascii="Courier New" w:hAnsi="Courier New" w:cs="Courier New"/>
           <w:sz w:val="20"/>
-          <w:lang w:val="en-US" w:eastAsia="ru-RU"/>
+          <w:lang w:eastAsia="ru-RU"/>
         </w:rPr>
       </w:pPr>
       <w:r>
@@ -9179,17 +10597,93 @@
           <w:rFonts w:ascii="Courier New" w:hAnsi="Courier New" w:cs="Courier New"/>
           <w:color w:val="7030A0"/>
           <w:sz w:val="20"/>
-          <w:lang w:val="en-US" w:eastAsia="ru-RU"/>
-        </w:rPr>
-        <w:t xml:space="preserve">    size_t </w:t>
-      </w:r>
-      <w:r>
-        <w:rPr>
-          <w:rFonts w:ascii="Courier New" w:hAnsi="Courier New" w:cs="Courier New"/>
-          <w:sz w:val="20"/>
-          <w:lang w:val="en-US" w:eastAsia="ru-RU"/>
-        </w:rPr>
-        <w:t>illumNum;</w:t>
+          <w:lang w:eastAsia="ru-RU"/>
+        </w:rPr>
+        <w:t xml:space="preserve">    </w:t>
+      </w:r>
+      <w:r>
+        <w:rPr>
+          <w:rFonts w:ascii="Courier New" w:hAnsi="Courier New" w:cs="Courier New"/>
+          <w:color w:val="7030A0"/>
+          <w:sz w:val="20"/>
+          <w:lang w:val="en-US" w:eastAsia="ru-RU"/>
+        </w:rPr>
+        <w:t>size</w:t>
+      </w:r>
+      <w:r>
+        <w:rPr>
+          <w:rFonts w:ascii="Courier New" w:hAnsi="Courier New" w:cs="Courier New"/>
+          <w:color w:val="7030A0"/>
+          <w:sz w:val="20"/>
+          <w:lang w:eastAsia="ru-RU"/>
+        </w:rPr>
+        <w:t>_</w:t>
+      </w:r>
+      <w:r>
+        <w:rPr>
+          <w:rFonts w:ascii="Courier New" w:hAnsi="Courier New" w:cs="Courier New"/>
+          <w:color w:val="7030A0"/>
+          <w:sz w:val="20"/>
+          <w:lang w:val="en-US" w:eastAsia="ru-RU"/>
+        </w:rPr>
+        <w:t>t</w:t>
+      </w:r>
+      <w:r>
+        <w:rPr>
+          <w:rFonts w:ascii="Courier New" w:hAnsi="Courier New" w:cs="Courier New"/>
+          <w:color w:val="7030A0"/>
+          <w:sz w:val="20"/>
+          <w:lang w:eastAsia="ru-RU"/>
+        </w:rPr>
+        <w:t xml:space="preserve"> </w:t>
+      </w:r>
+      <w:r>
+        <w:rPr>
+          <w:rFonts w:ascii="Courier New" w:hAnsi="Courier New" w:cs="Courier New"/>
+          <w:sz w:val="20"/>
+          <w:lang w:val="en-US" w:eastAsia="ru-RU"/>
+        </w:rPr>
+        <w:t>illumNum</w:t>
+      </w:r>
+      <w:r>
+        <w:rPr>
+          <w:rFonts w:ascii="Courier New" w:hAnsi="Courier New" w:cs="Courier New"/>
+          <w:sz w:val="20"/>
+          <w:lang w:eastAsia="ru-RU"/>
+        </w:rPr>
+        <w:t>;</w:t>
+      </w:r>
+      <w:r>
+        <w:rPr>
+          <w:rFonts w:ascii="Courier New" w:hAnsi="Courier New" w:cs="Courier New"/>
+          <w:sz w:val="20"/>
+          <w:lang w:eastAsia="ru-RU"/>
+        </w:rPr>
+        <w:t xml:space="preserve"> // </w:t>
+      </w:r>
+      <w:r>
+        <w:rPr>
+          <w:rFonts w:ascii="Courier New" w:hAnsi="Courier New" w:cs="Courier New"/>
+          <w:sz w:val="20"/>
+          <w:lang w:eastAsia="ru-RU"/>
+        </w:rPr>
+        <w:t>Количество</w:t>
+      </w:r>
+      <w:r>
+        <w:rPr>
+          <w:rFonts w:ascii="Courier New" w:hAnsi="Courier New" w:cs="Courier New"/>
+          <w:sz w:val="20"/>
+          <w:lang w:eastAsia="ru-RU"/>
+        </w:rPr>
+        <w:t xml:space="preserve"> </w:t>
+      </w:r>
+      <w:r>
+        <w:rPr>
+          <w:rFonts w:ascii="Courier New" w:hAnsi="Courier New" w:cs="Courier New"/>
+          <w:sz w:val="20"/>
+          <w:lang w:eastAsia="ru-RU"/>
+        </w:rPr>
+        <w:t>размещённых источников света на сцене</w:t>
       </w:r>
     </w:p>
     <w:p>
@@ -9217,7 +10711,7 @@
         <w:rPr>
           <w:rFonts w:ascii="Courier New" w:hAnsi="Courier New" w:cs="Courier New"/>
           <w:sz w:val="20"/>
-          <w:lang w:val="en-US" w:eastAsia="ru-RU"/>
+          <w:lang w:eastAsia="ru-RU"/>
         </w:rPr>
       </w:pPr>
       <w:r>
@@ -9225,10 +10719,11 @@
           <w:rFonts w:ascii="Courier New" w:hAnsi="Courier New" w:cs="Courier New"/>
           <w:color w:val="C0C0C0"/>
           <w:sz w:val="20"/>
-          <w:lang w:val="en-US" w:eastAsia="ru-RU"/>
+          <w:lang w:eastAsia="ru-RU"/>
         </w:rPr>
         <w:t xml:space="preserve">    </w:t>
       </w:r>
+      <w:proofErr w:type="gramStart"/>
       <w:r>
         <w:rPr>
           <w:rFonts w:ascii="Courier New" w:hAnsi="Courier New" w:cs="Courier New"/>
@@ -9236,13 +10731,32 @@
           <w:sz w:val="20"/>
           <w:lang w:val="en-US" w:eastAsia="ru-RU"/>
         </w:rPr>
-        <w:t>std::vector</w:t>
-      </w:r>
-      <w:r>
-        <w:rPr>
-          <w:rFonts w:ascii="Courier New" w:hAnsi="Courier New" w:cs="Courier New"/>
-          <w:sz w:val="20"/>
-          <w:lang w:val="en-US" w:eastAsia="ru-RU"/>
+        <w:t>std</w:t>
+      </w:r>
+      <w:r>
+        <w:rPr>
+          <w:rFonts w:ascii="Courier New" w:hAnsi="Courier New" w:cs="Courier New"/>
+          <w:color w:val="7030A0"/>
+          <w:sz w:val="20"/>
+          <w:lang w:eastAsia="ru-RU"/>
+        </w:rPr>
+        <w:t>::</w:t>
+      </w:r>
+      <w:proofErr w:type="gramEnd"/>
+      <w:r>
+        <w:rPr>
+          <w:rFonts w:ascii="Courier New" w:hAnsi="Courier New" w:cs="Courier New"/>
+          <w:color w:val="7030A0"/>
+          <w:sz w:val="20"/>
+          <w:lang w:val="en-US" w:eastAsia="ru-RU"/>
+        </w:rPr>
+        <w:t>vector</w:t>
+      </w:r>
+      <w:r>
+        <w:rPr>
+          <w:rFonts w:ascii="Courier New" w:hAnsi="Courier New" w:cs="Courier New"/>
+          <w:sz w:val="20"/>
+          <w:lang w:eastAsia="ru-RU"/>
         </w:rPr>
         <w:t>&lt;</w:t>
       </w:r>
@@ -9259,7 +10773,7 @@
         <w:rPr>
           <w:rFonts w:ascii="Courier New" w:hAnsi="Courier New" w:cs="Courier New"/>
           <w:sz w:val="20"/>
-          <w:lang w:val="en-US" w:eastAsia="ru-RU"/>
+          <w:lang w:eastAsia="ru-RU"/>
         </w:rPr>
         <w:t>&gt;</w:t>
       </w:r>
@@ -9268,7 +10782,7 @@
           <w:rFonts w:ascii="Courier New" w:hAnsi="Courier New" w:cs="Courier New"/>
           <w:color w:val="C0C0C0"/>
           <w:sz w:val="20"/>
-          <w:lang w:val="en-US" w:eastAsia="ru-RU"/>
+          <w:lang w:eastAsia="ru-RU"/>
         </w:rPr>
         <w:t xml:space="preserve"> </w:t>
       </w:r>
@@ -9278,7 +10792,71 @@
           <w:sz w:val="20"/>
           <w:lang w:val="en-US" w:eastAsia="ru-RU"/>
         </w:rPr>
-        <w:t>illuminants;</w:t>
+        <w:t>illuminants</w:t>
+      </w:r>
+      <w:r>
+        <w:rPr>
+          <w:rFonts w:ascii="Courier New" w:hAnsi="Courier New" w:cs="Courier New"/>
+          <w:sz w:val="20"/>
+          <w:lang w:eastAsia="ru-RU"/>
+        </w:rPr>
+        <w:t>;</w:t>
+      </w:r>
+      <w:r>
+        <w:rPr>
+          <w:rFonts w:ascii="Courier New" w:hAnsi="Courier New" w:cs="Courier New"/>
+          <w:sz w:val="20"/>
+          <w:lang w:eastAsia="ru-RU"/>
+        </w:rPr>
+        <w:t xml:space="preserve"> // </w:t>
+      </w:r>
+      <w:r>
+        <w:rPr>
+          <w:rFonts w:ascii="Courier New" w:hAnsi="Courier New" w:cs="Courier New"/>
+          <w:sz w:val="20"/>
+          <w:lang w:eastAsia="ru-RU"/>
+        </w:rPr>
+        <w:t>Источники</w:t>
+      </w:r>
+      <w:r>
+        <w:rPr>
+          <w:rFonts w:ascii="Courier New" w:hAnsi="Courier New" w:cs="Courier New"/>
+          <w:sz w:val="20"/>
+          <w:lang w:eastAsia="ru-RU"/>
+        </w:rPr>
+        <w:t xml:space="preserve">, </w:t>
+      </w:r>
+      <w:r>
+        <w:rPr>
+          <w:rFonts w:ascii="Courier New" w:hAnsi="Courier New" w:cs="Courier New"/>
+          <w:sz w:val="20"/>
+          <w:lang w:eastAsia="ru-RU"/>
+        </w:rPr>
+        <w:t xml:space="preserve">размещённые </w:t>
+      </w:r>
+      <w:r>
+        <w:rPr>
+          <w:rFonts w:ascii="Courier New" w:hAnsi="Courier New" w:cs="Courier New"/>
+          <w:sz w:val="20"/>
+          <w:lang w:eastAsia="ru-RU"/>
+        </w:rPr>
+        <w:t>на</w:t>
+      </w:r>
+      <w:r>
+        <w:rPr>
+          <w:rFonts w:ascii="Courier New" w:hAnsi="Courier New" w:cs="Courier New"/>
+          <w:sz w:val="20"/>
+          <w:lang w:eastAsia="ru-RU"/>
+        </w:rPr>
+        <w:t xml:space="preserve"> </w:t>
+      </w:r>
+      <w:r>
+        <w:rPr>
+          <w:rFonts w:ascii="Courier New" w:hAnsi="Courier New" w:cs="Courier New"/>
+          <w:sz w:val="20"/>
+          <w:lang w:eastAsia="ru-RU"/>
+        </w:rPr>
+        <w:t>сцене</w:t>
       </w:r>
     </w:p>
     <w:p>
@@ -9306,7 +10884,7 @@
         <w:rPr>
           <w:rFonts w:ascii="Courier New" w:hAnsi="Courier New" w:cs="Courier New"/>
           <w:sz w:val="20"/>
-          <w:lang w:val="en-US" w:eastAsia="ru-RU"/>
+          <w:lang w:eastAsia="ru-RU"/>
         </w:rPr>
       </w:pPr>
     </w:p>
@@ -9335,7 +10913,7 @@
         <w:rPr>
           <w:rFonts w:ascii="Courier New" w:hAnsi="Courier New" w:cs="Courier New"/>
           <w:sz w:val="20"/>
-          <w:lang w:val="en-US" w:eastAsia="ru-RU"/>
+          <w:lang w:eastAsia="ru-RU"/>
         </w:rPr>
       </w:pPr>
       <w:r>
@@ -9343,10 +10921,11 @@
           <w:rFonts w:ascii="Courier New" w:hAnsi="Courier New" w:cs="Courier New"/>
           <w:color w:val="C0C0C0"/>
           <w:sz w:val="20"/>
-          <w:lang w:val="en-US" w:eastAsia="ru-RU"/>
+          <w:lang w:eastAsia="ru-RU"/>
         </w:rPr>
         <w:t xml:space="preserve">    </w:t>
       </w:r>
+      <w:proofErr w:type="gramStart"/>
       <w:r>
         <w:rPr>
           <w:rFonts w:ascii="Courier New" w:hAnsi="Courier New" w:cs="Courier New"/>
@@ -9354,13 +10933,32 @@
           <w:sz w:val="20"/>
           <w:lang w:val="en-US" w:eastAsia="ru-RU"/>
         </w:rPr>
-        <w:t>std::vector</w:t>
-      </w:r>
-      <w:r>
-        <w:rPr>
-          <w:rFonts w:ascii="Courier New" w:hAnsi="Courier New" w:cs="Courier New"/>
-          <w:sz w:val="20"/>
-          <w:lang w:val="en-US" w:eastAsia="ru-RU"/>
+        <w:t>std</w:t>
+      </w:r>
+      <w:r>
+        <w:rPr>
+          <w:rFonts w:ascii="Courier New" w:hAnsi="Courier New" w:cs="Courier New"/>
+          <w:color w:val="7030A0"/>
+          <w:sz w:val="20"/>
+          <w:lang w:eastAsia="ru-RU"/>
+        </w:rPr>
+        <w:t>::</w:t>
+      </w:r>
+      <w:proofErr w:type="gramEnd"/>
+      <w:r>
+        <w:rPr>
+          <w:rFonts w:ascii="Courier New" w:hAnsi="Courier New" w:cs="Courier New"/>
+          <w:color w:val="7030A0"/>
+          <w:sz w:val="20"/>
+          <w:lang w:val="en-US" w:eastAsia="ru-RU"/>
+        </w:rPr>
+        <w:t>vector</w:t>
+      </w:r>
+      <w:r>
+        <w:rPr>
+          <w:rFonts w:ascii="Courier New" w:hAnsi="Courier New" w:cs="Courier New"/>
+          <w:sz w:val="20"/>
+          <w:lang w:eastAsia="ru-RU"/>
         </w:rPr>
         <w:t>&lt;</w:t>
       </w:r>
@@ -9371,13 +10969,31 @@
           <w:sz w:val="20"/>
           <w:lang w:val="en-US" w:eastAsia="ru-RU"/>
         </w:rPr>
-        <w:t>std::vector</w:t>
-      </w:r>
-      <w:r>
-        <w:rPr>
-          <w:rFonts w:ascii="Courier New" w:hAnsi="Courier New" w:cs="Courier New"/>
-          <w:sz w:val="20"/>
-          <w:lang w:val="en-US" w:eastAsia="ru-RU"/>
+        <w:t>std</w:t>
+      </w:r>
+      <w:r>
+        <w:rPr>
+          <w:rFonts w:ascii="Courier New" w:hAnsi="Courier New" w:cs="Courier New"/>
+          <w:color w:val="7030A0"/>
+          <w:sz w:val="20"/>
+          <w:lang w:eastAsia="ru-RU"/>
+        </w:rPr>
+        <w:t>::</w:t>
+      </w:r>
+      <w:r>
+        <w:rPr>
+          <w:rFonts w:ascii="Courier New" w:hAnsi="Courier New" w:cs="Courier New"/>
+          <w:color w:val="7030A0"/>
+          <w:sz w:val="20"/>
+          <w:lang w:val="en-US" w:eastAsia="ru-RU"/>
+        </w:rPr>
+        <w:t>vector</w:t>
+      </w:r>
+      <w:r>
+        <w:rPr>
+          <w:rFonts w:ascii="Courier New" w:hAnsi="Courier New" w:cs="Courier New"/>
+          <w:sz w:val="20"/>
+          <w:lang w:eastAsia="ru-RU"/>
         </w:rPr>
         <w:t>&lt;</w:t>
       </w:r>
@@ -9394,7 +11010,7 @@
         <w:rPr>
           <w:rFonts w:ascii="Courier New" w:hAnsi="Courier New" w:cs="Courier New"/>
           <w:sz w:val="20"/>
-          <w:lang w:val="en-US" w:eastAsia="ru-RU"/>
+          <w:lang w:eastAsia="ru-RU"/>
         </w:rPr>
         <w:t>&gt;&gt;</w:t>
       </w:r>
@@ -9403,7 +11019,7 @@
           <w:rFonts w:ascii="Courier New" w:hAnsi="Courier New" w:cs="Courier New"/>
           <w:color w:val="C0C0C0"/>
           <w:sz w:val="20"/>
-          <w:lang w:val="en-US" w:eastAsia="ru-RU"/>
+          <w:lang w:eastAsia="ru-RU"/>
         </w:rPr>
         <w:t xml:space="preserve"> </w:t>
       </w:r>
@@ -9413,15 +11029,360 @@
           <w:sz w:val="20"/>
           <w:lang w:val="en-US" w:eastAsia="ru-RU"/>
         </w:rPr>
-        <w:t>cellsMap</w:t>
-      </w:r>
-      <w:r>
-        <w:rPr>
-          <w:rFonts w:ascii="Courier New" w:hAnsi="Courier New" w:cs="Courier New"/>
-          <w:sz w:val="20"/>
-          <w:lang w:val="en-US" w:eastAsia="ru-RU"/>
+        <w:t>cells</w:t>
+      </w:r>
+      <w:r>
+        <w:rPr>
+          <w:rFonts w:ascii="Courier New" w:hAnsi="Courier New" w:cs="Courier New"/>
+          <w:sz w:val="20"/>
+          <w:lang w:val="en-US" w:eastAsia="ru-RU"/>
+        </w:rPr>
+        <w:t>Bool</w:t>
+      </w:r>
+      <w:r>
+        <w:rPr>
+          <w:rFonts w:ascii="Courier New" w:hAnsi="Courier New" w:cs="Courier New"/>
+          <w:sz w:val="20"/>
+          <w:lang w:val="en-US" w:eastAsia="ru-RU"/>
+        </w:rPr>
+        <w:t>Map</w:t>
+      </w:r>
+      <w:r>
+        <w:rPr>
+          <w:rFonts w:ascii="Courier New" w:hAnsi="Courier New" w:cs="Courier New"/>
+          <w:sz w:val="20"/>
+          <w:lang w:eastAsia="ru-RU"/>
         </w:rPr>
         <w:t>;</w:t>
+      </w:r>
+      <w:r>
+        <w:rPr>
+          <w:rFonts w:ascii="Courier New" w:hAnsi="Courier New" w:cs="Courier New"/>
+          <w:sz w:val="20"/>
+          <w:lang w:eastAsia="ru-RU"/>
+        </w:rPr>
+        <w:t xml:space="preserve"> // </w:t>
+      </w:r>
+      <w:r>
+        <w:rPr>
+          <w:rFonts w:ascii="Courier New" w:hAnsi="Courier New" w:cs="Courier New"/>
+          <w:sz w:val="20"/>
+          <w:lang w:eastAsia="ru-RU"/>
+        </w:rPr>
+        <w:t>Таблица</w:t>
+      </w:r>
+      <w:r>
+        <w:rPr>
+          <w:rFonts w:ascii="Courier New" w:hAnsi="Courier New" w:cs="Courier New"/>
+          <w:sz w:val="20"/>
+          <w:lang w:eastAsia="ru-RU"/>
+        </w:rPr>
+        <w:t xml:space="preserve"> </w:t>
+      </w:r>
+      <w:r>
+        <w:rPr>
+          <w:rFonts w:ascii="Courier New" w:hAnsi="Courier New" w:cs="Courier New"/>
+          <w:sz w:val="20"/>
+          <w:lang w:eastAsia="ru-RU"/>
+        </w:rPr>
+        <w:t xml:space="preserve">занятости </w:t>
+      </w:r>
+      <w:r>
+        <w:rPr>
+          <w:rFonts w:ascii="Courier New" w:hAnsi="Courier New" w:cs="Courier New"/>
+          <w:sz w:val="20"/>
+          <w:lang w:eastAsia="ru-RU"/>
+        </w:rPr>
+        <w:t>ячеек сцены</w:t>
+      </w:r>
+    </w:p>
+    <w:p>
+      <w:pPr>
+        <w:tabs>
+          <w:tab w:val="left" w:pos="916"/>
+          <w:tab w:val="left" w:pos="1832"/>
+          <w:tab w:val="left" w:pos="2748"/>
+          <w:tab w:val="left" w:pos="3664"/>
+          <w:tab w:val="left" w:pos="4580"/>
+          <w:tab w:val="left" w:pos="5496"/>
+          <w:tab w:val="left" w:pos="6412"/>
+          <w:tab w:val="left" w:pos="7328"/>
+          <w:tab w:val="left" w:pos="8244"/>
+          <w:tab w:val="left" w:pos="9160"/>
+          <w:tab w:val="left" w:pos="10076"/>
+          <w:tab w:val="left" w:pos="10992"/>
+          <w:tab w:val="left" w:pos="11908"/>
+          <w:tab w:val="left" w:pos="12824"/>
+          <w:tab w:val="left" w:pos="13740"/>
+          <w:tab w:val="left" w:pos="14656"/>
+        </w:tabs>
+        <w:spacing w:after="0" w:line="240" w:lineRule="auto"/>
+        <w:jc w:val="left"/>
+        <w:rPr>
+          <w:rFonts w:ascii="Courier New" w:hAnsi="Courier New" w:cs="Courier New"/>
+          <w:sz w:val="20"/>
+          <w:lang w:eastAsia="ru-RU"/>
+        </w:rPr>
+      </w:pPr>
+      <w:r>
+        <w:rPr>
+          <w:rFonts w:ascii="Courier New" w:hAnsi="Courier New" w:cs="Courier New"/>
+          <w:sz w:val="20"/>
+          <w:lang w:eastAsia="ru-RU"/>
+        </w:rPr>
+        <w:tab/>
+      </w:r>
+      <w:r>
+        <w:rPr>
+          <w:rFonts w:ascii="Courier New" w:hAnsi="Courier New" w:cs="Courier New"/>
+          <w:sz w:val="20"/>
+          <w:lang w:eastAsia="ru-RU"/>
+        </w:rPr>
+        <w:t xml:space="preserve">  </w:t>
+      </w:r>
+      <w:proofErr w:type="gramStart"/>
+      <w:r>
+        <w:rPr>
+          <w:rFonts w:ascii="Courier New" w:hAnsi="Courier New" w:cs="Courier New"/>
+          <w:color w:val="7030A0"/>
+          <w:sz w:val="20"/>
+          <w:lang w:val="en-US" w:eastAsia="ru-RU"/>
+        </w:rPr>
+        <w:t>std</w:t>
+      </w:r>
+      <w:r>
+        <w:rPr>
+          <w:rFonts w:ascii="Courier New" w:hAnsi="Courier New" w:cs="Courier New"/>
+          <w:color w:val="7030A0"/>
+          <w:sz w:val="20"/>
+          <w:lang w:eastAsia="ru-RU"/>
+        </w:rPr>
+        <w:t>::</w:t>
+      </w:r>
+      <w:proofErr w:type="gramEnd"/>
+      <w:r>
+        <w:rPr>
+          <w:rFonts w:ascii="Courier New" w:hAnsi="Courier New" w:cs="Courier New"/>
+          <w:color w:val="7030A0"/>
+          <w:sz w:val="20"/>
+          <w:lang w:val="en-US" w:eastAsia="ru-RU"/>
+        </w:rPr>
+        <w:t>vector</w:t>
+      </w:r>
+      <w:r>
+        <w:rPr>
+          <w:rFonts w:ascii="Courier New" w:hAnsi="Courier New" w:cs="Courier New"/>
+          <w:sz w:val="20"/>
+          <w:lang w:eastAsia="ru-RU"/>
+        </w:rPr>
+        <w:t>&lt;</w:t>
+      </w:r>
+      <w:r>
+        <w:rPr>
+          <w:rFonts w:ascii="Courier New" w:hAnsi="Courier New" w:cs="Courier New"/>
+          <w:color w:val="7030A0"/>
+          <w:sz w:val="20"/>
+          <w:lang w:val="en-US" w:eastAsia="ru-RU"/>
+        </w:rPr>
+        <w:t>std</w:t>
+      </w:r>
+      <w:r>
+        <w:rPr>
+          <w:rFonts w:ascii="Courier New" w:hAnsi="Courier New" w:cs="Courier New"/>
+          <w:color w:val="7030A0"/>
+          <w:sz w:val="20"/>
+          <w:lang w:eastAsia="ru-RU"/>
+        </w:rPr>
+        <w:t>::</w:t>
+      </w:r>
+      <w:r>
+        <w:rPr>
+          <w:rFonts w:ascii="Courier New" w:hAnsi="Courier New" w:cs="Courier New"/>
+          <w:color w:val="7030A0"/>
+          <w:sz w:val="20"/>
+          <w:lang w:val="en-US" w:eastAsia="ru-RU"/>
+        </w:rPr>
+        <w:t>vector</w:t>
+      </w:r>
+      <w:r>
+        <w:rPr>
+          <w:rFonts w:ascii="Courier New" w:hAnsi="Courier New" w:cs="Courier New"/>
+          <w:sz w:val="20"/>
+          <w:lang w:eastAsia="ru-RU"/>
+        </w:rPr>
+        <w:t>&lt;</w:t>
+      </w:r>
+      <w:r>
+        <w:rPr>
+          <w:rFonts w:ascii="Courier New" w:hAnsi="Courier New" w:cs="Courier New"/>
+          <w:color w:val="0070C0"/>
+          <w:sz w:val="20"/>
+          <w:lang w:val="en-US" w:eastAsia="ru-RU"/>
+        </w:rPr>
+        <w:t>size</w:t>
+      </w:r>
+      <w:r>
+        <w:rPr>
+          <w:rFonts w:ascii="Courier New" w:hAnsi="Courier New" w:cs="Courier New"/>
+          <w:color w:val="0070C0"/>
+          <w:sz w:val="20"/>
+          <w:lang w:eastAsia="ru-RU"/>
+        </w:rPr>
+        <w:t>_</w:t>
+      </w:r>
+      <w:r>
+        <w:rPr>
+          <w:rFonts w:ascii="Courier New" w:hAnsi="Courier New" w:cs="Courier New"/>
+          <w:color w:val="0070C0"/>
+          <w:sz w:val="20"/>
+          <w:lang w:val="en-US" w:eastAsia="ru-RU"/>
+        </w:rPr>
+        <w:t>t</w:t>
+      </w:r>
+      <w:r>
+        <w:rPr>
+          <w:rFonts w:ascii="Courier New" w:hAnsi="Courier New" w:cs="Courier New"/>
+          <w:sz w:val="20"/>
+          <w:lang w:eastAsia="ru-RU"/>
+        </w:rPr>
+        <w:t>&gt;&gt;</w:t>
+      </w:r>
+      <w:r>
+        <w:rPr>
+          <w:rFonts w:ascii="Courier New" w:hAnsi="Courier New" w:cs="Courier New"/>
+          <w:color w:val="C0C0C0"/>
+          <w:sz w:val="20"/>
+          <w:lang w:eastAsia="ru-RU"/>
+        </w:rPr>
+        <w:t xml:space="preserve"> </w:t>
+      </w:r>
+      <w:r>
+        <w:rPr>
+          <w:rFonts w:ascii="Courier New" w:hAnsi="Courier New" w:cs="Courier New"/>
+          <w:sz w:val="20"/>
+          <w:lang w:val="en-US" w:eastAsia="ru-RU"/>
+        </w:rPr>
+        <w:t>cells</w:t>
+      </w:r>
+      <w:r>
+        <w:rPr>
+          <w:rFonts w:ascii="Courier New" w:hAnsi="Courier New" w:cs="Courier New"/>
+          <w:sz w:val="20"/>
+          <w:lang w:val="en-US" w:eastAsia="ru-RU"/>
+        </w:rPr>
+        <w:t>Models</w:t>
+      </w:r>
+      <w:r>
+        <w:rPr>
+          <w:rFonts w:ascii="Courier New" w:hAnsi="Courier New" w:cs="Courier New"/>
+          <w:sz w:val="20"/>
+          <w:lang w:val="en-US" w:eastAsia="ru-RU"/>
+        </w:rPr>
+        <w:t>Map</w:t>
+      </w:r>
+      <w:r>
+        <w:rPr>
+          <w:rFonts w:ascii="Courier New" w:hAnsi="Courier New" w:cs="Courier New"/>
+          <w:sz w:val="20"/>
+          <w:lang w:eastAsia="ru-RU"/>
+        </w:rPr>
+        <w:t xml:space="preserve">; // </w:t>
+      </w:r>
+      <w:r>
+        <w:rPr>
+          <w:rFonts w:ascii="Courier New" w:hAnsi="Courier New" w:cs="Courier New"/>
+          <w:sz w:val="20"/>
+          <w:lang w:eastAsia="ru-RU"/>
+        </w:rPr>
+        <w:t>Таблица</w:t>
+      </w:r>
+      <w:r>
+        <w:rPr>
+          <w:rFonts w:ascii="Courier New" w:hAnsi="Courier New" w:cs="Courier New"/>
+          <w:sz w:val="20"/>
+          <w:lang w:eastAsia="ru-RU"/>
+        </w:rPr>
+        <w:t xml:space="preserve">, </w:t>
+      </w:r>
+      <w:r>
+        <w:rPr>
+          <w:rFonts w:ascii="Courier New" w:hAnsi="Courier New" w:cs="Courier New"/>
+          <w:sz w:val="20"/>
+          <w:lang w:eastAsia="ru-RU"/>
+        </w:rPr>
+        <w:t>описывающая</w:t>
+      </w:r>
+      <w:r>
+        <w:rPr>
+          <w:rFonts w:ascii="Courier New" w:hAnsi="Courier New" w:cs="Courier New"/>
+          <w:sz w:val="20"/>
+          <w:lang w:eastAsia="ru-RU"/>
+        </w:rPr>
+        <w:t xml:space="preserve"> </w:t>
+      </w:r>
+      <w:r>
+        <w:rPr>
+          <w:rFonts w:ascii="Courier New" w:hAnsi="Courier New" w:cs="Courier New"/>
+          <w:sz w:val="20"/>
+          <w:lang w:eastAsia="ru-RU"/>
+        </w:rPr>
+        <w:t>номер</w:t>
+      </w:r>
+      <w:r>
+        <w:rPr>
+          <w:rFonts w:ascii="Courier New" w:hAnsi="Courier New" w:cs="Courier New"/>
+          <w:sz w:val="20"/>
+          <w:lang w:eastAsia="ru-RU"/>
+        </w:rPr>
+        <w:t>а</w:t>
+      </w:r>
+      <w:r>
+        <w:rPr>
+          <w:rFonts w:ascii="Courier New" w:hAnsi="Courier New" w:cs="Courier New"/>
+          <w:sz w:val="20"/>
+          <w:lang w:eastAsia="ru-RU"/>
+        </w:rPr>
+        <w:t xml:space="preserve"> модел</w:t>
+      </w:r>
+      <w:r>
+        <w:rPr>
+          <w:rFonts w:ascii="Courier New" w:hAnsi="Courier New" w:cs="Courier New"/>
+          <w:sz w:val="20"/>
+          <w:lang w:eastAsia="ru-RU"/>
+        </w:rPr>
+        <w:t>ей</w:t>
+      </w:r>
+      <w:r>
+        <w:rPr>
+          <w:rFonts w:ascii="Courier New" w:hAnsi="Courier New" w:cs="Courier New"/>
+          <w:sz w:val="20"/>
+          <w:lang w:eastAsia="ru-RU"/>
+        </w:rPr>
+        <w:t xml:space="preserve">, </w:t>
+      </w:r>
+      <w:r>
+        <w:rPr>
+          <w:rFonts w:ascii="Courier New" w:hAnsi="Courier New" w:cs="Courier New"/>
+          <w:sz w:val="20"/>
+          <w:lang w:eastAsia="ru-RU"/>
+        </w:rPr>
+        <w:t xml:space="preserve">которые занимают </w:t>
+      </w:r>
+      <w:r>
+        <w:rPr>
+          <w:rFonts w:ascii="Courier New" w:hAnsi="Courier New" w:cs="Courier New"/>
+          <w:sz w:val="20"/>
+          <w:lang w:eastAsia="ru-RU"/>
+        </w:rPr>
+        <w:t>ячейк</w:t>
+      </w:r>
+      <w:r>
+        <w:rPr>
+          <w:rFonts w:ascii="Courier New" w:hAnsi="Courier New" w:cs="Courier New"/>
+          <w:sz w:val="20"/>
+          <w:lang w:eastAsia="ru-RU"/>
+        </w:rPr>
+        <w:t>и</w:t>
       </w:r>
     </w:p>
     <w:p>
@@ -9578,7 +11539,6 @@
         <w:pStyle w:val="4"/>
       </w:pPr>
       <w:r>
-        <w:lastRenderedPageBreak/>
         <w:t>Список доступных объектов (</w:t>
       </w:r>
       <w:r>
@@ -9601,33 +11561,17 @@
       <w:r>
         <w:t xml:space="preserve"> сцены.</w:t>
       </w:r>
-    </w:p>
-    <w:p>
-      <w:pPr>
-        <w:jc w:val="center"/>
-        <w:rPr>
-          <w:noProof/>
-        </w:rPr>
-      </w:pPr>
     </w:p>
     <w:p>
       <w:pPr>
         <w:keepNext/>
         <w:jc w:val="center"/>
+      </w:pPr>
+      <w:r>
         <w:rPr>
           <w:noProof/>
         </w:rPr>
-      </w:pPr>
-    </w:p>
-    <w:p>
-      <w:pPr>
-        <w:keepNext/>
-        <w:jc w:val="center"/>
-      </w:pPr>
-      <w:r>
-        <w:rPr>
-          <w:noProof/>
-        </w:rPr>
+        <w:lastRenderedPageBreak/>
         <w:drawing>
           <wp:inline distT="0" distB="0" distL="0" distR="0" wp14:anchorId="63A48003" wp14:editId="76FEEE42">
             <wp:extent cx="1543050" cy="3752850"/>
@@ -9768,11 +11712,10 @@
         <w:rPr>
           <w:noProof/>
         </w:rPr>
-        <w:lastRenderedPageBreak/>
         <w:drawing>
-          <wp:inline distT="0" distB="0" distL="0" distR="0" wp14:anchorId="2C244F85" wp14:editId="24DB397C">
-            <wp:extent cx="2057400" cy="1098821"/>
-            <wp:effectExtent l="0" t="0" r="0" b="6350"/>
+          <wp:inline distT="0" distB="0" distL="0" distR="0" wp14:anchorId="2C244F85" wp14:editId="54307735">
+            <wp:extent cx="2981325" cy="1592273"/>
+            <wp:effectExtent l="0" t="0" r="0" b="8255"/>
             <wp:docPr id="8" name="Рисунок 8"/>
             <wp:cNvGraphicFramePr>
               <a:graphicFrameLocks xmlns:a="http://schemas.openxmlformats.org/drawingml/2006/main" noChangeAspect="1"/>
@@ -9792,7 +11735,7 @@
                   <pic:spPr bwMode="auto">
                     <a:xfrm>
                       <a:off x="0" y="0"/>
-                      <a:ext cx="2140056" cy="1142966"/>
+                      <a:ext cx="3148588" cy="1681605"/>
                     </a:xfrm>
                     <a:prstGeom prst="rect">
                       <a:avLst/>
@@ -9878,6 +11821,7 @@
         <w:pStyle w:val="4"/>
       </w:pPr>
       <w:r>
+        <w:lastRenderedPageBreak/>
         <w:t>Работа с объектом (</w:t>
       </w:r>
       <w:r>
@@ -9903,13 +11847,6 @@
       <w:r>
         <w:t>изменить его ориентацию в пространстве.</w:t>
       </w:r>
-    </w:p>
-    <w:p>
-      <w:pPr>
-        <w:rPr>
-          <w:noProof/>
-        </w:rPr>
-      </w:pPr>
     </w:p>
     <w:p>
       <w:pPr>
@@ -9921,9 +11858,9 @@
           <w:noProof/>
         </w:rPr>
         <w:drawing>
-          <wp:inline distT="0" distB="0" distL="0" distR="0" wp14:anchorId="1FCF3A04" wp14:editId="67363CD7">
-            <wp:extent cx="2164876" cy="895350"/>
-            <wp:effectExtent l="0" t="0" r="6985" b="0"/>
+          <wp:inline distT="0" distB="0" distL="0" distR="0" wp14:anchorId="1FCF3A04" wp14:editId="379F840C">
+            <wp:extent cx="3040040" cy="1257300"/>
+            <wp:effectExtent l="0" t="0" r="8255" b="0"/>
             <wp:docPr id="9" name="Рисунок 9"/>
             <wp:cNvGraphicFramePr>
               <a:graphicFrameLocks xmlns:a="http://schemas.openxmlformats.org/drawingml/2006/main" noChangeAspect="1"/>
@@ -9943,7 +11880,7 @@
                   <pic:spPr bwMode="auto">
                     <a:xfrm>
                       <a:off x="0" y="0"/>
-                      <a:ext cx="2214402" cy="915833"/>
+                      <a:ext cx="3115045" cy="1288321"/>
                     </a:xfrm>
                     <a:prstGeom prst="rect">
                       <a:avLst/>
@@ -10066,6 +12003,7 @@
       </w:pPr>
       <w:bookmarkStart w:id="21" w:name="_Toc45454586"/>
       <w:r>
+        <w:lastRenderedPageBreak/>
         <w:t>Заключение</w:t>
       </w:r>
       <w:bookmarkEnd w:id="21"/>
@@ -10199,6 +12137,7 @@
       </w:pPr>
       <w:bookmarkStart w:id="22" w:name="_Toc45454587"/>
       <w:r>
+        <w:lastRenderedPageBreak/>
         <w:t>Список</w:t>
       </w:r>
       <w:r>
@@ -13059,7 +14998,6 @@
   <w:style w:type="character" w:default="1" w:styleId="a0">
     <w:name w:val="Default Paragraph Font"/>
     <w:uiPriority w:val="1"/>
-    <w:semiHidden/>
     <w:unhideWhenUsed/>
   </w:style>
   <w:style w:type="table" w:default="1" w:styleId="a1">

</xml_diff>

<commit_message>
ADD: info for Rob
</commit_message>
<xml_diff>
--- a/Summer/SummerReport.docx
+++ b/Summer/SummerReport.docx
@@ -270,7 +270,6 @@
         <w:tab/>
         <w:t xml:space="preserve">       </w:t>
       </w:r>
-      <w:proofErr w:type="gramStart"/>
       <w:r>
         <w:rPr>
           <w:rFonts w:eastAsia="Calibri"/>
@@ -280,7 +279,6 @@
         <w:tab/>
         <w:t xml:space="preserve">  «</w:t>
       </w:r>
-      <w:proofErr w:type="gramEnd"/>
       <w:r>
         <w:rPr>
           <w:rFonts w:eastAsia="Calibri"/>
@@ -4047,6 +4045,822 @@
     </w:p>
     <w:p>
       <w:r>
+        <w:t>Данный алгоритм работает</w:t>
+      </w:r>
+      <w:r>
+        <w:t xml:space="preserve"> в объектном пространстве, при этом решая задачу только с выпуклыми телами.</w:t>
+      </w:r>
+    </w:p>
+    <w:p>
+      <w:r>
+        <w:t>Предусмотрено выполнения ряда шагов:</w:t>
+      </w:r>
+    </w:p>
+    <w:p>
+      <w:r>
+        <w:t xml:space="preserve">1. Этап подготовки исходных данных. На данном этапе должна быть задана информация о телах. Для каждого тела сцены должна быть сформирована матрица тела </w:t>
+      </w:r>
+      <m:oMath>
+        <m:r>
+          <w:rPr>
+            <w:rFonts w:ascii="Cambria Math" w:hAnsi="Cambria Math"/>
+            <w:lang w:val="en-US"/>
+          </w:rPr>
+          <m:t>V</m:t>
+        </m:r>
+      </m:oMath>
+      <w:r>
+        <w:t xml:space="preserve">. </w:t>
+      </w:r>
+      <w:r>
+        <w:t xml:space="preserve">Размерность матрицы - </w:t>
+      </w:r>
+      <m:oMath>
+        <m:r>
+          <w:rPr>
+            <w:rFonts w:ascii="Cambria Math" w:hAnsi="Cambria Math"/>
+          </w:rPr>
+          <m:t>4*n</m:t>
+        </m:r>
+      </m:oMath>
+      <w:r>
+        <w:rPr>
+          <w:lang w:val="en-US"/>
+        </w:rPr>
+        <w:t xml:space="preserve">, </w:t>
+      </w:r>
+      <w:r>
+        <w:t xml:space="preserve">где </w:t>
+      </w:r>
+      <m:oMath>
+        <m:r>
+          <w:rPr>
+            <w:rFonts w:ascii="Cambria Math" w:hAnsi="Cambria Math"/>
+            <w:lang w:val="en-US"/>
+          </w:rPr>
+          <m:t>n</m:t>
+        </m:r>
+      </m:oMath>
+      <w:r>
+        <w:rPr>
+          <w:lang w:val="en-US"/>
+        </w:rPr>
+        <w:t xml:space="preserve"> – </w:t>
+      </w:r>
+      <w:r>
+        <w:t>количество граней тела.</w:t>
+      </w:r>
+    </w:p>
+    <w:p>
+      <w:r>
+        <w:lastRenderedPageBreak/>
+        <w:t xml:space="preserve">Каждый столбец матрицы представляет собой четыре коэффициента уравнения плоскости </w:t>
+      </w:r>
+      <m:oMath>
+        <m:r>
+          <w:rPr>
+            <w:rFonts w:ascii="Cambria Math" w:hAnsi="Cambria Math"/>
+          </w:rPr>
+          <m:t>ax+by+cz+d=0</m:t>
+        </m:r>
+      </m:oMath>
+      <w:r>
+        <w:t>, проходящей через очередную грань.</w:t>
+      </w:r>
+    </w:p>
+    <w:p>
+      <w:r>
+        <w:t>Таким образом, матрица тела будет представлена в следующем виде:</w:t>
+      </w:r>
+    </w:p>
+    <w:p>
+      <m:oMathPara>
+        <m:oMath>
+          <m:r>
+            <w:rPr>
+              <w:rFonts w:ascii="Cambria Math" w:hAnsi="Cambria Math"/>
+              <w:lang w:val="en-US"/>
+            </w:rPr>
+            <m:t>V=</m:t>
+          </m:r>
+          <m:d>
+            <m:dPr>
+              <m:ctrlPr>
+                <w:rPr>
+                  <w:rFonts w:ascii="Cambria Math" w:hAnsi="Cambria Math"/>
+                  <w:i/>
+                </w:rPr>
+              </m:ctrlPr>
+            </m:dPr>
+            <m:e>
+              <m:m>
+                <m:mPr>
+                  <m:mcs>
+                    <m:mc>
+                      <m:mcPr>
+                        <m:count m:val="2"/>
+                        <m:mcJc m:val="center"/>
+                      </m:mcPr>
+                    </m:mc>
+                  </m:mcs>
+                  <m:ctrlPr>
+                    <w:rPr>
+                      <w:rFonts w:ascii="Cambria Math" w:hAnsi="Cambria Math"/>
+                      <w:i/>
+                    </w:rPr>
+                  </m:ctrlPr>
+                </m:mPr>
+                <m:mr>
+                  <m:e>
+                    <m:m>
+                      <m:mPr>
+                        <m:mcs>
+                          <m:mc>
+                            <m:mcPr>
+                              <m:count m:val="2"/>
+                              <m:mcJc m:val="center"/>
+                            </m:mcPr>
+                          </m:mc>
+                        </m:mcs>
+                        <m:ctrlPr>
+                          <w:rPr>
+                            <w:rFonts w:ascii="Cambria Math" w:hAnsi="Cambria Math"/>
+                            <w:i/>
+                          </w:rPr>
+                        </m:ctrlPr>
+                      </m:mPr>
+                      <m:mr>
+                        <m:e>
+                          <m:m>
+                            <m:mPr>
+                              <m:mcs>
+                                <m:mc>
+                                  <m:mcPr>
+                                    <m:count m:val="1"/>
+                                    <m:mcJc m:val="center"/>
+                                  </m:mcPr>
+                                </m:mc>
+                              </m:mcs>
+                              <m:ctrlPr>
+                                <w:rPr>
+                                  <w:rFonts w:ascii="Cambria Math" w:hAnsi="Cambria Math"/>
+                                  <w:i/>
+                                </w:rPr>
+                              </m:ctrlPr>
+                            </m:mPr>
+                            <m:mr>
+                              <m:e>
+                                <m:sSub>
+                                  <m:sSubPr>
+                                    <m:ctrlPr>
+                                      <w:rPr>
+                                        <w:rFonts w:ascii="Cambria Math" w:hAnsi="Cambria Math"/>
+                                        <w:i/>
+                                        <w:lang w:val="en-US"/>
+                                      </w:rPr>
+                                    </m:ctrlPr>
+                                  </m:sSubPr>
+                                  <m:e>
+                                    <m:r>
+                                      <w:rPr>
+                                        <w:rFonts w:ascii="Cambria Math" w:hAnsi="Cambria Math"/>
+                                        <w:lang w:val="en-US"/>
+                                      </w:rPr>
+                                      <m:t>a</m:t>
+                                    </m:r>
+                                  </m:e>
+                                  <m:sub>
+                                    <m:r>
+                                      <w:rPr>
+                                        <w:rFonts w:ascii="Cambria Math" w:hAnsi="Cambria Math"/>
+                                      </w:rPr>
+                                      <m:t>1</m:t>
+                                    </m:r>
+                                  </m:sub>
+                                </m:sSub>
+                              </m:e>
+                            </m:mr>
+                            <m:mr>
+                              <m:e>
+                                <m:sSub>
+                                  <m:sSubPr>
+                                    <m:ctrlPr>
+                                      <w:rPr>
+                                        <w:rFonts w:ascii="Cambria Math" w:hAnsi="Cambria Math"/>
+                                        <w:i/>
+                                      </w:rPr>
+                                    </m:ctrlPr>
+                                  </m:sSubPr>
+                                  <m:e>
+                                    <m:r>
+                                      <w:rPr>
+                                        <w:rFonts w:ascii="Cambria Math" w:hAnsi="Cambria Math"/>
+                                      </w:rPr>
+                                      <m:t>b</m:t>
+                                    </m:r>
+                                  </m:e>
+                                  <m:sub>
+                                    <m:r>
+                                      <w:rPr>
+                                        <w:rFonts w:ascii="Cambria Math" w:hAnsi="Cambria Math"/>
+                                      </w:rPr>
+                                      <m:t>1</m:t>
+                                    </m:r>
+                                  </m:sub>
+                                </m:sSub>
+                              </m:e>
+                            </m:mr>
+                            <m:mr>
+                              <m:e>
+                                <m:m>
+                                  <m:mPr>
+                                    <m:mcs>
+                                      <m:mc>
+                                        <m:mcPr>
+                                          <m:count m:val="1"/>
+                                          <m:mcJc m:val="center"/>
+                                        </m:mcPr>
+                                      </m:mc>
+                                    </m:mcs>
+                                    <m:ctrlPr>
+                                      <w:rPr>
+                                        <w:rFonts w:ascii="Cambria Math" w:hAnsi="Cambria Math"/>
+                                        <w:i/>
+                                      </w:rPr>
+                                    </m:ctrlPr>
+                                  </m:mPr>
+                                  <m:mr>
+                                    <m:e>
+                                      <m:sSub>
+                                        <m:sSubPr>
+                                          <m:ctrlPr>
+                                            <w:rPr>
+                                              <w:rFonts w:ascii="Cambria Math" w:hAnsi="Cambria Math"/>
+                                              <w:i/>
+                                            </w:rPr>
+                                          </m:ctrlPr>
+                                        </m:sSubPr>
+                                        <m:e>
+                                          <m:r>
+                                            <w:rPr>
+                                              <w:rFonts w:ascii="Cambria Math" w:hAnsi="Cambria Math"/>
+                                            </w:rPr>
+                                            <m:t>c</m:t>
+                                          </m:r>
+                                        </m:e>
+                                        <m:sub>
+                                          <m:r>
+                                            <w:rPr>
+                                              <w:rFonts w:ascii="Cambria Math" w:hAnsi="Cambria Math"/>
+                                            </w:rPr>
+                                            <m:t>1</m:t>
+                                          </m:r>
+                                        </m:sub>
+                                      </m:sSub>
+                                    </m:e>
+                                  </m:mr>
+                                  <m:mr>
+                                    <m:e>
+                                      <m:sSub>
+                                        <m:sSubPr>
+                                          <m:ctrlPr>
+                                            <w:rPr>
+                                              <w:rFonts w:ascii="Cambria Math" w:hAnsi="Cambria Math"/>
+                                              <w:i/>
+                                            </w:rPr>
+                                          </m:ctrlPr>
+                                        </m:sSubPr>
+                                        <m:e>
+                                          <m:r>
+                                            <w:rPr>
+                                              <w:rFonts w:ascii="Cambria Math" w:hAnsi="Cambria Math"/>
+                                            </w:rPr>
+                                            <m:t>d</m:t>
+                                          </m:r>
+                                        </m:e>
+                                        <m:sub>
+                                          <m:r>
+                                            <w:rPr>
+                                              <w:rFonts w:ascii="Cambria Math" w:hAnsi="Cambria Math"/>
+                                            </w:rPr>
+                                            <m:t>1</m:t>
+                                          </m:r>
+                                        </m:sub>
+                                      </m:sSub>
+                                    </m:e>
+                                  </m:mr>
+                                </m:m>
+                              </m:e>
+                            </m:mr>
+                          </m:m>
+                        </m:e>
+                        <m:e>
+                          <m:m>
+                            <m:mPr>
+                              <m:mcs>
+                                <m:mc>
+                                  <m:mcPr>
+                                    <m:count m:val="1"/>
+                                    <m:mcJc m:val="center"/>
+                                  </m:mcPr>
+                                </m:mc>
+                              </m:mcs>
+                              <m:ctrlPr>
+                                <w:rPr>
+                                  <w:rFonts w:ascii="Cambria Math" w:hAnsi="Cambria Math"/>
+                                  <w:i/>
+                                </w:rPr>
+                              </m:ctrlPr>
+                            </m:mPr>
+                            <m:mr>
+                              <m:e>
+                                <m:sSub>
+                                  <m:sSubPr>
+                                    <m:ctrlPr>
+                                      <w:rPr>
+                                        <w:rFonts w:ascii="Cambria Math" w:hAnsi="Cambria Math"/>
+                                        <w:i/>
+                                      </w:rPr>
+                                    </m:ctrlPr>
+                                  </m:sSubPr>
+                                  <m:e>
+                                    <m:r>
+                                      <w:rPr>
+                                        <w:rFonts w:ascii="Cambria Math" w:hAnsi="Cambria Math"/>
+                                      </w:rPr>
+                                      <m:t>a</m:t>
+                                    </m:r>
+                                  </m:e>
+                                  <m:sub>
+                                    <m:r>
+                                      <w:rPr>
+                                        <w:rFonts w:ascii="Cambria Math" w:hAnsi="Cambria Math"/>
+                                      </w:rPr>
+                                      <m:t>2</m:t>
+                                    </m:r>
+                                  </m:sub>
+                                </m:sSub>
+                              </m:e>
+                            </m:mr>
+                            <m:mr>
+                              <m:e>
+                                <m:sSub>
+                                  <m:sSubPr>
+                                    <m:ctrlPr>
+                                      <w:rPr>
+                                        <w:rFonts w:ascii="Cambria Math" w:hAnsi="Cambria Math"/>
+                                        <w:i/>
+                                      </w:rPr>
+                                    </m:ctrlPr>
+                                  </m:sSubPr>
+                                  <m:e>
+                                    <m:r>
+                                      <w:rPr>
+                                        <w:rFonts w:ascii="Cambria Math" w:hAnsi="Cambria Math"/>
+                                      </w:rPr>
+                                      <m:t>b</m:t>
+                                    </m:r>
+                                  </m:e>
+                                  <m:sub>
+                                    <m:r>
+                                      <w:rPr>
+                                        <w:rFonts w:ascii="Cambria Math" w:hAnsi="Cambria Math"/>
+                                      </w:rPr>
+                                      <m:t>2</m:t>
+                                    </m:r>
+                                  </m:sub>
+                                </m:sSub>
+                              </m:e>
+                            </m:mr>
+                            <m:mr>
+                              <m:e>
+                                <m:m>
+                                  <m:mPr>
+                                    <m:mcs>
+                                      <m:mc>
+                                        <m:mcPr>
+                                          <m:count m:val="1"/>
+                                          <m:mcJc m:val="center"/>
+                                        </m:mcPr>
+                                      </m:mc>
+                                    </m:mcs>
+                                    <m:ctrlPr>
+                                      <w:rPr>
+                                        <w:rFonts w:ascii="Cambria Math" w:hAnsi="Cambria Math"/>
+                                        <w:i/>
+                                      </w:rPr>
+                                    </m:ctrlPr>
+                                  </m:mPr>
+                                  <m:mr>
+                                    <m:e>
+                                      <m:sSub>
+                                        <m:sSubPr>
+                                          <m:ctrlPr>
+                                            <w:rPr>
+                                              <w:rFonts w:ascii="Cambria Math" w:hAnsi="Cambria Math"/>
+                                              <w:i/>
+                                            </w:rPr>
+                                          </m:ctrlPr>
+                                        </m:sSubPr>
+                                        <m:e>
+                                          <m:r>
+                                            <w:rPr>
+                                              <w:rFonts w:ascii="Cambria Math" w:hAnsi="Cambria Math"/>
+                                            </w:rPr>
+                                            <m:t>c</m:t>
+                                          </m:r>
+                                        </m:e>
+                                        <m:sub>
+                                          <m:r>
+                                            <w:rPr>
+                                              <w:rFonts w:ascii="Cambria Math" w:hAnsi="Cambria Math"/>
+                                            </w:rPr>
+                                            <m:t>2</m:t>
+                                          </m:r>
+                                        </m:sub>
+                                      </m:sSub>
+                                    </m:e>
+                                  </m:mr>
+                                  <m:mr>
+                                    <m:e>
+                                      <m:sSub>
+                                        <m:sSubPr>
+                                          <m:ctrlPr>
+                                            <w:rPr>
+                                              <w:rFonts w:ascii="Cambria Math" w:hAnsi="Cambria Math"/>
+                                              <w:i/>
+                                            </w:rPr>
+                                          </m:ctrlPr>
+                                        </m:sSubPr>
+                                        <m:e>
+                                          <m:r>
+                                            <w:rPr>
+                                              <w:rFonts w:ascii="Cambria Math" w:hAnsi="Cambria Math"/>
+                                            </w:rPr>
+                                            <m:t>d</m:t>
+                                          </m:r>
+                                        </m:e>
+                                        <m:sub>
+                                          <m:r>
+                                            <w:rPr>
+                                              <w:rFonts w:ascii="Cambria Math" w:hAnsi="Cambria Math"/>
+                                            </w:rPr>
+                                            <m:t>2</m:t>
+                                          </m:r>
+                                        </m:sub>
+                                      </m:sSub>
+                                    </m:e>
+                                  </m:mr>
+                                </m:m>
+                              </m:e>
+                            </m:mr>
+                          </m:m>
+                        </m:e>
+                      </m:mr>
+                    </m:m>
+                  </m:e>
+                  <m:e>
+                    <m:m>
+                      <m:mPr>
+                        <m:mcs>
+                          <m:mc>
+                            <m:mcPr>
+                              <m:count m:val="2"/>
+                              <m:mcJc m:val="center"/>
+                            </m:mcPr>
+                          </m:mc>
+                        </m:mcs>
+                        <m:ctrlPr>
+                          <w:rPr>
+                            <w:rFonts w:ascii="Cambria Math" w:hAnsi="Cambria Math"/>
+                            <w:i/>
+                          </w:rPr>
+                        </m:ctrlPr>
+                      </m:mPr>
+                      <m:mr>
+                        <m:e>
+                          <m:r>
+                            <w:rPr>
+                              <w:rFonts w:ascii="Cambria Math" w:hAnsi="Cambria Math"/>
+                            </w:rPr>
+                            <m:t>…</m:t>
+                          </m:r>
+                        </m:e>
+                        <m:e>
+                          <m:m>
+                            <m:mPr>
+                              <m:mcs>
+                                <m:mc>
+                                  <m:mcPr>
+                                    <m:count m:val="1"/>
+                                    <m:mcJc m:val="center"/>
+                                  </m:mcPr>
+                                </m:mc>
+                              </m:mcs>
+                              <m:ctrlPr>
+                                <w:rPr>
+                                  <w:rFonts w:ascii="Cambria Math" w:hAnsi="Cambria Math"/>
+                                  <w:i/>
+                                </w:rPr>
+                              </m:ctrlPr>
+                            </m:mPr>
+                            <m:mr>
+                              <m:e>
+                                <m:sSub>
+                                  <m:sSubPr>
+                                    <m:ctrlPr>
+                                      <w:rPr>
+                                        <w:rFonts w:ascii="Cambria Math" w:hAnsi="Cambria Math"/>
+                                        <w:i/>
+                                      </w:rPr>
+                                    </m:ctrlPr>
+                                  </m:sSubPr>
+                                  <m:e>
+                                    <m:r>
+                                      <w:rPr>
+                                        <w:rFonts w:ascii="Cambria Math" w:hAnsi="Cambria Math"/>
+                                      </w:rPr>
+                                      <m:t>a</m:t>
+                                    </m:r>
+                                  </m:e>
+                                  <m:sub>
+                                    <m:r>
+                                      <w:rPr>
+                                        <w:rFonts w:ascii="Cambria Math" w:hAnsi="Cambria Math"/>
+                                      </w:rPr>
+                                      <m:t>n</m:t>
+                                    </m:r>
+                                  </m:sub>
+                                </m:sSub>
+                              </m:e>
+                            </m:mr>
+                            <m:mr>
+                              <m:e>
+                                <m:sSub>
+                                  <m:sSubPr>
+                                    <m:ctrlPr>
+                                      <w:rPr>
+                                        <w:rFonts w:ascii="Cambria Math" w:hAnsi="Cambria Math"/>
+                                        <w:i/>
+                                      </w:rPr>
+                                    </m:ctrlPr>
+                                  </m:sSubPr>
+                                  <m:e>
+                                    <m:r>
+                                      <w:rPr>
+                                        <w:rFonts w:ascii="Cambria Math" w:hAnsi="Cambria Math"/>
+                                      </w:rPr>
+                                      <m:t>b</m:t>
+                                    </m:r>
+                                  </m:e>
+                                  <m:sub>
+                                    <m:r>
+                                      <w:rPr>
+                                        <w:rFonts w:ascii="Cambria Math" w:hAnsi="Cambria Math"/>
+                                      </w:rPr>
+                                      <m:t>n</m:t>
+                                    </m:r>
+                                  </m:sub>
+                                </m:sSub>
+                              </m:e>
+                            </m:mr>
+                            <m:mr>
+                              <m:e>
+                                <m:m>
+                                  <m:mPr>
+                                    <m:mcs>
+                                      <m:mc>
+                                        <m:mcPr>
+                                          <m:count m:val="1"/>
+                                          <m:mcJc m:val="center"/>
+                                        </m:mcPr>
+                                      </m:mc>
+                                    </m:mcs>
+                                    <m:ctrlPr>
+                                      <w:rPr>
+                                        <w:rFonts w:ascii="Cambria Math" w:hAnsi="Cambria Math"/>
+                                        <w:i/>
+                                      </w:rPr>
+                                    </m:ctrlPr>
+                                  </m:mPr>
+                                  <m:mr>
+                                    <m:e>
+                                      <m:sSub>
+                                        <m:sSubPr>
+                                          <m:ctrlPr>
+                                            <w:rPr>
+                                              <w:rFonts w:ascii="Cambria Math" w:hAnsi="Cambria Math"/>
+                                              <w:i/>
+                                            </w:rPr>
+                                          </m:ctrlPr>
+                                        </m:sSubPr>
+                                        <m:e>
+                                          <m:r>
+                                            <w:rPr>
+                                              <w:rFonts w:ascii="Cambria Math" w:hAnsi="Cambria Math"/>
+                                            </w:rPr>
+                                            <m:t>c</m:t>
+                                          </m:r>
+                                        </m:e>
+                                        <m:sub>
+                                          <m:r>
+                                            <w:rPr>
+                                              <w:rFonts w:ascii="Cambria Math" w:hAnsi="Cambria Math"/>
+                                            </w:rPr>
+                                            <m:t>n</m:t>
+                                          </m:r>
+                                        </m:sub>
+                                      </m:sSub>
+                                    </m:e>
+                                  </m:mr>
+                                  <m:mr>
+                                    <m:e>
+                                      <m:sSub>
+                                        <m:sSubPr>
+                                          <m:ctrlPr>
+                                            <w:rPr>
+                                              <w:rFonts w:ascii="Cambria Math" w:hAnsi="Cambria Math"/>
+                                              <w:i/>
+                                            </w:rPr>
+                                          </m:ctrlPr>
+                                        </m:sSubPr>
+                                        <m:e>
+                                          <m:r>
+                                            <w:rPr>
+                                              <w:rFonts w:ascii="Cambria Math" w:hAnsi="Cambria Math"/>
+                                            </w:rPr>
+                                            <m:t>d</m:t>
+                                          </m:r>
+                                        </m:e>
+                                        <m:sub>
+                                          <m:r>
+                                            <w:rPr>
+                                              <w:rFonts w:ascii="Cambria Math" w:hAnsi="Cambria Math"/>
+                                            </w:rPr>
+                                            <m:t>n</m:t>
+                                          </m:r>
+                                        </m:sub>
+                                      </m:sSub>
+                                    </m:e>
+                                  </m:mr>
+                                </m:m>
+                              </m:e>
+                            </m:mr>
+                          </m:m>
+                        </m:e>
+                      </m:mr>
+                    </m:m>
+                  </m:e>
+                </m:mr>
+              </m:m>
+            </m:e>
+          </m:d>
+        </m:oMath>
+      </m:oMathPara>
+    </w:p>
+    <w:p>
+      <w:r>
+        <w:t xml:space="preserve">Матрица тела должна быть сформирована корректно, то есть любая точка, расположенная внутри тела, должна располагаться по положительную сторону от каждой грани тела. В случае, если для очередной грани условие не выполняется, соответствующий столбец матрицы надо умножить на </w:t>
+      </w:r>
+      <m:oMath>
+        <m:r>
+          <w:rPr>
+            <w:rFonts w:ascii="Cambria Math" w:hAnsi="Cambria Math"/>
+          </w:rPr>
+          <m:t>-1</m:t>
+        </m:r>
+      </m:oMath>
+      <w:r>
+        <w:t>.</w:t>
+      </w:r>
+      <w:r>
+        <w:t xml:space="preserve"> Для проведения проверки следует взять точку, расположенную внутри тела. Координаты такой точки можно получить путём усреднения координат всех вершин тела.</w:t>
+      </w:r>
+    </w:p>
+    <w:p>
+      <w:r>
+        <w:t>2. Этап удаления рёбер, экранируемых самим телом.</w:t>
+      </w:r>
+    </w:p>
+    <w:p>
+      <w:r>
+        <w:t xml:space="preserve">На данном этапе рассматривается вектор взгляда </w:t>
+      </w:r>
+      <m:oMath>
+        <m:r>
+          <w:rPr>
+            <w:rFonts w:ascii="Cambria Math" w:hAnsi="Cambria Math"/>
+          </w:rPr>
+          <m:t>E=</m:t>
+        </m:r>
+        <m:d>
+          <m:dPr>
+            <m:ctrlPr>
+              <w:rPr>
+                <w:rFonts w:ascii="Cambria Math" w:hAnsi="Cambria Math"/>
+                <w:i/>
+              </w:rPr>
+            </m:ctrlPr>
+          </m:dPr>
+          <m:e>
+            <m:r>
+              <w:rPr>
+                <w:rFonts w:ascii="Cambria Math" w:hAnsi="Cambria Math"/>
+              </w:rPr>
+              <m:t>0 0-1 0</m:t>
+            </m:r>
+          </m:e>
+        </m:d>
+      </m:oMath>
+      <w:r>
+        <w:t xml:space="preserve">. С одной стороны </w:t>
+      </w:r>
+      <m:oMath>
+        <m:r>
+          <w:rPr>
+            <w:rFonts w:ascii="Cambria Math" w:hAnsi="Cambria Math"/>
+          </w:rPr>
+          <m:t>E</m:t>
+        </m:r>
+      </m:oMath>
+      <w:r>
+        <w:t xml:space="preserve"> </w:t>
+      </w:r>
+      <w:r>
+        <w:t>–</w:t>
+      </w:r>
+      <w:r>
+        <w:t xml:space="preserve"> </w:t>
+      </w:r>
+      <w:r>
+        <w:t xml:space="preserve">вектор взгляда наблюдателя, а с другой – вектор однородных координат точки, расположенной в бесконечности по оси </w:t>
+      </w:r>
+      <m:oMath>
+        <m:r>
+          <w:rPr>
+            <w:rFonts w:ascii="Cambria Math" w:hAnsi="Cambria Math"/>
+          </w:rPr>
+          <m:t>Z</m:t>
+        </m:r>
+      </m:oMath>
+      <w:r>
+        <w:t>.</w:t>
+      </w:r>
+    </w:p>
+    <w:p>
+      <w:r>
+        <w:t xml:space="preserve">Для определения невидимых граней достаточно умножить вектор </w:t>
+      </w:r>
+      <m:oMath>
+        <m:r>
+          <w:rPr>
+            <w:rFonts w:ascii="Cambria Math" w:hAnsi="Cambria Math"/>
+          </w:rPr>
+          <m:t>E</m:t>
+        </m:r>
+      </m:oMath>
+      <w:r>
+        <w:t xml:space="preserve"> </w:t>
+      </w:r>
+      <w:r>
+        <w:t xml:space="preserve">на матрицу тела </w:t>
+      </w:r>
+      <m:oMath>
+        <m:r>
+          <w:rPr>
+            <w:rFonts w:ascii="Cambria Math" w:hAnsi="Cambria Math"/>
+          </w:rPr>
+          <m:t>V</m:t>
+        </m:r>
+      </m:oMath>
+      <w:r>
+        <w:t xml:space="preserve">. </w:t>
+      </w:r>
+      <w:r>
+        <w:t>Отрицательные компоненты полученного вектора будут соответствовать невидимым граням.</w:t>
+      </w:r>
+    </w:p>
+    <w:p>
+      <w:r>
+        <w:t>3. Этап удаления невидимых рёбер, экранируемых другими телами сцены.</w:t>
+      </w:r>
+    </w:p>
+    <w:p>
+      <w:r>
+        <w:t xml:space="preserve">На данном этапе, для определения невидимых точек ребра требуется построить луч, соединяющий точку наблюдения с точкой на ребре. Точка будет невидимой, если луч на своём пути встречает в качестве преграды рассматриваемое тело. Если тело является преградой, то луч должен пройти </w:t>
+      </w:r>
+      <w:r>
+        <w:lastRenderedPageBreak/>
+        <w:t>через тело. Если луч проходит через тело, то он находится по положительную сторону от каждой грани тела.</w:t>
+      </w:r>
+    </w:p>
+    <w:p>
+      <w:r>
+        <w:t>Для того, чтобы определить, подходит ли данный алгоритм для решения поставленной задачи, рассмотрим его преимущества и недостатки.</w:t>
+      </w:r>
+    </w:p>
+    <w:p>
+      <w:r>
         <w:t>Преимуществ</w:t>
       </w:r>
       <w:r>
@@ -4090,7 +4904,6 @@
         <w:pStyle w:val="a8"/>
       </w:pPr>
       <w:r>
-        <w:lastRenderedPageBreak/>
         <w:t>Для решения данной проблемы</w:t>
       </w:r>
       <w:r>
@@ -4278,6 +5091,7 @@
         </w:numPr>
       </w:pPr>
       <w:r>
+        <w:lastRenderedPageBreak/>
         <w:t>Реализация модификаций, позволяющих приблизить рост сложности алгоритма к линейной, очень трудозатратна</w:t>
       </w:r>
       <w:r>
@@ -4305,6 +5119,23 @@
         <w:t>буфер</w:t>
       </w:r>
       <w:bookmarkEnd w:id="8"/>
+    </w:p>
+    <w:p>
+      <w:r>
+        <w:t xml:space="preserve">Данный алгоритм работает в пространстве изображения. Используется буфер кадра, который используется для заполнения атрибутов каждого пикселя в пространстве изображения, а также </w:t>
+      </w:r>
+      <w:r>
+        <w:rPr>
+          <w:lang w:val="en-US"/>
+        </w:rPr>
+        <w:t>z</w:t>
+      </w:r>
+      <w:r>
+        <w:t>-</w:t>
+      </w:r>
+      <w:r>
+        <w:t>буфер</w:t>
+      </w:r>
     </w:p>
     <w:p>
       <w:r>
@@ -4390,7 +5221,6 @@
     </w:p>
     <w:p>
       <w:r>
-        <w:lastRenderedPageBreak/>
         <w:t>Вывод:</w:t>
       </w:r>
     </w:p>
@@ -4496,6 +5326,7 @@
     </w:p>
     <w:p>
       <w:r>
+        <w:lastRenderedPageBreak/>
         <w:t>Недостаток</w:t>
       </w:r>
       <w:r>
@@ -4587,7 +5418,6 @@
       </w:pPr>
       <w:bookmarkStart w:id="10" w:name="_Toc45454575"/>
       <w:r>
-        <w:lastRenderedPageBreak/>
         <w:t>1.</w:t>
       </w:r>
       <w:r>
@@ -4701,6 +5531,7 @@
         </w:numPr>
       </w:pPr>
       <w:r>
+        <w:lastRenderedPageBreak/>
         <w:t xml:space="preserve">Стол. Размеры </w:t>
       </w:r>
       <w:r>
@@ -4851,7 +5682,6 @@
         </w:numPr>
       </w:pPr>
       <w:r>
-        <w:lastRenderedPageBreak/>
         <w:t xml:space="preserve">Экран для проектора. Размеры 2 на 1 </w:t>
       </w:r>
       <w:r>
@@ -4966,7 +5796,6 @@
       </w:pPr>
       <w:bookmarkStart w:id="12" w:name="_Toc45454577"/>
       <w:r>
-        <w:lastRenderedPageBreak/>
         <w:t xml:space="preserve">2. </w:t>
       </w:r>
       <w:r>
@@ -5078,6 +5907,7 @@
         </w:rPr>
       </w:pPr>
       <w:r>
+        <w:lastRenderedPageBreak/>
         <w:t xml:space="preserve">3.1 Для каждого пикселя, </w:t>
       </w:r>
       <w:r>
@@ -5535,7 +6365,6 @@
     </w:p>
     <w:p>
       <w:r>
-        <w:lastRenderedPageBreak/>
         <w:t>2</w:t>
       </w:r>
       <w:r>
@@ -6096,6 +6925,7 @@
           <w:sz w:val="24"/>
           <w:szCs w:val="24"/>
         </w:rPr>
+        <w:lastRenderedPageBreak/>
         <w:t xml:space="preserve">Таблица </w:t>
       </w:r>
       <w:r>
@@ -6406,229 +7236,228 @@
       </w:pPr>
       <w:bookmarkStart w:id="17" w:name="_Toc45454582"/>
       <w:r>
+        <w:t>3. Технологическая часть</w:t>
+      </w:r>
+      <w:bookmarkEnd w:id="17"/>
+    </w:p>
+    <w:p>
+      <w:pPr>
+        <w:pStyle w:val="2"/>
+      </w:pPr>
+      <w:bookmarkStart w:id="18" w:name="_Toc45454583"/>
+      <w:r>
+        <w:t>3.1 Выбор языка программирования и среды разработки</w:t>
+      </w:r>
+      <w:bookmarkEnd w:id="18"/>
+    </w:p>
+    <w:p>
+      <w:r>
+        <w:t xml:space="preserve">При написании программного продукта будет </w:t>
+      </w:r>
+      <w:r>
+        <w:t>задействован</w:t>
+      </w:r>
+      <w:r>
+        <w:t xml:space="preserve"> язык </w:t>
+      </w:r>
+      <w:r>
+        <w:rPr>
+          <w:lang w:val="en-US"/>
+        </w:rPr>
+        <w:t>C</w:t>
+      </w:r>
+      <w:r>
+        <w:t>++</w:t>
+      </w:r>
+      <w:r>
+        <w:t>. Данный выбор обусловлен следующими факторами:</w:t>
+      </w:r>
+    </w:p>
+    <w:p>
+      <w:r>
+        <w:t xml:space="preserve">1. </w:t>
+      </w:r>
+      <w:r>
+        <w:t xml:space="preserve">Данный язык </w:t>
+      </w:r>
+      <w:r>
+        <w:t>преподавался в рамках курса Объектно-Ориентированного Программирования</w:t>
+      </w:r>
+      <w:r>
+        <w:t>;</w:t>
+      </w:r>
+    </w:p>
+    <w:p>
+      <w:r>
+        <w:t>2.</w:t>
+      </w:r>
+      <w:r>
+        <w:t xml:space="preserve"> Высокая вычислительная производительность</w:t>
+      </w:r>
+      <w:r>
+        <w:t>. В аналитической части мною была обозначена важность скорости исполнения кода</w:t>
+      </w:r>
+      <w:r>
+        <w:t>;</w:t>
+      </w:r>
+    </w:p>
+    <w:p>
+      <w:r>
+        <w:t xml:space="preserve">3. </w:t>
+      </w:r>
+      <w:r>
+        <w:t>Язык поддерживает объектно-ориентированную парадигму программирования</w:t>
+      </w:r>
+      <w:r>
+        <w:t xml:space="preserve">. </w:t>
+      </w:r>
+      <w:r>
+        <w:t xml:space="preserve">Данный фактор позволить привести объекты сцены к объектам классов, а также пользоваться шаблонами проектирования. В свою очередь описанные факты дадут возможность писать </w:t>
+      </w:r>
+      <w:r>
+        <w:t xml:space="preserve">читаемый и эффективный </w:t>
+      </w:r>
+      <w:r>
+        <w:t>код</w:t>
+      </w:r>
+      <w:r>
+        <w:t>;</w:t>
+      </w:r>
+    </w:p>
+    <w:p>
+      <w:r>
         <w:lastRenderedPageBreak/>
-        <w:t>3. Технологическая часть</w:t>
-      </w:r>
-      <w:bookmarkEnd w:id="17"/>
+        <w:t>4. Доступность. Большое количество учебной литературы позволит быстро и эффективно писать код</w:t>
+      </w:r>
+      <w:r>
+        <w:t>.</w:t>
+      </w:r>
+    </w:p>
+    <w:p>
+      <w:r>
+        <w:t xml:space="preserve">При написании программы будет </w:t>
+      </w:r>
+      <w:r>
+        <w:t>задействована</w:t>
+      </w:r>
+      <w:r>
+        <w:t xml:space="preserve"> среда разработки </w:t>
+      </w:r>
+      <w:r>
+        <w:rPr>
+          <w:lang w:val="en-US"/>
+        </w:rPr>
+        <w:t>QT</w:t>
+      </w:r>
+      <w:r>
+        <w:t xml:space="preserve"> </w:t>
+      </w:r>
+      <w:r>
+        <w:rPr>
+          <w:lang w:val="en-US"/>
+        </w:rPr>
+        <w:t>Creator</w:t>
+      </w:r>
+      <w:r>
+        <w:t xml:space="preserve">. </w:t>
+      </w:r>
+      <w:r>
+        <w:t>Данный выбор обусловлен следующими факторами:</w:t>
+      </w:r>
+    </w:p>
+    <w:p>
+      <w:r>
+        <w:t xml:space="preserve">1. </w:t>
+      </w:r>
+      <w:r>
+        <w:t>Основы работы с данной средой разработки преподаётся в рамках курса Программирования на Си</w:t>
+      </w:r>
+      <w:r>
+        <w:t>;</w:t>
+      </w:r>
+    </w:p>
+    <w:p>
+      <w:r>
+        <w:t xml:space="preserve">2. </w:t>
+      </w:r>
+      <w:r>
+        <w:rPr>
+          <w:lang w:val="en-US"/>
+        </w:rPr>
+        <w:t>QT</w:t>
+      </w:r>
+      <w:r>
+        <w:t xml:space="preserve"> </w:t>
+      </w:r>
+      <w:r>
+        <w:rPr>
+          <w:lang w:val="en-US"/>
+        </w:rPr>
+        <w:t>Creator</w:t>
+      </w:r>
+      <w:r>
+        <w:t xml:space="preserve"> </w:t>
+      </w:r>
+      <w:r>
+        <w:t xml:space="preserve">позволяет работать с расширением </w:t>
+      </w:r>
+      <w:r>
+        <w:rPr>
+          <w:lang w:val="en-US"/>
+        </w:rPr>
+        <w:t>Q</w:t>
+      </w:r>
+      <w:r>
+        <w:rPr>
+          <w:lang w:val="en-US"/>
+        </w:rPr>
+        <w:t>t</w:t>
+      </w:r>
+      <w:r>
+        <w:t xml:space="preserve"> </w:t>
+      </w:r>
+      <w:r>
+        <w:rPr>
+          <w:lang w:val="en-US"/>
+        </w:rPr>
+        <w:t>Design</w:t>
+      </w:r>
+      <w:r>
+        <w:t xml:space="preserve">, </w:t>
+      </w:r>
+      <w:r>
+        <w:t xml:space="preserve">которое </w:t>
+      </w:r>
+      <w:r>
+        <w:t>позволит создать удобный и надёжный интерфейс</w:t>
+      </w:r>
+      <w:r>
+        <w:t xml:space="preserve"> для программного продукта</w:t>
+      </w:r>
+      <w:r>
+        <w:t xml:space="preserve"> </w:t>
+      </w:r>
+      <w:r>
+        <w:t>в сжатые</w:t>
+      </w:r>
+      <w:r>
+        <w:t xml:space="preserve"> сроки</w:t>
+      </w:r>
+      <w:r>
+        <w:t>;</w:t>
+      </w:r>
+    </w:p>
+    <w:p>
+      <w:r>
+        <w:t xml:space="preserve"> </w:t>
+      </w:r>
     </w:p>
     <w:p>
       <w:pPr>
         <w:pStyle w:val="2"/>
       </w:pPr>
-      <w:bookmarkStart w:id="18" w:name="_Toc45454583"/>
-      <w:r>
-        <w:t>3.1 Выбор языка программирования и среды разработки</w:t>
-      </w:r>
-      <w:bookmarkEnd w:id="18"/>
-    </w:p>
-    <w:p>
-      <w:r>
-        <w:t xml:space="preserve">При написании программного продукта будет </w:t>
-      </w:r>
-      <w:r>
-        <w:t>задействован</w:t>
-      </w:r>
-      <w:r>
-        <w:t xml:space="preserve"> язык </w:t>
-      </w:r>
-      <w:r>
-        <w:rPr>
-          <w:lang w:val="en-US"/>
-        </w:rPr>
-        <w:t>C</w:t>
-      </w:r>
-      <w:r>
-        <w:t>++</w:t>
-      </w:r>
-      <w:r>
-        <w:t>. Данный выбор обусловлен следующими факторами:</w:t>
-      </w:r>
-    </w:p>
-    <w:p>
-      <w:r>
-        <w:t xml:space="preserve">1. </w:t>
-      </w:r>
-      <w:r>
-        <w:t xml:space="preserve">Данный язык </w:t>
-      </w:r>
-      <w:r>
-        <w:t>преподавался в рамках курса Объектно-Ориентированного Программирования</w:t>
-      </w:r>
-      <w:r>
-        <w:t>;</w:t>
-      </w:r>
-    </w:p>
-    <w:p>
-      <w:r>
-        <w:t>2.</w:t>
-      </w:r>
-      <w:r>
-        <w:t xml:space="preserve"> Высокая вычислительная производительность</w:t>
-      </w:r>
-      <w:r>
-        <w:t>. В аналитической части мною была обозначена важность скорости исполнения кода</w:t>
-      </w:r>
-      <w:r>
-        <w:t>;</w:t>
-      </w:r>
-    </w:p>
-    <w:p>
-      <w:r>
-        <w:t xml:space="preserve">3. </w:t>
-      </w:r>
-      <w:r>
-        <w:t>Язык поддерживает объектно-ориентированную парадигму программирования</w:t>
-      </w:r>
-      <w:r>
-        <w:t xml:space="preserve">. </w:t>
-      </w:r>
-      <w:r>
-        <w:t xml:space="preserve">Данный фактор позволить привести объекты сцены к объектам классов, а также пользоваться шаблонами проектирования. В свою очередь описанные факты дадут возможность писать </w:t>
-      </w:r>
-      <w:r>
-        <w:t xml:space="preserve">читаемый и эффективный </w:t>
-      </w:r>
-      <w:r>
-        <w:t>код</w:t>
-      </w:r>
-      <w:r>
-        <w:t>;</w:t>
-      </w:r>
-    </w:p>
-    <w:p>
-      <w:r>
-        <w:t>4. Доступность. Большое количество учебной литературы позволит быстро и эффективно писать код</w:t>
-      </w:r>
-      <w:r>
-        <w:t>.</w:t>
-      </w:r>
-    </w:p>
-    <w:p>
-      <w:r>
-        <w:t xml:space="preserve">При написании программы будет </w:t>
-      </w:r>
-      <w:r>
-        <w:t>задействована</w:t>
-      </w:r>
-      <w:r>
-        <w:t xml:space="preserve"> среда разработки </w:t>
-      </w:r>
-      <w:r>
-        <w:rPr>
-          <w:lang w:val="en-US"/>
-        </w:rPr>
-        <w:t>QT</w:t>
-      </w:r>
-      <w:r>
-        <w:t xml:space="preserve"> </w:t>
-      </w:r>
-      <w:r>
-        <w:rPr>
-          <w:lang w:val="en-US"/>
-        </w:rPr>
-        <w:t>Creator</w:t>
-      </w:r>
-      <w:r>
-        <w:t xml:space="preserve">. </w:t>
-      </w:r>
-      <w:r>
-        <w:t>Данный выбор обусловлен следующими факторами:</w:t>
-      </w:r>
-    </w:p>
-    <w:p>
-      <w:r>
-        <w:t xml:space="preserve">1. </w:t>
-      </w:r>
-      <w:r>
-        <w:t>Основы работы с данной средой разработки преподаётся в рамках курса Программирования на Си</w:t>
-      </w:r>
-      <w:r>
-        <w:t>;</w:t>
-      </w:r>
-    </w:p>
-    <w:p>
-      <w:r>
-        <w:t xml:space="preserve">2. </w:t>
-      </w:r>
-      <w:r>
-        <w:rPr>
-          <w:lang w:val="en-US"/>
-        </w:rPr>
-        <w:t>QT</w:t>
-      </w:r>
-      <w:r>
-        <w:t xml:space="preserve"> </w:t>
-      </w:r>
-      <w:r>
-        <w:rPr>
-          <w:lang w:val="en-US"/>
-        </w:rPr>
-        <w:t>Creator</w:t>
-      </w:r>
-      <w:r>
-        <w:t xml:space="preserve"> </w:t>
-      </w:r>
-      <w:r>
-        <w:t xml:space="preserve">позволяет работать с расширением </w:t>
-      </w:r>
-      <w:r>
-        <w:rPr>
-          <w:lang w:val="en-US"/>
-        </w:rPr>
-        <w:t>Q</w:t>
-      </w:r>
-      <w:r>
-        <w:rPr>
-          <w:lang w:val="en-US"/>
-        </w:rPr>
-        <w:t>t</w:t>
-      </w:r>
-      <w:r>
-        <w:t xml:space="preserve"> </w:t>
-      </w:r>
-      <w:r>
-        <w:rPr>
-          <w:lang w:val="en-US"/>
-        </w:rPr>
-        <w:t>Design</w:t>
-      </w:r>
-      <w:r>
-        <w:t xml:space="preserve">, </w:t>
-      </w:r>
-      <w:r>
-        <w:t xml:space="preserve">которое </w:t>
-      </w:r>
-      <w:r>
-        <w:t>позволит создать удобный и надёжный интерфейс</w:t>
-      </w:r>
-      <w:r>
-        <w:t xml:space="preserve"> для программного продукта</w:t>
-      </w:r>
-      <w:r>
-        <w:t xml:space="preserve"> </w:t>
-      </w:r>
-      <w:r>
-        <w:t>в сжатые</w:t>
-      </w:r>
-      <w:r>
-        <w:t xml:space="preserve"> сроки</w:t>
-      </w:r>
-      <w:r>
-        <w:t>;</w:t>
-      </w:r>
-    </w:p>
-    <w:p>
-      <w:r>
-        <w:t xml:space="preserve"> </w:t>
-      </w:r>
-    </w:p>
-    <w:p>
-      <w:pPr>
-        <w:pStyle w:val="2"/>
-      </w:pPr>
       <w:bookmarkStart w:id="19" w:name="_Toc45454584"/>
       <w:r>
-        <w:lastRenderedPageBreak/>
         <w:t xml:space="preserve">3.2 </w:t>
       </w:r>
       <w:r>
@@ -6804,14 +7633,14 @@
         <w:rPr>
           <w:rFonts w:ascii="Courier New" w:hAnsi="Courier New" w:cs="Courier New"/>
           <w:sz w:val="20"/>
-          <w:lang w:eastAsia="ru-RU"/>
-        </w:rPr>
-      </w:pPr>
-      <w:r>
-        <w:rPr>
-          <w:rFonts w:ascii="Courier New" w:hAnsi="Courier New" w:cs="Courier New"/>
-          <w:sz w:val="20"/>
-          <w:lang w:eastAsia="ru-RU"/>
+          <w:lang w:val="en-US" w:eastAsia="ru-RU"/>
+        </w:rPr>
+      </w:pPr>
+      <w:r>
+        <w:rPr>
+          <w:rFonts w:ascii="Courier New" w:hAnsi="Courier New" w:cs="Courier New"/>
+          <w:sz w:val="20"/>
+          <w:lang w:val="en-US" w:eastAsia="ru-RU"/>
         </w:rPr>
         <w:t>{</w:t>
       </w:r>
@@ -7028,7 +7857,15 @@
           <w:sz w:val="20"/>
           <w:lang w:eastAsia="ru-RU"/>
         </w:rPr>
-        <w:t xml:space="preserve">и </w:t>
+        <w:t>и</w:t>
+      </w:r>
+      <w:r>
+        <w:rPr>
+          <w:rFonts w:ascii="Courier New" w:hAnsi="Courier New" w:cs="Courier New"/>
+          <w:sz w:val="20"/>
+          <w:lang w:val="en-US" w:eastAsia="ru-RU"/>
+        </w:rPr>
+        <w:t xml:space="preserve"> </w:t>
       </w:r>
       <w:r>
         <w:rPr>
@@ -7064,14 +7901,14 @@
         <w:rPr>
           <w:rFonts w:ascii="Courier New" w:hAnsi="Courier New" w:cs="Courier New"/>
           <w:sz w:val="20"/>
-          <w:lang w:val="en-US" w:eastAsia="ru-RU"/>
-        </w:rPr>
-      </w:pPr>
-      <w:r>
-        <w:rPr>
-          <w:rFonts w:ascii="Courier New" w:hAnsi="Courier New" w:cs="Courier New"/>
-          <w:sz w:val="20"/>
-          <w:lang w:val="en-US" w:eastAsia="ru-RU"/>
+          <w:lang w:eastAsia="ru-RU"/>
+        </w:rPr>
+      </w:pPr>
+      <w:r>
+        <w:rPr>
+          <w:rFonts w:ascii="Courier New" w:hAnsi="Courier New" w:cs="Courier New"/>
+          <w:sz w:val="20"/>
+          <w:lang w:eastAsia="ru-RU"/>
         </w:rPr>
         <w:t>};</w:t>
       </w:r>
@@ -7101,7 +7938,7 @@
         <w:rPr>
           <w:rFonts w:ascii="Courier New" w:hAnsi="Courier New" w:cs="Courier New"/>
           <w:sz w:val="20"/>
-          <w:lang w:val="en-US" w:eastAsia="ru-RU"/>
+          <w:lang w:eastAsia="ru-RU"/>
         </w:rPr>
       </w:pPr>
     </w:p>
@@ -7243,14 +8080,14 @@
         <w:rPr>
           <w:rFonts w:ascii="Courier New" w:hAnsi="Courier New" w:cs="Courier New"/>
           <w:sz w:val="20"/>
-          <w:lang w:eastAsia="ru-RU"/>
-        </w:rPr>
-      </w:pPr>
-      <w:r>
-        <w:rPr>
-          <w:rFonts w:ascii="Courier New" w:hAnsi="Courier New" w:cs="Courier New"/>
-          <w:sz w:val="20"/>
-          <w:lang w:eastAsia="ru-RU"/>
+          <w:lang w:val="en-US" w:eastAsia="ru-RU"/>
+        </w:rPr>
+      </w:pPr>
+      <w:r>
+        <w:rPr>
+          <w:rFonts w:ascii="Courier New" w:hAnsi="Courier New" w:cs="Courier New"/>
+          <w:sz w:val="20"/>
+          <w:lang w:val="en-US" w:eastAsia="ru-RU"/>
         </w:rPr>
         <w:t>{</w:t>
       </w:r>
@@ -7517,14 +8354,14 @@
         <w:rPr>
           <w:rFonts w:ascii="Courier New" w:hAnsi="Courier New" w:cs="Courier New"/>
           <w:sz w:val="20"/>
-          <w:lang w:val="en-US" w:eastAsia="ru-RU"/>
-        </w:rPr>
-      </w:pPr>
-      <w:r>
-        <w:rPr>
-          <w:rFonts w:ascii="Courier New" w:hAnsi="Courier New" w:cs="Courier New"/>
-          <w:sz w:val="20"/>
-          <w:lang w:val="en-US" w:eastAsia="ru-RU"/>
+          <w:lang w:eastAsia="ru-RU"/>
+        </w:rPr>
+      </w:pPr>
+      <w:r>
+        <w:rPr>
+          <w:rFonts w:ascii="Courier New" w:hAnsi="Courier New" w:cs="Courier New"/>
+          <w:sz w:val="20"/>
+          <w:lang w:eastAsia="ru-RU"/>
         </w:rPr>
         <w:t>};</w:t>
       </w:r>
@@ -7554,7 +8391,7 @@
         <w:rPr>
           <w:rFonts w:ascii="Courier New" w:hAnsi="Courier New" w:cs="Courier New"/>
           <w:sz w:val="20"/>
-          <w:lang w:val="en-US" w:eastAsia="ru-RU"/>
+          <w:lang w:eastAsia="ru-RU"/>
         </w:rPr>
       </w:pPr>
     </w:p>
@@ -7600,7 +8437,7 @@
           <w:rFonts w:ascii="Courier New" w:hAnsi="Courier New" w:cs="Courier New"/>
           <w:color w:val="C0C0C0"/>
           <w:sz w:val="20"/>
-          <w:lang w:val="en-US" w:eastAsia="ru-RU"/>
+          <w:lang w:eastAsia="ru-RU"/>
         </w:rPr>
         <w:t xml:space="preserve"> </w:t>
       </w:r>
@@ -7633,7 +8470,7 @@
           <w:bCs/>
           <w:color w:val="7030A0"/>
           <w:sz w:val="20"/>
-          <w:lang w:val="en-US" w:eastAsia="ru-RU"/>
+          <w:lang w:eastAsia="ru-RU"/>
         </w:rPr>
         <w:t xml:space="preserve">// </w:t>
       </w:r>
@@ -7674,14 +8511,14 @@
         <w:rPr>
           <w:rFonts w:ascii="Courier New" w:hAnsi="Courier New" w:cs="Courier New"/>
           <w:sz w:val="20"/>
-          <w:lang w:val="en-US" w:eastAsia="ru-RU"/>
-        </w:rPr>
-      </w:pPr>
-      <w:r>
-        <w:rPr>
-          <w:rFonts w:ascii="Courier New" w:hAnsi="Courier New" w:cs="Courier New"/>
-          <w:sz w:val="20"/>
-          <w:lang w:val="en-US" w:eastAsia="ru-RU"/>
+          <w:lang w:eastAsia="ru-RU"/>
+        </w:rPr>
+      </w:pPr>
+      <w:r>
+        <w:rPr>
+          <w:rFonts w:ascii="Courier New" w:hAnsi="Courier New" w:cs="Courier New"/>
+          <w:sz w:val="20"/>
+          <w:lang w:eastAsia="ru-RU"/>
         </w:rPr>
         <w:t>{</w:t>
       </w:r>
@@ -7712,7 +8549,7 @@
           <w:rFonts w:ascii="Courier New" w:hAnsi="Courier New" w:cs="Courier New"/>
           <w:color w:val="0070C0"/>
           <w:sz w:val="20"/>
-          <w:lang w:val="en-US" w:eastAsia="ru-RU"/>
+          <w:lang w:eastAsia="ru-RU"/>
         </w:rPr>
       </w:pPr>
       <w:r>
@@ -7722,7 +8559,16 @@
           <w:sz w:val="20"/>
           <w:lang w:val="en-US" w:eastAsia="ru-RU"/>
         </w:rPr>
-        <w:t>private:</w:t>
+        <w:t>private</w:t>
+      </w:r>
+      <w:r>
+        <w:rPr>
+          <w:rFonts w:ascii="Courier New" w:hAnsi="Courier New" w:cs="Courier New"/>
+          <w:color w:val="0070C0"/>
+          <w:sz w:val="20"/>
+          <w:lang w:eastAsia="ru-RU"/>
+        </w:rPr>
+        <w:t>:</w:t>
       </w:r>
     </w:p>
     <w:p>
@@ -7931,9 +8777,17 @@
         <w:rPr>
           <w:rFonts w:ascii="Courier New" w:hAnsi="Courier New" w:cs="Courier New"/>
           <w:sz w:val="20"/>
-          <w:lang w:val="en-US" w:eastAsia="ru-RU"/>
-        </w:rPr>
-        <w:t xml:space="preserve"> Z</w:t>
+          <w:lang w:eastAsia="ru-RU"/>
+        </w:rPr>
+        <w:t xml:space="preserve"> </w:t>
+      </w:r>
+      <w:r>
+        <w:rPr>
+          <w:rFonts w:ascii="Courier New" w:hAnsi="Courier New" w:cs="Courier New"/>
+          <w:sz w:val="20"/>
+          <w:lang w:val="en-US" w:eastAsia="ru-RU"/>
+        </w:rPr>
+        <w:t>Z</w:t>
       </w:r>
     </w:p>
     <w:p>
@@ -8036,7 +8890,7 @@
           <w:bCs/>
           <w:color w:val="7030A0"/>
           <w:sz w:val="20"/>
-          <w:lang w:val="en-US" w:eastAsia="ru-RU"/>
+          <w:lang w:eastAsia="ru-RU"/>
         </w:rPr>
         <w:t xml:space="preserve">// </w:t>
       </w:r>
@@ -8312,7 +9166,6 @@
         </w:rPr>
         <w:t xml:space="preserve">    </w:t>
       </w:r>
-      <w:proofErr w:type="gramStart"/>
       <w:r>
         <w:rPr>
           <w:rFonts w:ascii="Courier New" w:hAnsi="Courier New" w:cs="Courier New"/>
@@ -8331,7 +9184,6 @@
         </w:rPr>
         <w:t>::</w:t>
       </w:r>
-      <w:proofErr w:type="gramEnd"/>
       <w:r>
         <w:rPr>
           <w:rFonts w:ascii="Courier New" w:hAnsi="Courier New" w:cs="Courier New"/>
@@ -8701,7 +9553,6 @@
         </w:rPr>
         <w:t xml:space="preserve">    </w:t>
       </w:r>
-      <w:proofErr w:type="gramStart"/>
       <w:r>
         <w:rPr>
           <w:rFonts w:ascii="Courier New" w:hAnsi="Courier New" w:cs="Courier New"/>
@@ -8720,7 +9571,6 @@
         </w:rPr>
         <w:t>::</w:t>
       </w:r>
-      <w:proofErr w:type="gramEnd"/>
       <w:r>
         <w:rPr>
           <w:rFonts w:ascii="Courier New" w:hAnsi="Courier New" w:cs="Courier New"/>
@@ -8875,26 +9725,17 @@
     <w:p>
       <w:pPr>
         <w:pStyle w:val="4"/>
-        <w:rPr>
-          <w:lang w:val="en-US"/>
-        </w:rPr>
       </w:pPr>
       <w:r>
         <w:t>Объекты</w:t>
       </w:r>
       <w:r>
-        <w:rPr>
-          <w:lang w:val="en-US"/>
-        </w:rPr>
         <w:t xml:space="preserve"> </w:t>
       </w:r>
       <w:r>
         <w:t>сцены</w:t>
       </w:r>
       <w:r>
-        <w:rPr>
-          <w:lang w:val="en-US"/>
-        </w:rPr>
         <w:t>:</w:t>
       </w:r>
     </w:p>
@@ -8933,7 +9774,16 @@
           <w:sz w:val="20"/>
           <w:lang w:val="en-US" w:eastAsia="ru-RU"/>
         </w:rPr>
-        <w:t xml:space="preserve">class </w:t>
+        <w:t>class</w:t>
+      </w:r>
+      <w:r>
+        <w:rPr>
+          <w:rFonts w:ascii="Courier New" w:hAnsi="Courier New" w:cs="Courier New"/>
+          <w:color w:val="0070C0"/>
+          <w:sz w:val="20"/>
+          <w:lang w:eastAsia="ru-RU"/>
+        </w:rPr>
+        <w:t xml:space="preserve"> </w:t>
       </w:r>
       <w:r>
         <w:rPr>
@@ -8964,7 +9814,7 @@
           <w:bCs/>
           <w:color w:val="7030A0"/>
           <w:sz w:val="20"/>
-          <w:lang w:val="en-US" w:eastAsia="ru-RU"/>
+          <w:lang w:eastAsia="ru-RU"/>
         </w:rPr>
         <w:t xml:space="preserve">// </w:t>
       </w:r>
@@ -9093,7 +9943,6 @@
         </w:rPr>
         <w:t xml:space="preserve">    </w:t>
       </w:r>
-      <w:proofErr w:type="gramStart"/>
       <w:r>
         <w:rPr>
           <w:rFonts w:ascii="Courier New" w:hAnsi="Courier New" w:cs="Courier New"/>
@@ -9101,17 +9950,7 @@
           <w:sz w:val="20"/>
           <w:lang w:val="en-US" w:eastAsia="ru-RU"/>
         </w:rPr>
-        <w:t>std::</w:t>
-      </w:r>
-      <w:proofErr w:type="gramEnd"/>
-      <w:r>
-        <w:rPr>
-          <w:rFonts w:ascii="Courier New" w:hAnsi="Courier New" w:cs="Courier New"/>
-          <w:color w:val="7030A0"/>
-          <w:sz w:val="20"/>
-          <w:lang w:val="en-US" w:eastAsia="ru-RU"/>
-        </w:rPr>
-        <w:t>list</w:t>
+        <w:t>std::list</w:t>
       </w:r>
       <w:r>
         <w:rPr>
@@ -9233,7 +10072,6 @@
         </w:rPr>
         <w:t xml:space="preserve">    </w:t>
       </w:r>
-      <w:proofErr w:type="gramStart"/>
       <w:r>
         <w:rPr>
           <w:rFonts w:ascii="Courier New" w:hAnsi="Courier New" w:cs="Courier New"/>
@@ -9241,17 +10079,7 @@
           <w:sz w:val="20"/>
           <w:lang w:val="en-US" w:eastAsia="ru-RU"/>
         </w:rPr>
-        <w:t>std::</w:t>
-      </w:r>
-      <w:proofErr w:type="gramEnd"/>
-      <w:r>
-        <w:rPr>
-          <w:rFonts w:ascii="Courier New" w:hAnsi="Courier New" w:cs="Courier New"/>
-          <w:color w:val="7030A0"/>
-          <w:sz w:val="20"/>
-          <w:lang w:val="en-US" w:eastAsia="ru-RU"/>
-        </w:rPr>
-        <w:t>list</w:t>
+        <w:t>std::list</w:t>
       </w:r>
       <w:r>
         <w:rPr>
@@ -9427,7 +10255,7 @@
         <w:rPr>
           <w:rFonts w:ascii="Courier New" w:hAnsi="Courier New" w:cs="Courier New"/>
           <w:sz w:val="20"/>
-          <w:lang w:eastAsia="ru-RU"/>
+          <w:lang w:val="en-US" w:eastAsia="ru-RU"/>
         </w:rPr>
       </w:pPr>
       <w:r>
@@ -9466,7 +10294,7 @@
           <w:bCs/>
           <w:color w:val="7030A0"/>
           <w:sz w:val="20"/>
-          <w:lang w:eastAsia="ru-RU"/>
+          <w:lang w:val="en-US" w:eastAsia="ru-RU"/>
         </w:rPr>
         <w:t xml:space="preserve"> </w:t>
       </w:r>
@@ -9490,7 +10318,29 @@
           <w:sz w:val="20"/>
           <w:lang w:eastAsia="ru-RU"/>
         </w:rPr>
-        <w:t>Источник света</w:t>
+        <w:t>Источник</w:t>
+      </w:r>
+      <w:r>
+        <w:rPr>
+          <w:rFonts w:ascii="Courier New" w:hAnsi="Courier New" w:cs="Courier New"/>
+          <w:b/>
+          <w:bCs/>
+          <w:color w:val="7030A0"/>
+          <w:sz w:val="20"/>
+          <w:lang w:val="en-US" w:eastAsia="ru-RU"/>
+        </w:rPr>
+        <w:t xml:space="preserve"> </w:t>
+      </w:r>
+      <w:r>
+        <w:rPr>
+          <w:rFonts w:ascii="Courier New" w:hAnsi="Courier New" w:cs="Courier New"/>
+          <w:b/>
+          <w:bCs/>
+          <w:color w:val="7030A0"/>
+          <w:sz w:val="20"/>
+          <w:lang w:eastAsia="ru-RU"/>
+        </w:rPr>
+        <w:t>света</w:t>
       </w:r>
     </w:p>
     <w:p>
@@ -9602,7 +10452,7 @@
           <w:rFonts w:ascii="Courier New" w:hAnsi="Courier New" w:cs="Courier New"/>
           <w:color w:val="C0C0C0"/>
           <w:sz w:val="20"/>
-          <w:lang w:eastAsia="ru-RU"/>
+          <w:lang w:val="en-US" w:eastAsia="ru-RU"/>
         </w:rPr>
         <w:t xml:space="preserve">   </w:t>
       </w:r>
@@ -9611,7 +10461,7 @@
           <w:rFonts w:ascii="Courier New" w:hAnsi="Courier New" w:cs="Courier New"/>
           <w:color w:val="7030A0"/>
           <w:sz w:val="20"/>
-          <w:lang w:eastAsia="ru-RU"/>
+          <w:lang w:val="en-US" w:eastAsia="ru-RU"/>
         </w:rPr>
         <w:t xml:space="preserve"> </w:t>
       </w:r>
@@ -9818,7 +10668,7 @@
         <w:rPr>
           <w:sz w:val="24"/>
           <w:szCs w:val="24"/>
-          <w:lang w:val="en-US" w:eastAsia="ru-RU"/>
+          <w:lang w:eastAsia="ru-RU"/>
         </w:rPr>
         <w:t>};</w:t>
       </w:r>
@@ -9826,18 +10676,11 @@
     <w:p>
       <w:pPr>
         <w:pStyle w:val="4"/>
-        <w:rPr>
-          <w:lang w:val="en-US"/>
-        </w:rPr>
-      </w:pPr>
-      <w:r>
-        <w:lastRenderedPageBreak/>
+      </w:pPr>
+      <w:r>
         <w:t>Сцена</w:t>
       </w:r>
       <w:r>
-        <w:rPr>
-          <w:lang w:val="en-US"/>
-        </w:rPr>
         <w:t>:</w:t>
       </w:r>
     </w:p>
@@ -9995,7 +10838,7 @@
           <w:rFonts w:ascii="Courier New" w:hAnsi="Courier New" w:cs="Courier New"/>
           <w:color w:val="0070C0"/>
           <w:sz w:val="20"/>
-          <w:lang w:val="en-US" w:eastAsia="ru-RU"/>
+          <w:lang w:eastAsia="ru-RU"/>
         </w:rPr>
       </w:pPr>
       <w:r>
@@ -10005,7 +10848,16 @@
           <w:sz w:val="20"/>
           <w:lang w:val="en-US" w:eastAsia="ru-RU"/>
         </w:rPr>
-        <w:t>private:</w:t>
+        <w:t>private</w:t>
+      </w:r>
+      <w:r>
+        <w:rPr>
+          <w:rFonts w:ascii="Courier New" w:hAnsi="Courier New" w:cs="Courier New"/>
+          <w:color w:val="0070C0"/>
+          <w:sz w:val="20"/>
+          <w:lang w:eastAsia="ru-RU"/>
+        </w:rPr>
+        <w:t>:</w:t>
       </w:r>
     </w:p>
     <w:p>
@@ -10407,7 +11259,6 @@
         </w:rPr>
         <w:t xml:space="preserve">    </w:t>
       </w:r>
-      <w:proofErr w:type="gramStart"/>
       <w:r>
         <w:rPr>
           <w:rFonts w:ascii="Courier New" w:hAnsi="Courier New" w:cs="Courier New"/>
@@ -10426,7 +11277,6 @@
         </w:rPr>
         <w:t>::</w:t>
       </w:r>
-      <w:proofErr w:type="gramEnd"/>
       <w:r>
         <w:rPr>
           <w:rFonts w:ascii="Courier New" w:hAnsi="Courier New" w:cs="Courier New"/>
@@ -10723,7 +11573,6 @@
         </w:rPr>
         <w:t xml:space="preserve">    </w:t>
       </w:r>
-      <w:proofErr w:type="gramStart"/>
       <w:r>
         <w:rPr>
           <w:rFonts w:ascii="Courier New" w:hAnsi="Courier New" w:cs="Courier New"/>
@@ -10742,7 +11591,6 @@
         </w:rPr>
         <w:t>::</w:t>
       </w:r>
-      <w:proofErr w:type="gramEnd"/>
       <w:r>
         <w:rPr>
           <w:rFonts w:ascii="Courier New" w:hAnsi="Courier New" w:cs="Courier New"/>
@@ -10925,7 +11773,6 @@
         </w:rPr>
         <w:t xml:space="preserve">    </w:t>
       </w:r>
-      <w:proofErr w:type="gramStart"/>
       <w:r>
         <w:rPr>
           <w:rFonts w:ascii="Courier New" w:hAnsi="Courier New" w:cs="Courier New"/>
@@ -10944,7 +11791,6 @@
         </w:rPr>
         <w:t>::</w:t>
       </w:r>
-      <w:proofErr w:type="gramEnd"/>
       <w:r>
         <w:rPr>
           <w:rFonts w:ascii="Courier New" w:hAnsi="Courier New" w:cs="Courier New"/>
@@ -11140,7 +11986,6 @@
         </w:rPr>
         <w:t xml:space="preserve">  </w:t>
       </w:r>
-      <w:proofErr w:type="gramStart"/>
       <w:r>
         <w:rPr>
           <w:rFonts w:ascii="Courier New" w:hAnsi="Courier New" w:cs="Courier New"/>
@@ -11159,7 +12004,6 @@
         </w:rPr>
         <w:t>::</w:t>
       </w:r>
-      <w:proofErr w:type="gramEnd"/>
       <w:r>
         <w:rPr>
           <w:rFonts w:ascii="Courier New" w:hAnsi="Courier New" w:cs="Courier New"/>
@@ -11262,23 +12106,7 @@
           <w:sz w:val="20"/>
           <w:lang w:val="en-US" w:eastAsia="ru-RU"/>
         </w:rPr>
-        <w:t>cells</w:t>
-      </w:r>
-      <w:r>
-        <w:rPr>
-          <w:rFonts w:ascii="Courier New" w:hAnsi="Courier New" w:cs="Courier New"/>
-          <w:sz w:val="20"/>
-          <w:lang w:val="en-US" w:eastAsia="ru-RU"/>
-        </w:rPr>
-        <w:t>Models</w:t>
-      </w:r>
-      <w:r>
-        <w:rPr>
-          <w:rFonts w:ascii="Courier New" w:hAnsi="Courier New" w:cs="Courier New"/>
-          <w:sz w:val="20"/>
-          <w:lang w:val="en-US" w:eastAsia="ru-RU"/>
-        </w:rPr>
-        <w:t>Map</w:t>
+        <w:t>cellsModelsMap</w:t>
       </w:r>
       <w:r>
         <w:rPr>
@@ -13175,7 +14003,6 @@
         <w:docPartUnique/>
       </w:docPartObj>
     </w:sdtPr>
-    <w:sdtEndPr/>
     <w:sdtContent>
       <w:p>
         <w:pPr>
@@ -14998,6 +15825,7 @@
   <w:style w:type="character" w:default="1" w:styleId="a0">
     <w:name w:val="Default Paragraph Font"/>
     <w:uiPriority w:val="1"/>
+    <w:semiHidden/>
     <w:unhideWhenUsed/>
   </w:style>
   <w:style w:type="table" w:default="1" w:styleId="a1">

</xml_diff>

<commit_message>
ADD: info for tracing
</commit_message>
<xml_diff>
--- a/Summer/SummerReport.docx
+++ b/Summer/SummerReport.docx
@@ -270,7 +270,6 @@
         <w:tab/>
         <w:t xml:space="preserve">       </w:t>
       </w:r>
-      <w:proofErr w:type="gramStart"/>
       <w:r>
         <w:rPr>
           <w:rFonts w:eastAsia="Calibri"/>
@@ -280,7 +279,6 @@
         <w:tab/>
         <w:t xml:space="preserve">  «</w:t>
       </w:r>
-      <w:proofErr w:type="gramEnd"/>
       <w:r>
         <w:rPr>
           <w:rFonts w:eastAsia="Calibri"/>
@@ -5873,10 +5871,10 @@
         <w:t>изображения</w:t>
       </w:r>
       <w:r>
-        <w:t xml:space="preserve">, а точка </w:t>
-      </w:r>
-      <w:r>
-        <w:t>зрения</w:t>
+        <w:t>, а точка</w:t>
+      </w:r>
+      <w:r>
+        <w:t>, в которой находится наблюдатель,</w:t>
       </w:r>
       <w:r>
         <w:t xml:space="preserve"> находится в бесконечности на </w:t>
@@ -5899,12 +5897,1797 @@
         <w:t xml:space="preserve"> </w:t>
       </w:r>
       <w:r>
-        <w:t>и поэтому световые лучи параллельны этой же оси.</w:t>
-      </w:r>
-    </w:p>
-    <w:p>
+        <w:t xml:space="preserve">и поэтому световые лучи </w:t>
+      </w:r>
       <w:r>
         <w:lastRenderedPageBreak/>
+        <w:t>параллельны этой же оси.</w:t>
+      </w:r>
+      <w:r>
+        <w:t xml:space="preserve"> </w:t>
+      </w:r>
+      <w:r>
+        <w:t xml:space="preserve">При этом каждый луч проходит через центр пикселя растра до сцены. Траектория каждого луча отслеживается для определения факта пересечения определённых объектов сцены с этими лучами. При этом необходимо проверить пересечение каждого объекта сцены с каждым лучом, а пересечение с </w:t>
+      </w:r>
+      <m:oMath>
+        <m:sSub>
+          <m:sSubPr>
+            <m:ctrlPr>
+              <w:rPr>
+                <w:rFonts w:ascii="Cambria Math" w:hAnsi="Cambria Math"/>
+                <w:i/>
+              </w:rPr>
+            </m:ctrlPr>
+          </m:sSubPr>
+          <m:e>
+            <m:r>
+              <w:rPr>
+                <w:rFonts w:ascii="Cambria Math" w:hAnsi="Cambria Math"/>
+              </w:rPr>
+              <m:t>z</m:t>
+            </m:r>
+          </m:e>
+          <m:sub>
+            <m:r>
+              <w:rPr>
+                <w:rFonts w:ascii="Cambria Math" w:hAnsi="Cambria Math"/>
+              </w:rPr>
+              <m:t>min</m:t>
+            </m:r>
+          </m:sub>
+        </m:sSub>
+      </m:oMath>
+      <w:r>
+        <w:t xml:space="preserve"> </w:t>
+      </w:r>
+      <w:r>
+        <w:t>представляет видимую поверхность для данного пикселя.</w:t>
+      </w:r>
+    </w:p>
+    <w:p>
+      <w:r>
+        <w:t xml:space="preserve">Если же точка </w:t>
+      </w:r>
+      <w:r>
+        <w:t xml:space="preserve">наблюдателя находится не в бесконечности, то есть в рассмотрении </w:t>
+      </w:r>
+      <w:r>
+        <w:t>перспективная</w:t>
+      </w:r>
+      <w:r>
+        <w:t xml:space="preserve"> проекция, то предполагается, что сам наблюдатель по-прежнему находится на положительной полуоси </w:t>
+      </w:r>
+      <m:oMath>
+        <m:r>
+          <w:rPr>
+            <w:rFonts w:ascii="Cambria Math" w:hAnsi="Cambria Math"/>
+          </w:rPr>
+          <m:t>z</m:t>
+        </m:r>
+      </m:oMath>
+      <w:r>
+        <w:t xml:space="preserve">, а сам растр при этом </w:t>
+      </w:r>
+      <w:r>
+        <w:t>перпендикуляром</w:t>
+      </w:r>
+      <w:r>
+        <w:t xml:space="preserve"> оси </w:t>
+      </w:r>
+      <m:oMath>
+        <m:r>
+          <w:rPr>
+            <w:rFonts w:ascii="Cambria Math" w:hAnsi="Cambria Math"/>
+          </w:rPr>
+          <m:t>z</m:t>
+        </m:r>
+      </m:oMath>
+      <w:r>
+        <w:t xml:space="preserve">. </w:t>
+      </w:r>
+      <w:r>
+        <w:t xml:space="preserve">Задача будет состоять в том, чтобы построить одноточечную центральную </w:t>
+      </w:r>
+      <w:r>
+        <w:t>проекцию</w:t>
+      </w:r>
+      <w:r>
+        <w:t xml:space="preserve"> на картинную плоскость.</w:t>
+      </w:r>
+    </w:p>
+    <w:p>
+      <w:r>
+        <w:t xml:space="preserve">Определения пересечений происходит с помощью погружения объектов в некоторую выпуклую оболочку – </w:t>
+      </w:r>
+      <w:r>
+        <w:t>например, сферическую</w:t>
+      </w:r>
+      <w:r>
+        <w:t xml:space="preserve">. Поиск пересечения с такой </w:t>
+      </w:r>
+      <w:r>
+        <w:t>оболочкой</w:t>
+      </w:r>
+      <w:r>
+        <w:t xml:space="preserve"> происходит проще: достаточно проверить </w:t>
+      </w:r>
+      <w:r>
+        <w:t>превосходит</w:t>
+      </w:r>
+      <w:r>
+        <w:t xml:space="preserve"> ли радиус сферы-оболочки расстояние от центра этой сферы до луча.</w:t>
+      </w:r>
+    </w:p>
+    <w:p>
+      <w:r>
+        <w:t xml:space="preserve">Предположим, что некоторая прямая проходит через две точки </w:t>
+      </w:r>
+      <m:oMath>
+        <m:sSub>
+          <m:sSubPr>
+            <m:ctrlPr>
+              <w:rPr>
+                <w:rFonts w:ascii="Cambria Math" w:hAnsi="Cambria Math"/>
+                <w:i/>
+              </w:rPr>
+            </m:ctrlPr>
+          </m:sSubPr>
+          <m:e>
+            <m:r>
+              <w:rPr>
+                <w:rFonts w:ascii="Cambria Math" w:hAnsi="Cambria Math"/>
+              </w:rPr>
+              <m:t>P</m:t>
+            </m:r>
+          </m:e>
+          <m:sub>
+            <m:r>
+              <w:rPr>
+                <w:rFonts w:ascii="Cambria Math" w:hAnsi="Cambria Math"/>
+              </w:rPr>
+              <m:t>1</m:t>
+            </m:r>
+          </m:sub>
+        </m:sSub>
+        <m:d>
+          <m:dPr>
+            <m:ctrlPr>
+              <w:rPr>
+                <w:rFonts w:ascii="Cambria Math" w:hAnsi="Cambria Math"/>
+                <w:i/>
+              </w:rPr>
+            </m:ctrlPr>
+          </m:dPr>
+          <m:e>
+            <m:sSub>
+              <m:sSubPr>
+                <m:ctrlPr>
+                  <w:rPr>
+                    <w:rFonts w:ascii="Cambria Math" w:hAnsi="Cambria Math"/>
+                    <w:i/>
+                  </w:rPr>
+                </m:ctrlPr>
+              </m:sSubPr>
+              <m:e>
+                <m:r>
+                  <w:rPr>
+                    <w:rFonts w:ascii="Cambria Math" w:hAnsi="Cambria Math"/>
+                  </w:rPr>
+                  <m:t>x</m:t>
+                </m:r>
+              </m:e>
+              <m:sub>
+                <m:r>
+                  <w:rPr>
+                    <w:rFonts w:ascii="Cambria Math" w:hAnsi="Cambria Math"/>
+                  </w:rPr>
+                  <m:t>1</m:t>
+                </m:r>
+              </m:sub>
+            </m:sSub>
+            <m:r>
+              <w:rPr>
+                <w:rFonts w:ascii="Cambria Math" w:hAnsi="Cambria Math"/>
+              </w:rPr>
+              <m:t>,</m:t>
+            </m:r>
+            <m:sSub>
+              <m:sSubPr>
+                <m:ctrlPr>
+                  <w:rPr>
+                    <w:rFonts w:ascii="Cambria Math" w:hAnsi="Cambria Math"/>
+                    <w:i/>
+                  </w:rPr>
+                </m:ctrlPr>
+              </m:sSubPr>
+              <m:e>
+                <m:r>
+                  <w:rPr>
+                    <w:rFonts w:ascii="Cambria Math" w:hAnsi="Cambria Math"/>
+                  </w:rPr>
+                  <m:t>y</m:t>
+                </m:r>
+              </m:e>
+              <m:sub>
+                <m:r>
+                  <w:rPr>
+                    <w:rFonts w:ascii="Cambria Math" w:hAnsi="Cambria Math"/>
+                  </w:rPr>
+                  <m:t>1</m:t>
+                </m:r>
+              </m:sub>
+            </m:sSub>
+            <m:r>
+              <w:rPr>
+                <w:rFonts w:ascii="Cambria Math" w:hAnsi="Cambria Math"/>
+              </w:rPr>
+              <m:t>,</m:t>
+            </m:r>
+            <m:sSub>
+              <m:sSubPr>
+                <m:ctrlPr>
+                  <w:rPr>
+                    <w:rFonts w:ascii="Cambria Math" w:hAnsi="Cambria Math"/>
+                    <w:i/>
+                  </w:rPr>
+                </m:ctrlPr>
+              </m:sSubPr>
+              <m:e>
+                <m:r>
+                  <w:rPr>
+                    <w:rFonts w:ascii="Cambria Math" w:hAnsi="Cambria Math"/>
+                  </w:rPr>
+                  <m:t>z</m:t>
+                </m:r>
+              </m:e>
+              <m:sub>
+                <m:r>
+                  <w:rPr>
+                    <w:rFonts w:ascii="Cambria Math" w:hAnsi="Cambria Math"/>
+                  </w:rPr>
+                  <m:t>1</m:t>
+                </m:r>
+              </m:sub>
+            </m:sSub>
+          </m:e>
+        </m:d>
+        <m:r>
+          <w:rPr>
+            <w:rFonts w:ascii="Cambria Math" w:hAnsi="Cambria Math"/>
+          </w:rPr>
+          <m:t xml:space="preserve"> и </m:t>
+        </m:r>
+        <m:sSub>
+          <m:sSubPr>
+            <m:ctrlPr>
+              <w:rPr>
+                <w:rFonts w:ascii="Cambria Math" w:hAnsi="Cambria Math"/>
+                <w:i/>
+              </w:rPr>
+            </m:ctrlPr>
+          </m:sSubPr>
+          <m:e>
+            <m:r>
+              <w:rPr>
+                <w:rFonts w:ascii="Cambria Math" w:hAnsi="Cambria Math"/>
+              </w:rPr>
+              <m:t>P</m:t>
+            </m:r>
+          </m:e>
+          <m:sub>
+            <m:r>
+              <w:rPr>
+                <w:rFonts w:ascii="Cambria Math" w:hAnsi="Cambria Math"/>
+              </w:rPr>
+              <m:t>2</m:t>
+            </m:r>
+          </m:sub>
+        </m:sSub>
+        <m:r>
+          <w:rPr>
+            <w:rFonts w:ascii="Cambria Math" w:hAnsi="Cambria Math"/>
+          </w:rPr>
+          <m:t>(</m:t>
+        </m:r>
+        <m:sSub>
+          <m:sSubPr>
+            <m:ctrlPr>
+              <w:rPr>
+                <w:rFonts w:ascii="Cambria Math" w:hAnsi="Cambria Math"/>
+                <w:i/>
+              </w:rPr>
+            </m:ctrlPr>
+          </m:sSubPr>
+          <m:e>
+            <m:r>
+              <w:rPr>
+                <w:rFonts w:ascii="Cambria Math" w:hAnsi="Cambria Math"/>
+              </w:rPr>
+              <m:t>x</m:t>
+            </m:r>
+          </m:e>
+          <m:sub>
+            <m:r>
+              <w:rPr>
+                <w:rFonts w:ascii="Cambria Math" w:hAnsi="Cambria Math"/>
+              </w:rPr>
+              <m:t>2</m:t>
+            </m:r>
+          </m:sub>
+        </m:sSub>
+        <m:r>
+          <w:rPr>
+            <w:rFonts w:ascii="Cambria Math" w:hAnsi="Cambria Math"/>
+          </w:rPr>
+          <m:t>,</m:t>
+        </m:r>
+        <m:sSub>
+          <m:sSubPr>
+            <m:ctrlPr>
+              <w:rPr>
+                <w:rFonts w:ascii="Cambria Math" w:hAnsi="Cambria Math"/>
+                <w:i/>
+              </w:rPr>
+            </m:ctrlPr>
+          </m:sSubPr>
+          <m:e>
+            <m:r>
+              <w:rPr>
+                <w:rFonts w:ascii="Cambria Math" w:hAnsi="Cambria Math"/>
+              </w:rPr>
+              <m:t>y</m:t>
+            </m:r>
+          </m:e>
+          <m:sub>
+            <m:r>
+              <w:rPr>
+                <w:rFonts w:ascii="Cambria Math" w:hAnsi="Cambria Math"/>
+              </w:rPr>
+              <m:t>2</m:t>
+            </m:r>
+          </m:sub>
+        </m:sSub>
+        <m:r>
+          <w:rPr>
+            <w:rFonts w:ascii="Cambria Math" w:hAnsi="Cambria Math"/>
+          </w:rPr>
+          <m:t>,</m:t>
+        </m:r>
+        <m:sSub>
+          <m:sSubPr>
+            <m:ctrlPr>
+              <w:rPr>
+                <w:rFonts w:ascii="Cambria Math" w:hAnsi="Cambria Math"/>
+                <w:i/>
+              </w:rPr>
+            </m:ctrlPr>
+          </m:sSubPr>
+          <m:e>
+            <m:r>
+              <w:rPr>
+                <w:rFonts w:ascii="Cambria Math" w:hAnsi="Cambria Math"/>
+              </w:rPr>
+              <m:t>z</m:t>
+            </m:r>
+          </m:e>
+          <m:sub>
+            <m:r>
+              <w:rPr>
+                <w:rFonts w:ascii="Cambria Math" w:hAnsi="Cambria Math"/>
+              </w:rPr>
+              <m:t>2</m:t>
+            </m:r>
+          </m:sub>
+        </m:sSub>
+        <m:r>
+          <w:rPr>
+            <w:rFonts w:ascii="Cambria Math" w:hAnsi="Cambria Math"/>
+          </w:rPr>
+          <m:t>)</m:t>
+        </m:r>
+      </m:oMath>
+      <w:r>
+        <w:t>:</w:t>
+      </w:r>
+    </w:p>
+    <w:p>
+      <w:pPr>
+        <w:rPr>
+          <w:i/>
+        </w:rPr>
+      </w:pPr>
+      <m:oMathPara>
+        <m:oMath>
+          <m:r>
+            <w:rPr>
+              <w:rFonts w:ascii="Cambria Math" w:hAnsi="Cambria Math"/>
+            </w:rPr>
+            <m:t>P</m:t>
+          </m:r>
+          <m:d>
+            <m:dPr>
+              <m:ctrlPr>
+                <w:rPr>
+                  <w:rFonts w:ascii="Cambria Math" w:hAnsi="Cambria Math"/>
+                  <w:i/>
+                </w:rPr>
+              </m:ctrlPr>
+            </m:dPr>
+            <m:e>
+              <m:r>
+                <w:rPr>
+                  <w:rFonts w:ascii="Cambria Math" w:hAnsi="Cambria Math"/>
+                </w:rPr>
+                <m:t>t</m:t>
+              </m:r>
+            </m:e>
+          </m:d>
+          <m:r>
+            <w:rPr>
+              <w:rFonts w:ascii="Cambria Math" w:hAnsi="Cambria Math"/>
+            </w:rPr>
+            <m:t>=</m:t>
+          </m:r>
+          <m:sSub>
+            <m:sSubPr>
+              <m:ctrlPr>
+                <w:rPr>
+                  <w:rFonts w:ascii="Cambria Math" w:hAnsi="Cambria Math"/>
+                  <w:i/>
+                </w:rPr>
+              </m:ctrlPr>
+            </m:sSubPr>
+            <m:e>
+              <m:r>
+                <w:rPr>
+                  <w:rFonts w:ascii="Cambria Math" w:hAnsi="Cambria Math"/>
+                </w:rPr>
+                <m:t>P</m:t>
+              </m:r>
+            </m:e>
+            <m:sub>
+              <m:r>
+                <w:rPr>
+                  <w:rFonts w:ascii="Cambria Math" w:hAnsi="Cambria Math"/>
+                </w:rPr>
+                <m:t>1</m:t>
+              </m:r>
+            </m:sub>
+          </m:sSub>
+          <m:r>
+            <w:rPr>
+              <w:rFonts w:ascii="Cambria Math" w:hAnsi="Cambria Math"/>
+            </w:rPr>
+            <m:t>+</m:t>
+          </m:r>
+          <m:d>
+            <m:dPr>
+              <m:ctrlPr>
+                <w:rPr>
+                  <w:rFonts w:ascii="Cambria Math" w:hAnsi="Cambria Math"/>
+                  <w:i/>
+                </w:rPr>
+              </m:ctrlPr>
+            </m:dPr>
+            <m:e>
+              <m:sSub>
+                <m:sSubPr>
+                  <m:ctrlPr>
+                    <w:rPr>
+                      <w:rFonts w:ascii="Cambria Math" w:hAnsi="Cambria Math"/>
+                      <w:i/>
+                    </w:rPr>
+                  </m:ctrlPr>
+                </m:sSubPr>
+                <m:e>
+                  <m:r>
+                    <w:rPr>
+                      <w:rFonts w:ascii="Cambria Math" w:hAnsi="Cambria Math"/>
+                    </w:rPr>
+                    <m:t>P</m:t>
+                  </m:r>
+                </m:e>
+                <m:sub>
+                  <m:r>
+                    <w:rPr>
+                      <w:rFonts w:ascii="Cambria Math" w:hAnsi="Cambria Math"/>
+                    </w:rPr>
+                    <m:t>2</m:t>
+                  </m:r>
+                </m:sub>
+              </m:sSub>
+              <m:r>
+                <w:rPr>
+                  <w:rFonts w:ascii="Cambria Math" w:hAnsi="Cambria Math"/>
+                </w:rPr>
+                <m:t>-</m:t>
+              </m:r>
+              <m:sSub>
+                <m:sSubPr>
+                  <m:ctrlPr>
+                    <w:rPr>
+                      <w:rFonts w:ascii="Cambria Math" w:hAnsi="Cambria Math"/>
+                      <w:i/>
+                    </w:rPr>
+                  </m:ctrlPr>
+                </m:sSubPr>
+                <m:e>
+                  <m:r>
+                    <w:rPr>
+                      <w:rFonts w:ascii="Cambria Math" w:hAnsi="Cambria Math"/>
+                    </w:rPr>
+                    <m:t>P</m:t>
+                  </m:r>
+                </m:e>
+                <m:sub>
+                  <m:r>
+                    <w:rPr>
+                      <w:rFonts w:ascii="Cambria Math" w:hAnsi="Cambria Math"/>
+                    </w:rPr>
+                    <m:t>1</m:t>
+                  </m:r>
+                </m:sub>
+              </m:sSub>
+            </m:e>
+          </m:d>
+          <m:r>
+            <w:rPr>
+              <w:rFonts w:ascii="Cambria Math" w:hAnsi="Cambria Math"/>
+            </w:rPr>
+            <m:t>t</m:t>
+          </m:r>
+        </m:oMath>
+      </m:oMathPara>
+    </w:p>
+    <w:p>
+      <w:pPr>
+        <w:rPr>
+          <w:iCs/>
+        </w:rPr>
+      </w:pPr>
+      <w:r>
+        <w:rPr>
+          <w:iCs/>
+        </w:rPr>
+        <w:t>Компоненты при этом:</w:t>
+      </w:r>
+    </w:p>
+    <w:p>
+      <w:pPr>
+        <w:rPr>
+          <w:iCs/>
+        </w:rPr>
+      </w:pPr>
+      <m:oMathPara>
+        <m:oMath>
+          <m:r>
+            <w:rPr>
+              <w:rFonts w:ascii="Cambria Math" w:hAnsi="Cambria Math"/>
+            </w:rPr>
+            <m:t>x=</m:t>
+          </m:r>
+          <m:sSub>
+            <m:sSubPr>
+              <m:ctrlPr>
+                <w:rPr>
+                  <w:rFonts w:ascii="Cambria Math" w:hAnsi="Cambria Math"/>
+                  <w:i/>
+                  <w:iCs/>
+                </w:rPr>
+              </m:ctrlPr>
+            </m:sSubPr>
+            <m:e>
+              <m:r>
+                <w:rPr>
+                  <w:rFonts w:ascii="Cambria Math" w:hAnsi="Cambria Math"/>
+                </w:rPr>
+                <m:t>x</m:t>
+              </m:r>
+            </m:e>
+            <m:sub>
+              <m:r>
+                <w:rPr>
+                  <w:rFonts w:ascii="Cambria Math" w:hAnsi="Cambria Math"/>
+                </w:rPr>
+                <m:t>1</m:t>
+              </m:r>
+            </m:sub>
+          </m:sSub>
+          <m:r>
+            <w:rPr>
+              <w:rFonts w:ascii="Cambria Math" w:hAnsi="Cambria Math"/>
+            </w:rPr>
+            <m:t>+</m:t>
+          </m:r>
+          <m:d>
+            <m:dPr>
+              <m:ctrlPr>
+                <w:rPr>
+                  <w:rFonts w:ascii="Cambria Math" w:hAnsi="Cambria Math"/>
+                  <w:i/>
+                  <w:iCs/>
+                </w:rPr>
+              </m:ctrlPr>
+            </m:dPr>
+            <m:e>
+              <m:sSub>
+                <m:sSubPr>
+                  <m:ctrlPr>
+                    <w:rPr>
+                      <w:rFonts w:ascii="Cambria Math" w:hAnsi="Cambria Math"/>
+                      <w:i/>
+                      <w:iCs/>
+                    </w:rPr>
+                  </m:ctrlPr>
+                </m:sSubPr>
+                <m:e>
+                  <m:r>
+                    <w:rPr>
+                      <w:rFonts w:ascii="Cambria Math" w:hAnsi="Cambria Math"/>
+                    </w:rPr>
+                    <m:t>x</m:t>
+                  </m:r>
+                </m:e>
+                <m:sub>
+                  <m:r>
+                    <w:rPr>
+                      <w:rFonts w:ascii="Cambria Math" w:hAnsi="Cambria Math"/>
+                    </w:rPr>
+                    <m:t>2</m:t>
+                  </m:r>
+                </m:sub>
+              </m:sSub>
+              <m:r>
+                <w:rPr>
+                  <w:rFonts w:ascii="Cambria Math" w:hAnsi="Cambria Math"/>
+                </w:rPr>
+                <m:t>-</m:t>
+              </m:r>
+              <m:sSub>
+                <m:sSubPr>
+                  <m:ctrlPr>
+                    <w:rPr>
+                      <w:rFonts w:ascii="Cambria Math" w:hAnsi="Cambria Math"/>
+                      <w:i/>
+                      <w:iCs/>
+                    </w:rPr>
+                  </m:ctrlPr>
+                </m:sSubPr>
+                <m:e>
+                  <m:r>
+                    <w:rPr>
+                      <w:rFonts w:ascii="Cambria Math" w:hAnsi="Cambria Math"/>
+                    </w:rPr>
+                    <m:t>x</m:t>
+                  </m:r>
+                </m:e>
+                <m:sub>
+                  <m:r>
+                    <w:rPr>
+                      <w:rFonts w:ascii="Cambria Math" w:hAnsi="Cambria Math"/>
+                    </w:rPr>
+                    <m:t>1</m:t>
+                  </m:r>
+                </m:sub>
+              </m:sSub>
+            </m:e>
+          </m:d>
+          <m:r>
+            <w:rPr>
+              <w:rFonts w:ascii="Cambria Math" w:hAnsi="Cambria Math"/>
+            </w:rPr>
+            <m:t>t=</m:t>
+          </m:r>
+          <m:sSub>
+            <m:sSubPr>
+              <m:ctrlPr>
+                <w:rPr>
+                  <w:rFonts w:ascii="Cambria Math" w:hAnsi="Cambria Math"/>
+                  <w:i/>
+                  <w:iCs/>
+                </w:rPr>
+              </m:ctrlPr>
+            </m:sSubPr>
+            <m:e>
+              <m:r>
+                <w:rPr>
+                  <w:rFonts w:ascii="Cambria Math" w:hAnsi="Cambria Math"/>
+                </w:rPr>
+                <m:t>x</m:t>
+              </m:r>
+            </m:e>
+            <m:sub>
+              <m:r>
+                <w:rPr>
+                  <w:rFonts w:ascii="Cambria Math" w:hAnsi="Cambria Math"/>
+                </w:rPr>
+                <m:t>1</m:t>
+              </m:r>
+            </m:sub>
+          </m:sSub>
+          <m:r>
+            <w:rPr>
+              <w:rFonts w:ascii="Cambria Math" w:hAnsi="Cambria Math"/>
+            </w:rPr>
+            <m:t>+at</m:t>
+          </m:r>
+        </m:oMath>
+      </m:oMathPara>
+    </w:p>
+    <w:p>
+      <w:pPr>
+        <w:rPr>
+          <w:iCs/>
+        </w:rPr>
+      </w:pPr>
+      <m:oMathPara>
+        <m:oMath>
+          <m:r>
+            <w:rPr>
+              <w:rFonts w:ascii="Cambria Math" w:hAnsi="Cambria Math"/>
+            </w:rPr>
+            <m:t>y=</m:t>
+          </m:r>
+          <m:sSub>
+            <m:sSubPr>
+              <m:ctrlPr>
+                <w:rPr>
+                  <w:rFonts w:ascii="Cambria Math" w:hAnsi="Cambria Math"/>
+                  <w:i/>
+                  <w:iCs/>
+                </w:rPr>
+              </m:ctrlPr>
+            </m:sSubPr>
+            <m:e>
+              <m:r>
+                <w:rPr>
+                  <w:rFonts w:ascii="Cambria Math" w:hAnsi="Cambria Math"/>
+                </w:rPr>
+                <m:t>y</m:t>
+              </m:r>
+            </m:e>
+            <m:sub>
+              <m:r>
+                <w:rPr>
+                  <w:rFonts w:ascii="Cambria Math" w:hAnsi="Cambria Math"/>
+                </w:rPr>
+                <m:t>1</m:t>
+              </m:r>
+            </m:sub>
+          </m:sSub>
+          <m:r>
+            <w:rPr>
+              <w:rFonts w:ascii="Cambria Math" w:hAnsi="Cambria Math"/>
+            </w:rPr>
+            <m:t>+bt</m:t>
+          </m:r>
+        </m:oMath>
+      </m:oMathPara>
+    </w:p>
+    <w:p>
+      <w:pPr>
+        <w:rPr>
+          <w:iCs/>
+        </w:rPr>
+      </w:pPr>
+      <m:oMathPara>
+        <m:oMath>
+          <m:r>
+            <w:rPr>
+              <w:rFonts w:ascii="Cambria Math" w:hAnsi="Cambria Math"/>
+            </w:rPr>
+            <m:t>z=</m:t>
+          </m:r>
+          <m:sSub>
+            <m:sSubPr>
+              <m:ctrlPr>
+                <w:rPr>
+                  <w:rFonts w:ascii="Cambria Math" w:hAnsi="Cambria Math"/>
+                  <w:i/>
+                  <w:iCs/>
+                </w:rPr>
+              </m:ctrlPr>
+            </m:sSubPr>
+            <m:e>
+              <m:r>
+                <w:rPr>
+                  <w:rFonts w:ascii="Cambria Math" w:hAnsi="Cambria Math"/>
+                </w:rPr>
+                <m:t>z</m:t>
+              </m:r>
+            </m:e>
+            <m:sub>
+              <m:r>
+                <w:rPr>
+                  <w:rFonts w:ascii="Cambria Math" w:hAnsi="Cambria Math"/>
+                </w:rPr>
+                <m:t>1</m:t>
+              </m:r>
+            </m:sub>
+          </m:sSub>
+          <m:r>
+            <w:rPr>
+              <w:rFonts w:ascii="Cambria Math" w:hAnsi="Cambria Math"/>
+            </w:rPr>
+            <m:t>+ct</m:t>
+          </m:r>
+        </m:oMath>
+      </m:oMathPara>
+    </w:p>
+    <w:p>
+      <w:pPr>
+        <w:rPr>
+          <w:iCs/>
+        </w:rPr>
+      </w:pPr>
+      <w:r>
+        <w:rPr>
+          <w:iCs/>
+        </w:rPr>
+        <w:t xml:space="preserve">Таким образом минимальное расстояние от этой прямой до некоторой точки </w:t>
+      </w:r>
+      <m:oMath>
+        <m:sSub>
+          <m:sSubPr>
+            <m:ctrlPr>
+              <w:rPr>
+                <w:rFonts w:ascii="Cambria Math" w:hAnsi="Cambria Math"/>
+                <w:i/>
+                <w:iCs/>
+              </w:rPr>
+            </m:ctrlPr>
+          </m:sSubPr>
+          <m:e>
+            <m:r>
+              <w:rPr>
+                <w:rFonts w:ascii="Cambria Math" w:hAnsi="Cambria Math"/>
+              </w:rPr>
+              <m:t>P</m:t>
+            </m:r>
+          </m:e>
+          <m:sub>
+            <m:r>
+              <w:rPr>
+                <w:rFonts w:ascii="Cambria Math" w:hAnsi="Cambria Math"/>
+              </w:rPr>
+              <m:t>0</m:t>
+            </m:r>
+          </m:sub>
+        </m:sSub>
+        <m:r>
+          <w:rPr>
+            <w:rFonts w:ascii="Cambria Math" w:hAnsi="Cambria Math"/>
+          </w:rPr>
+          <m:t>(</m:t>
+        </m:r>
+        <m:sSub>
+          <m:sSubPr>
+            <m:ctrlPr>
+              <w:rPr>
+                <w:rFonts w:ascii="Cambria Math" w:hAnsi="Cambria Math"/>
+                <w:i/>
+                <w:iCs/>
+              </w:rPr>
+            </m:ctrlPr>
+          </m:sSubPr>
+          <m:e>
+            <m:r>
+              <w:rPr>
+                <w:rFonts w:ascii="Cambria Math" w:hAnsi="Cambria Math"/>
+              </w:rPr>
+              <m:t>x</m:t>
+            </m:r>
+          </m:e>
+          <m:sub>
+            <m:r>
+              <w:rPr>
+                <w:rFonts w:ascii="Cambria Math" w:hAnsi="Cambria Math"/>
+              </w:rPr>
+              <m:t>0</m:t>
+            </m:r>
+          </m:sub>
+        </m:sSub>
+        <m:r>
+          <w:rPr>
+            <w:rFonts w:ascii="Cambria Math" w:hAnsi="Cambria Math"/>
+          </w:rPr>
+          <m:t>,</m:t>
+        </m:r>
+        <m:sSub>
+          <m:sSubPr>
+            <m:ctrlPr>
+              <w:rPr>
+                <w:rFonts w:ascii="Cambria Math" w:hAnsi="Cambria Math"/>
+                <w:i/>
+                <w:iCs/>
+              </w:rPr>
+            </m:ctrlPr>
+          </m:sSubPr>
+          <m:e>
+            <m:r>
+              <w:rPr>
+                <w:rFonts w:ascii="Cambria Math" w:hAnsi="Cambria Math"/>
+              </w:rPr>
+              <m:t>y</m:t>
+            </m:r>
+          </m:e>
+          <m:sub>
+            <m:r>
+              <w:rPr>
+                <w:rFonts w:ascii="Cambria Math" w:hAnsi="Cambria Math"/>
+              </w:rPr>
+              <m:t>0</m:t>
+            </m:r>
+          </m:sub>
+        </m:sSub>
+        <m:r>
+          <w:rPr>
+            <w:rFonts w:ascii="Cambria Math" w:hAnsi="Cambria Math"/>
+          </w:rPr>
+          <m:t>,</m:t>
+        </m:r>
+        <m:sSub>
+          <m:sSubPr>
+            <m:ctrlPr>
+              <w:rPr>
+                <w:rFonts w:ascii="Cambria Math" w:hAnsi="Cambria Math"/>
+                <w:i/>
+                <w:iCs/>
+              </w:rPr>
+            </m:ctrlPr>
+          </m:sSubPr>
+          <m:e>
+            <m:r>
+              <w:rPr>
+                <w:rFonts w:ascii="Cambria Math" w:hAnsi="Cambria Math"/>
+              </w:rPr>
+              <m:t>z</m:t>
+            </m:r>
+          </m:e>
+          <m:sub>
+            <m:r>
+              <w:rPr>
+                <w:rFonts w:ascii="Cambria Math" w:hAnsi="Cambria Math"/>
+              </w:rPr>
+              <m:t>0</m:t>
+            </m:r>
+          </m:sub>
+        </m:sSub>
+        <m:r>
+          <w:rPr>
+            <w:rFonts w:ascii="Cambria Math" w:hAnsi="Cambria Math"/>
+          </w:rPr>
+          <m:t>)</m:t>
+        </m:r>
+      </m:oMath>
+      <w:r>
+        <w:rPr>
+          <w:iCs/>
+        </w:rPr>
+        <w:t>:</w:t>
+      </w:r>
+    </w:p>
+    <w:p>
+      <w:pPr>
+        <w:rPr>
+          <w:iCs/>
+          <w:lang w:val="en-US"/>
+        </w:rPr>
+      </w:pPr>
+      <m:oMathPara>
+        <m:oMath>
+          <m:sSup>
+            <m:sSupPr>
+              <m:ctrlPr>
+                <w:rPr>
+                  <w:rFonts w:ascii="Cambria Math" w:hAnsi="Cambria Math"/>
+                  <w:i/>
+                  <w:iCs/>
+                </w:rPr>
+              </m:ctrlPr>
+            </m:sSupPr>
+            <m:e>
+              <m:r>
+                <w:rPr>
+                  <w:rFonts w:ascii="Cambria Math" w:hAnsi="Cambria Math"/>
+                </w:rPr>
+                <m:t>d</m:t>
+              </m:r>
+            </m:e>
+            <m:sup>
+              <m:r>
+                <w:rPr>
+                  <w:rFonts w:ascii="Cambria Math" w:hAnsi="Cambria Math"/>
+                </w:rPr>
+                <m:t>2</m:t>
+              </m:r>
+            </m:sup>
+          </m:sSup>
+          <m:r>
+            <w:rPr>
+              <w:rFonts w:ascii="Cambria Math" w:hAnsi="Cambria Math"/>
+            </w:rPr>
+            <m:t>=</m:t>
+          </m:r>
+          <m:sSup>
+            <m:sSupPr>
+              <m:ctrlPr>
+                <w:rPr>
+                  <w:rFonts w:ascii="Cambria Math" w:hAnsi="Cambria Math"/>
+                  <w:i/>
+                  <w:iCs/>
+                </w:rPr>
+              </m:ctrlPr>
+            </m:sSupPr>
+            <m:e>
+              <m:d>
+                <m:dPr>
+                  <m:ctrlPr>
+                    <w:rPr>
+                      <w:rFonts w:ascii="Cambria Math" w:hAnsi="Cambria Math"/>
+                      <w:i/>
+                      <w:iCs/>
+                    </w:rPr>
+                  </m:ctrlPr>
+                </m:dPr>
+                <m:e>
+                  <m:r>
+                    <w:rPr>
+                      <w:rFonts w:ascii="Cambria Math" w:hAnsi="Cambria Math"/>
+                    </w:rPr>
+                    <m:t>x-</m:t>
+                  </m:r>
+                  <m:sSub>
+                    <m:sSubPr>
+                      <m:ctrlPr>
+                        <w:rPr>
+                          <w:rFonts w:ascii="Cambria Math" w:hAnsi="Cambria Math"/>
+                          <w:i/>
+                          <w:iCs/>
+                        </w:rPr>
+                      </m:ctrlPr>
+                    </m:sSubPr>
+                    <m:e>
+                      <m:r>
+                        <w:rPr>
+                          <w:rFonts w:ascii="Cambria Math" w:hAnsi="Cambria Math"/>
+                        </w:rPr>
+                        <m:t>x</m:t>
+                      </m:r>
+                    </m:e>
+                    <m:sub>
+                      <m:r>
+                        <w:rPr>
+                          <w:rFonts w:ascii="Cambria Math" w:hAnsi="Cambria Math"/>
+                        </w:rPr>
+                        <m:t>0</m:t>
+                      </m:r>
+                    </m:sub>
+                  </m:sSub>
+                </m:e>
+              </m:d>
+            </m:e>
+            <m:sup>
+              <m:r>
+                <w:rPr>
+                  <w:rFonts w:ascii="Cambria Math" w:hAnsi="Cambria Math"/>
+                </w:rPr>
+                <m:t>2</m:t>
+              </m:r>
+            </m:sup>
+          </m:sSup>
+          <m:r>
+            <w:rPr>
+              <w:rFonts w:ascii="Cambria Math" w:hAnsi="Cambria Math"/>
+            </w:rPr>
+            <m:t>+</m:t>
+          </m:r>
+          <m:sSup>
+            <m:sSupPr>
+              <m:ctrlPr>
+                <w:rPr>
+                  <w:rFonts w:ascii="Cambria Math" w:hAnsi="Cambria Math"/>
+                  <w:i/>
+                  <w:iCs/>
+                </w:rPr>
+              </m:ctrlPr>
+            </m:sSupPr>
+            <m:e>
+              <m:d>
+                <m:dPr>
+                  <m:ctrlPr>
+                    <w:rPr>
+                      <w:rFonts w:ascii="Cambria Math" w:hAnsi="Cambria Math"/>
+                      <w:i/>
+                      <w:iCs/>
+                    </w:rPr>
+                  </m:ctrlPr>
+                </m:dPr>
+                <m:e>
+                  <m:r>
+                    <w:rPr>
+                      <w:rFonts w:ascii="Cambria Math" w:hAnsi="Cambria Math"/>
+                    </w:rPr>
+                    <m:t>y-</m:t>
+                  </m:r>
+                  <m:sSub>
+                    <m:sSubPr>
+                      <m:ctrlPr>
+                        <w:rPr>
+                          <w:rFonts w:ascii="Cambria Math" w:hAnsi="Cambria Math"/>
+                          <w:i/>
+                          <w:iCs/>
+                        </w:rPr>
+                      </m:ctrlPr>
+                    </m:sSubPr>
+                    <m:e>
+                      <m:r>
+                        <w:rPr>
+                          <w:rFonts w:ascii="Cambria Math" w:hAnsi="Cambria Math"/>
+                        </w:rPr>
+                        <m:t>y</m:t>
+                      </m:r>
+                    </m:e>
+                    <m:sub>
+                      <m:r>
+                        <w:rPr>
+                          <w:rFonts w:ascii="Cambria Math" w:hAnsi="Cambria Math"/>
+                        </w:rPr>
+                        <m:t>0</m:t>
+                      </m:r>
+                    </m:sub>
+                  </m:sSub>
+                </m:e>
+              </m:d>
+            </m:e>
+            <m:sup>
+              <m:r>
+                <w:rPr>
+                  <w:rFonts w:ascii="Cambria Math" w:hAnsi="Cambria Math"/>
+                </w:rPr>
+                <m:t>2</m:t>
+              </m:r>
+            </m:sup>
+          </m:sSup>
+          <m:r>
+            <w:rPr>
+              <w:rFonts w:ascii="Cambria Math" w:hAnsi="Cambria Math"/>
+            </w:rPr>
+            <m:t>+</m:t>
+          </m:r>
+          <m:sSup>
+            <m:sSupPr>
+              <m:ctrlPr>
+                <w:rPr>
+                  <w:rFonts w:ascii="Cambria Math" w:hAnsi="Cambria Math"/>
+                  <w:i/>
+                  <w:iCs/>
+                </w:rPr>
+              </m:ctrlPr>
+            </m:sSupPr>
+            <m:e>
+              <m:d>
+                <m:dPr>
+                  <m:ctrlPr>
+                    <w:rPr>
+                      <w:rFonts w:ascii="Cambria Math" w:hAnsi="Cambria Math"/>
+                      <w:i/>
+                      <w:iCs/>
+                    </w:rPr>
+                  </m:ctrlPr>
+                </m:dPr>
+                <m:e>
+                  <m:r>
+                    <w:rPr>
+                      <w:rFonts w:ascii="Cambria Math" w:hAnsi="Cambria Math"/>
+                    </w:rPr>
+                    <m:t>z-</m:t>
+                  </m:r>
+                  <m:sSub>
+                    <m:sSubPr>
+                      <m:ctrlPr>
+                        <w:rPr>
+                          <w:rFonts w:ascii="Cambria Math" w:hAnsi="Cambria Math"/>
+                          <w:i/>
+                          <w:iCs/>
+                        </w:rPr>
+                      </m:ctrlPr>
+                    </m:sSubPr>
+                    <m:e>
+                      <m:r>
+                        <w:rPr>
+                          <w:rFonts w:ascii="Cambria Math" w:hAnsi="Cambria Math"/>
+                        </w:rPr>
+                        <m:t>z</m:t>
+                      </m:r>
+                    </m:e>
+                    <m:sub>
+                      <m:r>
+                        <w:rPr>
+                          <w:rFonts w:ascii="Cambria Math" w:hAnsi="Cambria Math"/>
+                        </w:rPr>
+                        <m:t>0</m:t>
+                      </m:r>
+                    </m:sub>
+                  </m:sSub>
+                </m:e>
+              </m:d>
+            </m:e>
+            <m:sup>
+              <m:r>
+                <w:rPr>
+                  <w:rFonts w:ascii="Cambria Math" w:hAnsi="Cambria Math"/>
+                </w:rPr>
+                <m:t>2</m:t>
+              </m:r>
+            </m:sup>
+          </m:sSup>
+        </m:oMath>
+      </m:oMathPara>
+    </w:p>
+    <w:p>
+      <w:pPr>
+        <w:rPr>
+          <w:iCs/>
+        </w:rPr>
+      </w:pPr>
+      <w:r>
+        <w:rPr>
+          <w:iCs/>
+        </w:rPr>
+        <w:t xml:space="preserve">Где параметр </w:t>
+      </w:r>
+      <m:oMath>
+        <m:r>
+          <w:rPr>
+            <w:rFonts w:ascii="Cambria Math" w:hAnsi="Cambria Math"/>
+          </w:rPr>
+          <m:t>t</m:t>
+        </m:r>
+      </m:oMath>
+      <w:r>
+        <w:rPr>
+          <w:iCs/>
+        </w:rPr>
+        <w:t xml:space="preserve">, </w:t>
+      </w:r>
+      <w:r>
+        <w:rPr>
+          <w:iCs/>
+        </w:rPr>
+        <w:t xml:space="preserve">который определяет ближайшую точку </w:t>
+      </w:r>
+      <m:oMath>
+        <m:r>
+          <w:rPr>
+            <w:rFonts w:ascii="Cambria Math" w:hAnsi="Cambria Math"/>
+          </w:rPr>
+          <m:t>P</m:t>
+        </m:r>
+        <m:d>
+          <m:dPr>
+            <m:ctrlPr>
+              <w:rPr>
+                <w:rFonts w:ascii="Cambria Math" w:hAnsi="Cambria Math"/>
+                <w:i/>
+                <w:iCs/>
+              </w:rPr>
+            </m:ctrlPr>
+          </m:dPr>
+          <m:e>
+            <m:r>
+              <w:rPr>
+                <w:rFonts w:ascii="Cambria Math" w:hAnsi="Cambria Math"/>
+              </w:rPr>
+              <m:t>t</m:t>
+            </m:r>
+          </m:e>
+        </m:d>
+      </m:oMath>
+      <w:r>
+        <w:rPr>
+          <w:iCs/>
+        </w:rPr>
+        <w:t>:</w:t>
+      </w:r>
+    </w:p>
+    <w:p>
+      <w:pPr>
+        <w:rPr>
+          <w:iCs/>
+        </w:rPr>
+      </w:pPr>
+      <m:oMathPara>
+        <m:oMath>
+          <m:r>
+            <w:rPr>
+              <w:rFonts w:ascii="Cambria Math" w:hAnsi="Cambria Math"/>
+            </w:rPr>
+            <w:lastRenderedPageBreak/>
+            <m:t>t=-</m:t>
+          </m:r>
+          <m:f>
+            <m:fPr>
+              <m:ctrlPr>
+                <w:rPr>
+                  <w:rFonts w:ascii="Cambria Math" w:hAnsi="Cambria Math"/>
+                  <w:i/>
+                  <w:iCs/>
+                </w:rPr>
+              </m:ctrlPr>
+            </m:fPr>
+            <m:num>
+              <m:r>
+                <w:rPr>
+                  <w:rFonts w:ascii="Cambria Math" w:hAnsi="Cambria Math"/>
+                </w:rPr>
+                <m:t>a</m:t>
+              </m:r>
+              <m:d>
+                <m:dPr>
+                  <m:ctrlPr>
+                    <w:rPr>
+                      <w:rFonts w:ascii="Cambria Math" w:hAnsi="Cambria Math"/>
+                      <w:i/>
+                      <w:iCs/>
+                    </w:rPr>
+                  </m:ctrlPr>
+                </m:dPr>
+                <m:e>
+                  <m:sSub>
+                    <m:sSubPr>
+                      <m:ctrlPr>
+                        <w:rPr>
+                          <w:rFonts w:ascii="Cambria Math" w:hAnsi="Cambria Math"/>
+                          <w:i/>
+                          <w:iCs/>
+                        </w:rPr>
+                      </m:ctrlPr>
+                    </m:sSubPr>
+                    <m:e>
+                      <m:r>
+                        <w:rPr>
+                          <w:rFonts w:ascii="Cambria Math" w:hAnsi="Cambria Math"/>
+                        </w:rPr>
+                        <m:t>x</m:t>
+                      </m:r>
+                    </m:e>
+                    <m:sub>
+                      <m:r>
+                        <w:rPr>
+                          <w:rFonts w:ascii="Cambria Math" w:hAnsi="Cambria Math"/>
+                        </w:rPr>
+                        <m:t>1</m:t>
+                      </m:r>
+                    </m:sub>
+                  </m:sSub>
+                  <m:r>
+                    <w:rPr>
+                      <w:rFonts w:ascii="Cambria Math" w:hAnsi="Cambria Math"/>
+                    </w:rPr>
+                    <m:t>-</m:t>
+                  </m:r>
+                  <m:sSub>
+                    <m:sSubPr>
+                      <m:ctrlPr>
+                        <w:rPr>
+                          <w:rFonts w:ascii="Cambria Math" w:hAnsi="Cambria Math"/>
+                          <w:i/>
+                          <w:iCs/>
+                        </w:rPr>
+                      </m:ctrlPr>
+                    </m:sSubPr>
+                    <m:e>
+                      <m:r>
+                        <w:rPr>
+                          <w:rFonts w:ascii="Cambria Math" w:hAnsi="Cambria Math"/>
+                        </w:rPr>
+                        <m:t>x</m:t>
+                      </m:r>
+                    </m:e>
+                    <m:sub>
+                      <m:r>
+                        <w:rPr>
+                          <w:rFonts w:ascii="Cambria Math" w:hAnsi="Cambria Math"/>
+                        </w:rPr>
+                        <m:t>0</m:t>
+                      </m:r>
+                    </m:sub>
+                  </m:sSub>
+                </m:e>
+              </m:d>
+              <m:r>
+                <w:rPr>
+                  <w:rFonts w:ascii="Cambria Math" w:hAnsi="Cambria Math"/>
+                </w:rPr>
+                <m:t>+b</m:t>
+              </m:r>
+              <m:d>
+                <m:dPr>
+                  <m:ctrlPr>
+                    <w:rPr>
+                      <w:rFonts w:ascii="Cambria Math" w:hAnsi="Cambria Math"/>
+                      <w:i/>
+                      <w:iCs/>
+                    </w:rPr>
+                  </m:ctrlPr>
+                </m:dPr>
+                <m:e>
+                  <m:sSub>
+                    <m:sSubPr>
+                      <m:ctrlPr>
+                        <w:rPr>
+                          <w:rFonts w:ascii="Cambria Math" w:hAnsi="Cambria Math"/>
+                          <w:i/>
+                          <w:iCs/>
+                        </w:rPr>
+                      </m:ctrlPr>
+                    </m:sSubPr>
+                    <m:e>
+                      <m:r>
+                        <w:rPr>
+                          <w:rFonts w:ascii="Cambria Math" w:hAnsi="Cambria Math"/>
+                        </w:rPr>
+                        <m:t>y</m:t>
+                      </m:r>
+                    </m:e>
+                    <m:sub>
+                      <m:r>
+                        <w:rPr>
+                          <w:rFonts w:ascii="Cambria Math" w:hAnsi="Cambria Math"/>
+                        </w:rPr>
+                        <m:t>1</m:t>
+                      </m:r>
+                    </m:sub>
+                  </m:sSub>
+                  <m:r>
+                    <w:rPr>
+                      <w:rFonts w:ascii="Cambria Math" w:hAnsi="Cambria Math"/>
+                    </w:rPr>
+                    <m:t>-</m:t>
+                  </m:r>
+                  <m:sSub>
+                    <m:sSubPr>
+                      <m:ctrlPr>
+                        <w:rPr>
+                          <w:rFonts w:ascii="Cambria Math" w:hAnsi="Cambria Math"/>
+                          <w:i/>
+                          <w:iCs/>
+                        </w:rPr>
+                      </m:ctrlPr>
+                    </m:sSubPr>
+                    <m:e>
+                      <m:r>
+                        <w:rPr>
+                          <w:rFonts w:ascii="Cambria Math" w:hAnsi="Cambria Math"/>
+                        </w:rPr>
+                        <m:t>y</m:t>
+                      </m:r>
+                    </m:e>
+                    <m:sub>
+                      <m:r>
+                        <w:rPr>
+                          <w:rFonts w:ascii="Cambria Math" w:hAnsi="Cambria Math"/>
+                        </w:rPr>
+                        <m:t>0</m:t>
+                      </m:r>
+                    </m:sub>
+                  </m:sSub>
+                </m:e>
+              </m:d>
+              <m:r>
+                <w:rPr>
+                  <w:rFonts w:ascii="Cambria Math" w:hAnsi="Cambria Math"/>
+                </w:rPr>
+                <m:t>+c</m:t>
+              </m:r>
+              <m:d>
+                <m:dPr>
+                  <m:ctrlPr>
+                    <w:rPr>
+                      <w:rFonts w:ascii="Cambria Math" w:hAnsi="Cambria Math"/>
+                      <w:i/>
+                      <w:iCs/>
+                    </w:rPr>
+                  </m:ctrlPr>
+                </m:dPr>
+                <m:e>
+                  <m:sSub>
+                    <m:sSubPr>
+                      <m:ctrlPr>
+                        <w:rPr>
+                          <w:rFonts w:ascii="Cambria Math" w:hAnsi="Cambria Math"/>
+                          <w:i/>
+                          <w:iCs/>
+                        </w:rPr>
+                      </m:ctrlPr>
+                    </m:sSubPr>
+                    <m:e>
+                      <m:r>
+                        <w:rPr>
+                          <w:rFonts w:ascii="Cambria Math" w:hAnsi="Cambria Math"/>
+                        </w:rPr>
+                        <m:t>z</m:t>
+                      </m:r>
+                    </m:e>
+                    <m:sub>
+                      <m:r>
+                        <w:rPr>
+                          <w:rFonts w:ascii="Cambria Math" w:hAnsi="Cambria Math"/>
+                        </w:rPr>
+                        <m:t>1</m:t>
+                      </m:r>
+                    </m:sub>
+                  </m:sSub>
+                  <m:r>
+                    <w:rPr>
+                      <w:rFonts w:ascii="Cambria Math" w:hAnsi="Cambria Math"/>
+                    </w:rPr>
+                    <m:t>-</m:t>
+                  </m:r>
+                  <m:sSub>
+                    <m:sSubPr>
+                      <m:ctrlPr>
+                        <w:rPr>
+                          <w:rFonts w:ascii="Cambria Math" w:hAnsi="Cambria Math"/>
+                          <w:i/>
+                          <w:iCs/>
+                        </w:rPr>
+                      </m:ctrlPr>
+                    </m:sSubPr>
+                    <m:e>
+                      <m:r>
+                        <w:rPr>
+                          <w:rFonts w:ascii="Cambria Math" w:hAnsi="Cambria Math"/>
+                        </w:rPr>
+                        <m:t>z</m:t>
+                      </m:r>
+                    </m:e>
+                    <m:sub>
+                      <m:r>
+                        <w:rPr>
+                          <w:rFonts w:ascii="Cambria Math" w:hAnsi="Cambria Math"/>
+                        </w:rPr>
+                        <m:t>0</m:t>
+                      </m:r>
+                    </m:sub>
+                  </m:sSub>
+                </m:e>
+              </m:d>
+            </m:num>
+            <m:den>
+              <m:sSup>
+                <m:sSupPr>
+                  <m:ctrlPr>
+                    <w:rPr>
+                      <w:rFonts w:ascii="Cambria Math" w:hAnsi="Cambria Math"/>
+                      <w:i/>
+                      <w:iCs/>
+                    </w:rPr>
+                  </m:ctrlPr>
+                </m:sSupPr>
+                <m:e>
+                  <m:r>
+                    <w:rPr>
+                      <w:rFonts w:ascii="Cambria Math" w:hAnsi="Cambria Math"/>
+                    </w:rPr>
+                    <m:t>a</m:t>
+                  </m:r>
+                </m:e>
+                <m:sup>
+                  <m:r>
+                    <w:rPr>
+                      <w:rFonts w:ascii="Cambria Math" w:hAnsi="Cambria Math"/>
+                    </w:rPr>
+                    <m:t>2</m:t>
+                  </m:r>
+                </m:sup>
+              </m:sSup>
+              <m:r>
+                <w:rPr>
+                  <w:rFonts w:ascii="Cambria Math" w:hAnsi="Cambria Math"/>
+                </w:rPr>
+                <m:t>+</m:t>
+              </m:r>
+              <m:sSup>
+                <m:sSupPr>
+                  <m:ctrlPr>
+                    <w:rPr>
+                      <w:rFonts w:ascii="Cambria Math" w:hAnsi="Cambria Math"/>
+                      <w:i/>
+                      <w:iCs/>
+                    </w:rPr>
+                  </m:ctrlPr>
+                </m:sSupPr>
+                <m:e>
+                  <m:r>
+                    <w:rPr>
+                      <w:rFonts w:ascii="Cambria Math" w:hAnsi="Cambria Math"/>
+                    </w:rPr>
+                    <m:t>b</m:t>
+                  </m:r>
+                </m:e>
+                <m:sup>
+                  <m:r>
+                    <w:rPr>
+                      <w:rFonts w:ascii="Cambria Math" w:hAnsi="Cambria Math"/>
+                    </w:rPr>
+                    <m:t>2</m:t>
+                  </m:r>
+                </m:sup>
+              </m:sSup>
+              <m:r>
+                <w:rPr>
+                  <w:rFonts w:ascii="Cambria Math" w:hAnsi="Cambria Math"/>
+                </w:rPr>
+                <m:t>+</m:t>
+              </m:r>
+              <m:sSup>
+                <m:sSupPr>
+                  <m:ctrlPr>
+                    <w:rPr>
+                      <w:rFonts w:ascii="Cambria Math" w:hAnsi="Cambria Math"/>
+                      <w:i/>
+                      <w:iCs/>
+                    </w:rPr>
+                  </m:ctrlPr>
+                </m:sSupPr>
+                <m:e>
+                  <m:r>
+                    <w:rPr>
+                      <w:rFonts w:ascii="Cambria Math" w:hAnsi="Cambria Math"/>
+                    </w:rPr>
+                    <m:t>c</m:t>
+                  </m:r>
+                </m:e>
+                <m:sup>
+                  <m:r>
+                    <w:rPr>
+                      <w:rFonts w:ascii="Cambria Math" w:hAnsi="Cambria Math"/>
+                    </w:rPr>
+                    <m:t>2</m:t>
+                  </m:r>
+                </m:sup>
+              </m:sSup>
+            </m:den>
+          </m:f>
+        </m:oMath>
+      </m:oMathPara>
+    </w:p>
+    <w:p>
+      <w:pPr>
+        <w:rPr>
+          <w:iCs/>
+        </w:rPr>
+      </w:pPr>
+      <w:r>
+        <w:rPr>
+          <w:iCs/>
+        </w:rPr>
+        <w:t xml:space="preserve">Если </w:t>
+      </w:r>
+      <m:oMath>
+        <m:sSup>
+          <m:sSupPr>
+            <m:ctrlPr>
+              <w:rPr>
+                <w:rFonts w:ascii="Cambria Math" w:hAnsi="Cambria Math"/>
+                <w:i/>
+                <w:iCs/>
+              </w:rPr>
+            </m:ctrlPr>
+          </m:sSupPr>
+          <m:e>
+            <m:r>
+              <w:rPr>
+                <w:rFonts w:ascii="Cambria Math" w:hAnsi="Cambria Math"/>
+              </w:rPr>
+              <m:t>d</m:t>
+            </m:r>
+          </m:e>
+          <m:sup>
+            <m:r>
+              <w:rPr>
+                <w:rFonts w:ascii="Cambria Math" w:hAnsi="Cambria Math"/>
+              </w:rPr>
+              <m:t>2</m:t>
+            </m:r>
+          </m:sup>
+        </m:sSup>
+        <m:r>
+          <w:rPr>
+            <w:rFonts w:ascii="Cambria Math" w:hAnsi="Cambria Math"/>
+          </w:rPr>
+          <m:t>&gt;</m:t>
+        </m:r>
+        <m:sSup>
+          <m:sSupPr>
+            <m:ctrlPr>
+              <w:rPr>
+                <w:rFonts w:ascii="Cambria Math" w:hAnsi="Cambria Math"/>
+                <w:i/>
+                <w:iCs/>
+              </w:rPr>
+            </m:ctrlPr>
+          </m:sSupPr>
+          <m:e>
+            <m:r>
+              <w:rPr>
+                <w:rFonts w:ascii="Cambria Math" w:hAnsi="Cambria Math"/>
+              </w:rPr>
+              <m:t>R</m:t>
+            </m:r>
+          </m:e>
+          <m:sup>
+            <m:r>
+              <w:rPr>
+                <w:rFonts w:ascii="Cambria Math" w:hAnsi="Cambria Math"/>
+              </w:rPr>
+              <m:t>2</m:t>
+            </m:r>
+          </m:sup>
+        </m:sSup>
+      </m:oMath>
+      <w:r>
+        <w:rPr>
+          <w:iCs/>
+        </w:rPr>
+        <w:t xml:space="preserve">, </w:t>
+      </w:r>
+      <w:r>
+        <w:rPr>
+          <w:iCs/>
+        </w:rPr>
+        <w:t xml:space="preserve">где </w:t>
+      </w:r>
+      <m:oMath>
+        <m:r>
+          <w:rPr>
+            <w:rFonts w:ascii="Cambria Math" w:hAnsi="Cambria Math"/>
+          </w:rPr>
+          <m:t>R</m:t>
+        </m:r>
+      </m:oMath>
+      <w:r>
+        <w:rPr>
+          <w:iCs/>
+        </w:rPr>
+        <w:t xml:space="preserve"> </w:t>
+      </w:r>
+      <w:r>
+        <w:rPr>
+          <w:iCs/>
+        </w:rPr>
+        <w:t>–</w:t>
+      </w:r>
+      <w:r>
+        <w:rPr>
+          <w:iCs/>
+        </w:rPr>
+        <w:t xml:space="preserve"> </w:t>
+      </w:r>
+      <w:r>
+        <w:rPr>
+          <w:iCs/>
+        </w:rPr>
+        <w:t>радиус сферической оболочки, то луч не может пересечься с объектом.</w:t>
+      </w:r>
+    </w:p>
+    <w:p>
+      <w:pPr>
+        <w:rPr>
+          <w:iCs/>
+        </w:rPr>
+      </w:pPr>
+      <w:r>
+        <w:rPr>
+          <w:iCs/>
+        </w:rPr>
+        <w:t>Рассмотрим преимущества и недостатки описанного алгоритма.</w:t>
+      </w:r>
+    </w:p>
+    <w:p>
+      <w:r>
         <w:t>Преимущества:</w:t>
       </w:r>
     </w:p>
@@ -6079,7 +7862,11 @@
         <w:t>-</w:t>
       </w:r>
       <w:r>
-        <w:t xml:space="preserve">буфера, то одним из наилучших вариантов будет модификация указанного метода путём добавления вычисления теневого </w:t>
+        <w:t xml:space="preserve">буфера, то одним из наилучших вариантов будет модификация указанного метода путём </w:t>
+      </w:r>
+      <w:r>
+        <w:lastRenderedPageBreak/>
+        <w:t xml:space="preserve">добавления вычисления теневого </w:t>
       </w:r>
       <w:r>
         <w:rPr>
@@ -6117,7 +7904,6 @@
       </w:pPr>
       <w:bookmarkStart w:id="11" w:name="_Toc45454576"/>
       <w:r>
-        <w:lastRenderedPageBreak/>
         <w:t>1.</w:t>
       </w:r>
       <w:r>
@@ -6370,6 +8156,7 @@
         </w:numPr>
       </w:pPr>
       <w:r>
+        <w:lastRenderedPageBreak/>
         <w:t xml:space="preserve">Стеллаж </w:t>
       </w:r>
       <w:r>
@@ -6405,11 +8192,7 @@
         <w:t>, размер которого задаётся пользователем,</w:t>
       </w:r>
       <w:r>
-        <w:t xml:space="preserve"> может занимать и часть ячейки, но при этом она будет занята </w:t>
-      </w:r>
-      <w:r>
-        <w:lastRenderedPageBreak/>
-        <w:t>полностью и расположить на свободной её части другой элемент декора уже будет нельзя.</w:t>
+        <w:t xml:space="preserve"> может занимать и часть ячейки, но при этом она будет занята полностью и расположить на свободной её части другой элемент декора уже будет нельзя.</w:t>
       </w:r>
     </w:p>
     <w:p/>
@@ -6455,6 +8238,7 @@
     </w:p>
     <w:p>
       <w:r>
+        <w:lastRenderedPageBreak/>
         <w:t>2. Разместить объекты сцены и источники света</w:t>
       </w:r>
     </w:p>
@@ -6481,7 +8265,6 @@
       </w:pPr>
       <w:bookmarkStart w:id="14" w:name="_Toc45454579"/>
       <w:r>
-        <w:lastRenderedPageBreak/>
         <w:t xml:space="preserve">2.2 Алгоритм </w:t>
       </w:r>
       <w:r>
@@ -7040,6 +8823,7 @@
         <w:ind w:left="705"/>
       </w:pPr>
       <w:r>
+        <w:lastRenderedPageBreak/>
         <w:t>2</w:t>
       </w:r>
       <w:r>
@@ -7324,7 +9108,6 @@
         <w:ind w:left="1410"/>
       </w:pPr>
       <w:r>
-        <w:lastRenderedPageBreak/>
         <w:t xml:space="preserve">Если </w:t>
       </w:r>
       <m:oMath>
@@ -7871,6 +9654,7 @@
       </w:pPr>
       <w:bookmarkStart w:id="17" w:name="_Toc45454582"/>
       <w:r>
+        <w:lastRenderedPageBreak/>
         <w:t>3. Технологическая часть</w:t>
       </w:r>
       <w:bookmarkEnd w:id="17"/>
@@ -7938,161 +9722,161 @@
     </w:p>
     <w:p>
       <w:r>
+        <w:t xml:space="preserve">3. </w:t>
+      </w:r>
+      <w:r>
+        <w:t>Язык поддерживает объектно-ориентированную парадигму программирования</w:t>
+      </w:r>
+      <w:r>
+        <w:t xml:space="preserve">. </w:t>
+      </w:r>
+      <w:r>
+        <w:t xml:space="preserve">Данный фактор позволить привести объекты сцены к объектам классов, а также пользоваться шаблонами проектирования. В свою очередь описанные факты дадут возможность писать </w:t>
+      </w:r>
+      <w:r>
+        <w:t xml:space="preserve">читаемый и эффективный </w:t>
+      </w:r>
+      <w:r>
+        <w:t>код</w:t>
+      </w:r>
+      <w:r>
+        <w:t>;</w:t>
+      </w:r>
+    </w:p>
+    <w:p>
+      <w:r>
+        <w:t>4. Доступность. Большое количество учебной литературы позволит быстро и эффективно писать код</w:t>
+      </w:r>
+      <w:r>
+        <w:t>.</w:t>
+      </w:r>
+    </w:p>
+    <w:p>
+      <w:r>
+        <w:t xml:space="preserve">При написании программы будет </w:t>
+      </w:r>
+      <w:r>
+        <w:t>задействована</w:t>
+      </w:r>
+      <w:r>
+        <w:t xml:space="preserve"> среда разработки </w:t>
+      </w:r>
+      <w:r>
+        <w:rPr>
+          <w:lang w:val="en-US"/>
+        </w:rPr>
+        <w:t>QT</w:t>
+      </w:r>
+      <w:r>
+        <w:t xml:space="preserve"> </w:t>
+      </w:r>
+      <w:r>
+        <w:rPr>
+          <w:lang w:val="en-US"/>
+        </w:rPr>
+        <w:t>Creator</w:t>
+      </w:r>
+      <w:r>
+        <w:t xml:space="preserve">. </w:t>
+      </w:r>
+      <w:r>
+        <w:t>Данный выбор обусловлен следующими факторами:</w:t>
+      </w:r>
+    </w:p>
+    <w:p>
+      <w:r>
+        <w:t xml:space="preserve">1. </w:t>
+      </w:r>
+      <w:r>
+        <w:t>Основы работы с данной средой разработки преподаётся в рамках курса Программирования на Си</w:t>
+      </w:r>
+      <w:r>
+        <w:t>;</w:t>
+      </w:r>
+    </w:p>
+    <w:p>
+      <w:r>
+        <w:t xml:space="preserve">2. </w:t>
+      </w:r>
+      <w:r>
+        <w:rPr>
+          <w:lang w:val="en-US"/>
+        </w:rPr>
+        <w:t>QT</w:t>
+      </w:r>
+      <w:r>
+        <w:t xml:space="preserve"> </w:t>
+      </w:r>
+      <w:r>
+        <w:rPr>
+          <w:lang w:val="en-US"/>
+        </w:rPr>
+        <w:t>Creator</w:t>
+      </w:r>
+      <w:r>
+        <w:t xml:space="preserve"> </w:t>
+      </w:r>
+      <w:r>
+        <w:t xml:space="preserve">позволяет работать с расширением </w:t>
+      </w:r>
+      <w:r>
+        <w:rPr>
+          <w:lang w:val="en-US"/>
+        </w:rPr>
+        <w:t>Q</w:t>
+      </w:r>
+      <w:r>
+        <w:rPr>
+          <w:lang w:val="en-US"/>
+        </w:rPr>
+        <w:t>t</w:t>
+      </w:r>
+      <w:r>
+        <w:t xml:space="preserve"> </w:t>
+      </w:r>
+      <w:r>
+        <w:rPr>
+          <w:lang w:val="en-US"/>
+        </w:rPr>
+        <w:t>Design</w:t>
+      </w:r>
+      <w:r>
+        <w:t xml:space="preserve">, </w:t>
+      </w:r>
+      <w:r>
+        <w:t xml:space="preserve">которое </w:t>
+      </w:r>
+      <w:r>
+        <w:t>позволит создать удобный и надёжный интерфейс</w:t>
+      </w:r>
+      <w:r>
+        <w:t xml:space="preserve"> для программного продукта</w:t>
+      </w:r>
+      <w:r>
+        <w:t xml:space="preserve"> </w:t>
+      </w:r>
+      <w:r>
+        <w:t>в сжатые</w:t>
+      </w:r>
+      <w:r>
+        <w:t xml:space="preserve"> сроки</w:t>
+      </w:r>
+      <w:r>
+        <w:t>;</w:t>
+      </w:r>
+    </w:p>
+    <w:p>
+      <w:r>
+        <w:t xml:space="preserve"> </w:t>
+      </w:r>
+    </w:p>
+    <w:p>
+      <w:pPr>
+        <w:pStyle w:val="2"/>
+      </w:pPr>
+      <w:bookmarkStart w:id="19" w:name="_Toc45454584"/>
+      <w:r>
         <w:lastRenderedPageBreak/>
-        <w:t xml:space="preserve">3. </w:t>
-      </w:r>
-      <w:r>
-        <w:t>Язык поддерживает объектно-ориентированную парадигму программирования</w:t>
-      </w:r>
-      <w:r>
-        <w:t xml:space="preserve">. </w:t>
-      </w:r>
-      <w:r>
-        <w:t xml:space="preserve">Данный фактор позволить привести объекты сцены к объектам классов, а также пользоваться шаблонами проектирования. В свою очередь описанные факты дадут возможность писать </w:t>
-      </w:r>
-      <w:r>
-        <w:t xml:space="preserve">читаемый и эффективный </w:t>
-      </w:r>
-      <w:r>
-        <w:t>код</w:t>
-      </w:r>
-      <w:r>
-        <w:t>;</w:t>
-      </w:r>
-    </w:p>
-    <w:p>
-      <w:r>
-        <w:t>4. Доступность. Большое количество учебной литературы позволит быстро и эффективно писать код</w:t>
-      </w:r>
-      <w:r>
-        <w:t>.</w:t>
-      </w:r>
-    </w:p>
-    <w:p>
-      <w:r>
-        <w:t xml:space="preserve">При написании программы будет </w:t>
-      </w:r>
-      <w:r>
-        <w:t>задействована</w:t>
-      </w:r>
-      <w:r>
-        <w:t xml:space="preserve"> среда разработки </w:t>
-      </w:r>
-      <w:r>
-        <w:rPr>
-          <w:lang w:val="en-US"/>
-        </w:rPr>
-        <w:t>QT</w:t>
-      </w:r>
-      <w:r>
-        <w:t xml:space="preserve"> </w:t>
-      </w:r>
-      <w:r>
-        <w:rPr>
-          <w:lang w:val="en-US"/>
-        </w:rPr>
-        <w:t>Creator</w:t>
-      </w:r>
-      <w:r>
-        <w:t xml:space="preserve">. </w:t>
-      </w:r>
-      <w:r>
-        <w:t>Данный выбор обусловлен следующими факторами:</w:t>
-      </w:r>
-    </w:p>
-    <w:p>
-      <w:r>
-        <w:t xml:space="preserve">1. </w:t>
-      </w:r>
-      <w:r>
-        <w:t>Основы работы с данной средой разработки преподаётся в рамках курса Программирования на Си</w:t>
-      </w:r>
-      <w:r>
-        <w:t>;</w:t>
-      </w:r>
-    </w:p>
-    <w:p>
-      <w:r>
-        <w:t xml:space="preserve">2. </w:t>
-      </w:r>
-      <w:r>
-        <w:rPr>
-          <w:lang w:val="en-US"/>
-        </w:rPr>
-        <w:t>QT</w:t>
-      </w:r>
-      <w:r>
-        <w:t xml:space="preserve"> </w:t>
-      </w:r>
-      <w:r>
-        <w:rPr>
-          <w:lang w:val="en-US"/>
-        </w:rPr>
-        <w:t>Creator</w:t>
-      </w:r>
-      <w:r>
-        <w:t xml:space="preserve"> </w:t>
-      </w:r>
-      <w:r>
-        <w:t xml:space="preserve">позволяет работать с расширением </w:t>
-      </w:r>
-      <w:r>
-        <w:rPr>
-          <w:lang w:val="en-US"/>
-        </w:rPr>
-        <w:t>Q</w:t>
-      </w:r>
-      <w:r>
-        <w:rPr>
-          <w:lang w:val="en-US"/>
-        </w:rPr>
-        <w:t>t</w:t>
-      </w:r>
-      <w:r>
-        <w:t xml:space="preserve"> </w:t>
-      </w:r>
-      <w:r>
-        <w:rPr>
-          <w:lang w:val="en-US"/>
-        </w:rPr>
-        <w:t>Design</w:t>
-      </w:r>
-      <w:r>
-        <w:t xml:space="preserve">, </w:t>
-      </w:r>
-      <w:r>
-        <w:t xml:space="preserve">которое </w:t>
-      </w:r>
-      <w:r>
-        <w:t>позволит создать удобный и надёжный интерфейс</w:t>
-      </w:r>
-      <w:r>
-        <w:t xml:space="preserve"> для программного продукта</w:t>
-      </w:r>
-      <w:r>
-        <w:t xml:space="preserve"> </w:t>
-      </w:r>
-      <w:r>
-        <w:t>в сжатые</w:t>
-      </w:r>
-      <w:r>
-        <w:t xml:space="preserve"> сроки</w:t>
-      </w:r>
-      <w:r>
-        <w:t>;</w:t>
-      </w:r>
-    </w:p>
-    <w:p>
-      <w:r>
-        <w:t xml:space="preserve"> </w:t>
-      </w:r>
-    </w:p>
-    <w:p>
-      <w:pPr>
-        <w:pStyle w:val="2"/>
-      </w:pPr>
-      <w:bookmarkStart w:id="19" w:name="_Toc45454584"/>
-      <w:r>
         <w:t xml:space="preserve">3.2 </w:t>
       </w:r>
       <w:r>
@@ -9439,7 +11223,6 @@
           <w:szCs w:val="24"/>
           <w:lang w:eastAsia="ru-RU"/>
         </w:rPr>
-        <w:lastRenderedPageBreak/>
         <w:t>};</w:t>
       </w:r>
     </w:p>
@@ -9802,7 +11585,6 @@
         </w:rPr>
         <w:t xml:space="preserve">    </w:t>
       </w:r>
-      <w:proofErr w:type="gramStart"/>
       <w:r>
         <w:rPr>
           <w:rFonts w:ascii="Courier New" w:hAnsi="Courier New" w:cs="Courier New"/>
@@ -9821,7 +11603,6 @@
         </w:rPr>
         <w:t>::</w:t>
       </w:r>
-      <w:proofErr w:type="gramEnd"/>
       <w:r>
         <w:rPr>
           <w:rFonts w:ascii="Courier New" w:hAnsi="Courier New" w:cs="Courier New"/>
@@ -10191,7 +11972,6 @@
         </w:rPr>
         <w:t xml:space="preserve">    </w:t>
       </w:r>
-      <w:proofErr w:type="gramStart"/>
       <w:r>
         <w:rPr>
           <w:rFonts w:ascii="Courier New" w:hAnsi="Courier New" w:cs="Courier New"/>
@@ -10210,7 +11990,6 @@
         </w:rPr>
         <w:t>::</w:t>
       </w:r>
-      <w:proofErr w:type="gramEnd"/>
       <w:r>
         <w:rPr>
           <w:rFonts w:ascii="Courier New" w:hAnsi="Courier New" w:cs="Courier New"/>
@@ -10583,7 +12362,6 @@
         </w:rPr>
         <w:t xml:space="preserve">    </w:t>
       </w:r>
-      <w:proofErr w:type="gramStart"/>
       <w:r>
         <w:rPr>
           <w:rFonts w:ascii="Courier New" w:hAnsi="Courier New" w:cs="Courier New"/>
@@ -10591,17 +12369,7 @@
           <w:sz w:val="20"/>
           <w:lang w:val="en-US" w:eastAsia="ru-RU"/>
         </w:rPr>
-        <w:t>std::</w:t>
-      </w:r>
-      <w:proofErr w:type="gramEnd"/>
-      <w:r>
-        <w:rPr>
-          <w:rFonts w:ascii="Courier New" w:hAnsi="Courier New" w:cs="Courier New"/>
-          <w:color w:val="7030A0"/>
-          <w:sz w:val="20"/>
-          <w:lang w:val="en-US" w:eastAsia="ru-RU"/>
-        </w:rPr>
-        <w:t>list</w:t>
+        <w:t>std::list</w:t>
       </w:r>
       <w:r>
         <w:rPr>
@@ -10723,7 +12491,6 @@
         </w:rPr>
         <w:t xml:space="preserve">    </w:t>
       </w:r>
-      <w:proofErr w:type="gramStart"/>
       <w:r>
         <w:rPr>
           <w:rFonts w:ascii="Courier New" w:hAnsi="Courier New" w:cs="Courier New"/>
@@ -10731,17 +12498,7 @@
           <w:sz w:val="20"/>
           <w:lang w:val="en-US" w:eastAsia="ru-RU"/>
         </w:rPr>
-        <w:t>std::</w:t>
-      </w:r>
-      <w:proofErr w:type="gramEnd"/>
-      <w:r>
-        <w:rPr>
-          <w:rFonts w:ascii="Courier New" w:hAnsi="Courier New" w:cs="Courier New"/>
-          <w:color w:val="7030A0"/>
-          <w:sz w:val="20"/>
-          <w:lang w:val="en-US" w:eastAsia="ru-RU"/>
-        </w:rPr>
-        <w:t>list</w:t>
+        <w:t>std::list</w:t>
       </w:r>
       <w:r>
         <w:rPr>
@@ -11340,6 +13097,7 @@
         <w:pStyle w:val="4"/>
       </w:pPr>
       <w:r>
+        <w:lastRenderedPageBreak/>
         <w:t>Сцена</w:t>
       </w:r>
       <w:r>
@@ -11921,7 +13679,6 @@
         </w:rPr>
         <w:t xml:space="preserve">    </w:t>
       </w:r>
-      <w:proofErr w:type="gramStart"/>
       <w:r>
         <w:rPr>
           <w:rFonts w:ascii="Courier New" w:hAnsi="Courier New" w:cs="Courier New"/>
@@ -11940,7 +13697,6 @@
         </w:rPr>
         <w:t>::</w:t>
       </w:r>
-      <w:proofErr w:type="gramEnd"/>
       <w:r>
         <w:rPr>
           <w:rFonts w:ascii="Courier New" w:hAnsi="Courier New" w:cs="Courier New"/>
@@ -12237,7 +13993,6 @@
         </w:rPr>
         <w:t xml:space="preserve">    </w:t>
       </w:r>
-      <w:proofErr w:type="gramStart"/>
       <w:r>
         <w:rPr>
           <w:rFonts w:ascii="Courier New" w:hAnsi="Courier New" w:cs="Courier New"/>
@@ -12256,7 +14011,6 @@
         </w:rPr>
         <w:t>::</w:t>
       </w:r>
-      <w:proofErr w:type="gramEnd"/>
       <w:r>
         <w:rPr>
           <w:rFonts w:ascii="Courier New" w:hAnsi="Courier New" w:cs="Courier New"/>
@@ -12439,7 +14193,6 @@
         </w:rPr>
         <w:t xml:space="preserve">    </w:t>
       </w:r>
-      <w:proofErr w:type="gramStart"/>
       <w:r>
         <w:rPr>
           <w:rFonts w:ascii="Courier New" w:hAnsi="Courier New" w:cs="Courier New"/>
@@ -12458,7 +14211,6 @@
         </w:rPr>
         <w:t>::</w:t>
       </w:r>
-      <w:proofErr w:type="gramEnd"/>
       <w:r>
         <w:rPr>
           <w:rFonts w:ascii="Courier New" w:hAnsi="Courier New" w:cs="Courier New"/>
@@ -12654,7 +14406,6 @@
         </w:rPr>
         <w:t xml:space="preserve">  </w:t>
       </w:r>
-      <w:proofErr w:type="gramStart"/>
       <w:r>
         <w:rPr>
           <w:rFonts w:ascii="Courier New" w:hAnsi="Courier New" w:cs="Courier New"/>
@@ -12673,7 +14424,6 @@
         </w:rPr>
         <w:t>::</w:t>
       </w:r>
-      <w:proofErr w:type="gramEnd"/>
       <w:r>
         <w:rPr>
           <w:rFonts w:ascii="Courier New" w:hAnsi="Courier New" w:cs="Courier New"/>
@@ -12899,7 +14649,6 @@
       </w:pPr>
       <w:bookmarkStart w:id="20" w:name="_Toc45454585"/>
       <w:r>
-        <w:lastRenderedPageBreak/>
         <w:t>3.3 Интерфейс программного обеспечения</w:t>
       </w:r>
       <w:bookmarkEnd w:id="20"/>

</xml_diff>